<commit_message>
updated HCI Assignment/Prototype Assignment.docx not finished
Signed-off-by: idokadosh <idokadosh1@gmail.com>
</commit_message>
<xml_diff>
--- a/Project Assignments/HCI Assignment/Prototype Assignment.docx
+++ b/Project Assignments/HCI Assignment/Prototype Assignment.docx
@@ -1,6 +1,6 @@
 
 <file path=word/document.xml><?xml version="1.0" encoding="utf-8"?>
-<w:document xmlns:wpc="http://schemas.microsoft.com/office/word/2010/wordprocessingCanvas" xmlns:cx="http://schemas.microsoft.com/office/drawing/2014/chartex" xmlns:cx1="http://schemas.microsoft.com/office/drawing/2015/9/8/chartex" xmlns:cx2="http://schemas.microsoft.com/office/drawing/2015/10/21/chartex" xmlns:cx3="http://schemas.microsoft.com/office/drawing/2016/5/9/chartex" xmlns:cx4="http://schemas.microsoft.com/office/drawing/2016/5/10/chartex" xmlns:cx5="http://schemas.microsoft.com/office/drawing/2016/5/11/chartex" xmlns:cx6="http://schemas.microsoft.com/office/drawing/2016/5/12/chartex" xmlns:cx7="http://schemas.microsoft.com/office/drawing/2016/5/13/chartex" xmlns:cx8="http://schemas.microsoft.com/office/drawing/2016/5/14/chartex" xmlns:mc="http://schemas.openxmlformats.org/markup-compatibility/2006" xmlns:aink="http://schemas.microsoft.com/office/drawing/2016/ink" xmlns:am3d="http://schemas.microsoft.com/office/drawing/2017/model3d" xmlns:o="urn:schemas-microsoft-com:office:office" xmlns:r="http://schemas.openxmlformats.org/officeDocument/2006/relationships" xmlns:m="http://schemas.openxmlformats.org/officeDocument/2006/math" xmlns:v="urn:schemas-microsoft-com:vml" xmlns:wp14="http://schemas.microsoft.com/office/word/2010/wordprocessingDrawing" xmlns:wp="http://schemas.openxmlformats.org/drawingml/2006/wordprocessingDrawing" xmlns:w10="urn:schemas-microsoft-com:office:word" xmlns:w="http://schemas.openxmlformats.org/wordprocessingml/2006/main" xmlns:w14="http://schemas.microsoft.com/office/word/2010/wordml" xmlns:w15="http://schemas.microsoft.com/office/word/2012/wordml" xmlns:w16cid="http://schemas.microsoft.com/office/word/2016/wordml/cid" xmlns:w16se="http://schemas.microsoft.com/office/word/2015/wordml/symex" xmlns:wpg="http://schemas.microsoft.com/office/word/2010/wordprocessingGroup" xmlns:wpi="http://schemas.microsoft.com/office/word/2010/wordprocessingInk" xmlns:wne="http://schemas.microsoft.com/office/word/2006/wordml" xmlns:wps="http://schemas.microsoft.com/office/word/2010/wordprocessingShape" mc:Ignorable="w14 w15 w16se w16cid wp14">
+<w:document xmlns:wpc="http://schemas.microsoft.com/office/word/2010/wordprocessingCanvas" xmlns:cx="http://schemas.microsoft.com/office/drawing/2014/chartex" xmlns:mc="http://schemas.openxmlformats.org/markup-compatibility/2006" xmlns:o="urn:schemas-microsoft-com:office:office" xmlns:r="http://schemas.openxmlformats.org/officeDocument/2006/relationships" xmlns:m="http://schemas.openxmlformats.org/officeDocument/2006/math" xmlns:v="urn:schemas-microsoft-com:vml" xmlns:wp14="http://schemas.microsoft.com/office/word/2010/wordprocessingDrawing" xmlns:wp="http://schemas.openxmlformats.org/drawingml/2006/wordprocessingDrawing" xmlns:w10="urn:schemas-microsoft-com:office:word" xmlns:w="http://schemas.openxmlformats.org/wordprocessingml/2006/main" xmlns:w14="http://schemas.microsoft.com/office/word/2010/wordml" xmlns:w15="http://schemas.microsoft.com/office/word/2012/wordml" xmlns:w16se="http://schemas.microsoft.com/office/word/2015/wordml/symex" xmlns:wpg="http://schemas.microsoft.com/office/word/2010/wordprocessingGroup" xmlns:wpi="http://schemas.microsoft.com/office/word/2010/wordprocessingInk" xmlns:wne="http://schemas.microsoft.com/office/word/2006/wordml" xmlns:wps="http://schemas.microsoft.com/office/word/2010/wordprocessingShape" mc:Ignorable="w14 w15 w16se wp14">
   <w:body>
     <w:p>
       <w:pPr>
@@ -23,19 +23,19 @@
           <w:szCs w:val="52"/>
           <w:u w:val="single"/>
         </w:rPr>
-        <w:t xml:space="preserve">Prototype Assignment – G1 </w:t>
+        <w:t>HCI</w:t>
       </w:r>
-    </w:p>
-    <w:p>
-      <w:pPr>
-        <w:bidi w:val="0"/>
-        <w:rPr>
+      <w:r>
+        <w:rPr>
+          <w:b/>
+          <w:bCs/>
           <w:noProof/>
           <w:sz w:val="52"/>
           <w:szCs w:val="52"/>
           <w:u w:val="single"/>
         </w:rPr>
-      </w:pPr>
+        <w:t xml:space="preserve"> Assignment – G1 </w:t>
+      </w:r>
     </w:p>
     <w:p>
       <w:pPr>
@@ -47,26 +47,26 @@
           <w:u w:val="single"/>
         </w:rPr>
       </w:pPr>
-      <w:r>
+    </w:p>
+    <w:p>
+      <w:pPr>
+        <w:bidi w:val="0"/>
         <w:rPr>
           <w:noProof/>
           <w:sz w:val="52"/>
           <w:szCs w:val="52"/>
           <w:u w:val="single"/>
         </w:rPr>
-        <w:t>Due Date :</w:t>
-      </w:r>
-    </w:p>
-    <w:p>
-      <w:pPr>
-        <w:bidi w:val="0"/>
+      </w:pPr>
+      <w:r>
         <w:rPr>
           <w:noProof/>
           <w:sz w:val="52"/>
           <w:szCs w:val="52"/>
           <w:u w:val="single"/>
         </w:rPr>
-      </w:pPr>
+        <w:t>Due Date :</w:t>
+      </w:r>
     </w:p>
     <w:p>
       <w:pPr>
@@ -78,13 +78,24 @@
           <w:u w:val="single"/>
         </w:rPr>
       </w:pPr>
-      <w:r>
+    </w:p>
+    <w:p>
+      <w:pPr>
+        <w:bidi w:val="0"/>
         <w:rPr>
           <w:noProof/>
           <w:sz w:val="52"/>
           <w:szCs w:val="52"/>
           <w:u w:val="single"/>
         </w:rPr>
+      </w:pPr>
+      <w:r>
+        <w:rPr>
+          <w:noProof/>
+          <w:sz w:val="52"/>
+          <w:szCs w:val="52"/>
+          <w:u w:val="single"/>
+        </w:rPr>
         <w:t>Group Members :</w:t>
       </w:r>
     </w:p>
@@ -269,7 +280,6 @@
         <w:rPr>
           <w:noProof/>
           <w:rtl/>
-          <w:lang w:val="he-IL"/>
         </w:rPr>
         <w:lastRenderedPageBreak/>
         <mc:AlternateContent>
@@ -331,7 +341,7 @@
               </wp:anchor>
             </w:drawing>
           </mc:Choice>
-          <mc:Fallback>
+          <mc:Fallback xmlns:w16cid="http://schemas.microsoft.com/office/word/2016/wordml/cid" xmlns:am3d="http://schemas.microsoft.com/office/drawing/2017/model3d" xmlns:aink="http://schemas.microsoft.com/office/drawing/2016/ink" xmlns:cx8="http://schemas.microsoft.com/office/drawing/2016/5/14/chartex" xmlns:cx7="http://schemas.microsoft.com/office/drawing/2016/5/13/chartex" xmlns:cx6="http://schemas.microsoft.com/office/drawing/2016/5/12/chartex" xmlns:cx5="http://schemas.microsoft.com/office/drawing/2016/5/11/chartex" xmlns:cx4="http://schemas.microsoft.com/office/drawing/2016/5/10/chartex" xmlns:cx3="http://schemas.microsoft.com/office/drawing/2016/5/9/chartex" xmlns:cx2="http://schemas.microsoft.com/office/drawing/2015/10/21/chartex" xmlns:cx1="http://schemas.microsoft.com/office/drawing/2015/9/8/chartex">
             <w:pict>
               <v:shapetype w14:anchorId="6E66C6A3" id="_x0000_t32" coordsize="21600,21600" o:spt="32" o:oned="t" path="m,l21600,21600e" filled="f">
                 <v:path arrowok="t" fillok="f" o:connecttype="none"/>
@@ -489,7 +499,7 @@
                     <pic:cNvPicPr/>
                   </pic:nvPicPr>
                   <pic:blipFill>
-                    <a:blip r:embed="rId4" cstate="print">
+                    <a:blip r:embed="rId5" cstate="print">
                       <a:extLst>
                         <a:ext uri="{28A0092B-C50C-407E-A947-70E740481C1C}">
                           <a14:useLocalDpi xmlns:a14="http://schemas.microsoft.com/office/drawing/2010/main" val="0"/>
@@ -525,7 +535,6 @@
         <w:rPr>
           <w:noProof/>
           <w:rtl/>
-          <w:lang w:val="he-IL"/>
         </w:rPr>
         <mc:AlternateContent>
           <mc:Choice Requires="wps">
@@ -586,7 +595,7 @@
               </wp:anchor>
             </w:drawing>
           </mc:Choice>
-          <mc:Fallback>
+          <mc:Fallback xmlns:w16cid="http://schemas.microsoft.com/office/word/2016/wordml/cid" xmlns:am3d="http://schemas.microsoft.com/office/drawing/2017/model3d" xmlns:aink="http://schemas.microsoft.com/office/drawing/2016/ink" xmlns:cx8="http://schemas.microsoft.com/office/drawing/2016/5/14/chartex" xmlns:cx7="http://schemas.microsoft.com/office/drawing/2016/5/13/chartex" xmlns:cx6="http://schemas.microsoft.com/office/drawing/2016/5/12/chartex" xmlns:cx5="http://schemas.microsoft.com/office/drawing/2016/5/11/chartex" xmlns:cx4="http://schemas.microsoft.com/office/drawing/2016/5/10/chartex" xmlns:cx3="http://schemas.microsoft.com/office/drawing/2016/5/9/chartex" xmlns:cx2="http://schemas.microsoft.com/office/drawing/2015/10/21/chartex" xmlns:cx1="http://schemas.microsoft.com/office/drawing/2015/9/8/chartex">
             <w:pict>
               <v:shape w14:anchorId="245D0639" id="מחבר חץ ישר 4" o:spid="_x0000_s1026" type="#_x0000_t32" style="position:absolute;left:0;text-align:left;margin-left:64.5pt;margin-top:111pt;width:36.5pt;height:25pt;z-index:251664384;visibility:visible;mso-wrap-style:square;mso-width-percent:0;mso-height-percent:0;mso-wrap-distance-left:9pt;mso-wrap-distance-top:0;mso-wrap-distance-right:9pt;mso-wrap-distance-bottom:0;mso-position-horizontal:absolute;mso-position-horizontal-relative:text;mso-position-vertical:absolute;mso-position-vertical-relative:text;mso-width-percent:0;mso-height-percent:0;mso-width-relative:margin;mso-height-relative:margin" o:gfxdata="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" strokecolor="#4472c4 [3204]" strokeweight=".5pt">
                 <v:stroke endarrow="block" joinstyle="miter"/>
@@ -599,7 +608,6 @@
         <w:rPr>
           <w:noProof/>
           <w:rtl/>
-          <w:lang w:val="he-IL"/>
         </w:rPr>
         <mc:AlternateContent>
           <mc:Choice Requires="wps">
@@ -660,7 +668,7 @@
               </wp:anchor>
             </w:drawing>
           </mc:Choice>
-          <mc:Fallback>
+          <mc:Fallback xmlns:w16cid="http://schemas.microsoft.com/office/word/2016/wordml/cid" xmlns:am3d="http://schemas.microsoft.com/office/drawing/2017/model3d" xmlns:aink="http://schemas.microsoft.com/office/drawing/2016/ink" xmlns:cx8="http://schemas.microsoft.com/office/drawing/2016/5/14/chartex" xmlns:cx7="http://schemas.microsoft.com/office/drawing/2016/5/13/chartex" xmlns:cx6="http://schemas.microsoft.com/office/drawing/2016/5/12/chartex" xmlns:cx5="http://schemas.microsoft.com/office/drawing/2016/5/11/chartex" xmlns:cx4="http://schemas.microsoft.com/office/drawing/2016/5/10/chartex" xmlns:cx3="http://schemas.microsoft.com/office/drawing/2016/5/9/chartex" xmlns:cx2="http://schemas.microsoft.com/office/drawing/2015/10/21/chartex" xmlns:cx1="http://schemas.microsoft.com/office/drawing/2015/9/8/chartex">
             <w:pict>
               <v:shape w14:anchorId="36DAD420" id="מחבר חץ ישר 10" o:spid="_x0000_s1026" type="#_x0000_t32" style="position:absolute;left:0;text-align:left;margin-left:418pt;margin-top:60.5pt;width:27.5pt;height:6.5pt;flip:x y;z-index:251676672;visibility:visible;mso-wrap-style:square;mso-width-percent:0;mso-height-percent:0;mso-wrap-distance-left:9pt;mso-wrap-distance-top:0;mso-wrap-distance-right:9pt;mso-wrap-distance-bottom:0;mso-position-horizontal:absolute;mso-position-horizontal-relative:text;mso-position-vertical:absolute;mso-position-vertical-relative:text;mso-width-percent:0;mso-height-percent:0;mso-width-relative:margin;mso-height-relative:margin" o:gfxdata="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" strokecolor="#4472c4 [3204]" strokeweight=".5pt">
                 <v:stroke endarrow="block" joinstyle="miter"/>
@@ -673,7 +681,6 @@
         <w:rPr>
           <w:noProof/>
           <w:rtl/>
-          <w:lang w:val="he-IL"/>
         </w:rPr>
         <mc:AlternateContent>
           <mc:Choice Requires="wps">
@@ -734,7 +741,7 @@
               </wp:anchor>
             </w:drawing>
           </mc:Choice>
-          <mc:Fallback>
+          <mc:Fallback xmlns:w16cid="http://schemas.microsoft.com/office/word/2016/wordml/cid" xmlns:am3d="http://schemas.microsoft.com/office/drawing/2017/model3d" xmlns:aink="http://schemas.microsoft.com/office/drawing/2016/ink" xmlns:cx8="http://schemas.microsoft.com/office/drawing/2016/5/14/chartex" xmlns:cx7="http://schemas.microsoft.com/office/drawing/2016/5/13/chartex" xmlns:cx6="http://schemas.microsoft.com/office/drawing/2016/5/12/chartex" xmlns:cx5="http://schemas.microsoft.com/office/drawing/2016/5/11/chartex" xmlns:cx4="http://schemas.microsoft.com/office/drawing/2016/5/10/chartex" xmlns:cx3="http://schemas.microsoft.com/office/drawing/2016/5/9/chartex" xmlns:cx2="http://schemas.microsoft.com/office/drawing/2015/10/21/chartex" xmlns:cx1="http://schemas.microsoft.com/office/drawing/2015/9/8/chartex">
             <w:pict>
               <v:shape w14:anchorId="00A6BC91" id="מחבר חץ ישר 8" o:spid="_x0000_s1026" type="#_x0000_t32" style="position:absolute;left:0;text-align:left;margin-left:70pt;margin-top:224pt;width:29pt;height:15pt;flip:y;z-index:251672576;visibility:visible;mso-wrap-style:square;mso-width-percent:0;mso-height-percent:0;mso-wrap-distance-left:9pt;mso-wrap-distance-top:0;mso-wrap-distance-right:9pt;mso-wrap-distance-bottom:0;mso-position-horizontal:absolute;mso-position-horizontal-relative:text;mso-position-vertical:absolute;mso-position-vertical-relative:text;mso-width-percent:0;mso-height-percent:0;mso-width-relative:margin;mso-height-relative:margin" o:gfxdata="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" strokecolor="#4472c4 [3204]" strokeweight=".5pt">
                 <v:stroke endarrow="block" joinstyle="miter"/>
@@ -860,7 +867,6 @@
         <w:rPr>
           <w:noProof/>
           <w:rtl/>
-          <w:lang w:val="he-IL"/>
         </w:rPr>
         <mc:AlternateContent>
           <mc:Choice Requires="wps">
@@ -921,7 +927,7 @@
               </wp:anchor>
             </w:drawing>
           </mc:Choice>
-          <mc:Fallback>
+          <mc:Fallback xmlns:w16cid="http://schemas.microsoft.com/office/word/2016/wordml/cid" xmlns:am3d="http://schemas.microsoft.com/office/drawing/2017/model3d" xmlns:aink="http://schemas.microsoft.com/office/drawing/2016/ink" xmlns:cx8="http://schemas.microsoft.com/office/drawing/2016/5/14/chartex" xmlns:cx7="http://schemas.microsoft.com/office/drawing/2016/5/13/chartex" xmlns:cx6="http://schemas.microsoft.com/office/drawing/2016/5/12/chartex" xmlns:cx5="http://schemas.microsoft.com/office/drawing/2016/5/11/chartex" xmlns:cx4="http://schemas.microsoft.com/office/drawing/2016/5/10/chartex" xmlns:cx3="http://schemas.microsoft.com/office/drawing/2016/5/9/chartex" xmlns:cx2="http://schemas.microsoft.com/office/drawing/2015/10/21/chartex" xmlns:cx1="http://schemas.microsoft.com/office/drawing/2015/9/8/chartex">
             <w:pict>
               <v:shape w14:anchorId="2CD2344F" id="מחבר חץ ישר 6" o:spid="_x0000_s1026" type="#_x0000_t32" style="position:absolute;left:0;text-align:left;margin-left:66pt;margin-top:172.5pt;width:36pt;height:3.6pt;z-index:251668480;visibility:visible;mso-wrap-style:square;mso-width-percent:0;mso-height-percent:0;mso-wrap-distance-left:9pt;mso-wrap-distance-top:0;mso-wrap-distance-right:9pt;mso-wrap-distance-bottom:0;mso-position-horizontal:absolute;mso-position-horizontal-relative:text;mso-position-vertical:absolute;mso-position-vertical-relative:text;mso-width-percent:0;mso-height-percent:0;mso-width-relative:margin;mso-height-relative:margin" o:gfxdata="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" strokecolor="#4472c4 [3204]" strokeweight=".5pt">
                 <v:stroke endarrow="block" joinstyle="miter"/>
@@ -1047,7 +1053,6 @@
         <w:rPr>
           <w:noProof/>
           <w:rtl/>
-          <w:lang w:val="he-IL"/>
         </w:rPr>
         <mc:AlternateContent>
           <mc:Choice Requires="wps">
@@ -1108,7 +1113,7 @@
               </wp:anchor>
             </w:drawing>
           </mc:Choice>
-          <mc:Fallback>
+          <mc:Fallback xmlns:w16cid="http://schemas.microsoft.com/office/word/2016/wordml/cid" xmlns:am3d="http://schemas.microsoft.com/office/drawing/2017/model3d" xmlns:aink="http://schemas.microsoft.com/office/drawing/2016/ink" xmlns:cx8="http://schemas.microsoft.com/office/drawing/2016/5/14/chartex" xmlns:cx7="http://schemas.microsoft.com/office/drawing/2016/5/13/chartex" xmlns:cx6="http://schemas.microsoft.com/office/drawing/2016/5/12/chartex" xmlns:cx5="http://schemas.microsoft.com/office/drawing/2016/5/11/chartex" xmlns:cx4="http://schemas.microsoft.com/office/drawing/2016/5/10/chartex" xmlns:cx3="http://schemas.microsoft.com/office/drawing/2016/5/9/chartex" xmlns:cx2="http://schemas.microsoft.com/office/drawing/2015/10/21/chartex" xmlns:cx1="http://schemas.microsoft.com/office/drawing/2015/9/8/chartex">
             <w:pict>
               <v:shape w14:anchorId="3783FEA8" id="מחבר חץ ישר 3" o:spid="_x0000_s1026" type="#_x0000_t32" style="position:absolute;left:0;text-align:left;margin-left:65.5pt;margin-top:74pt;width:35.5pt;height:25pt;z-index:251662336;visibility:visible;mso-wrap-style:square;mso-width-percent:0;mso-height-percent:0;mso-wrap-distance-left:9pt;mso-wrap-distance-top:0;mso-wrap-distance-right:9pt;mso-wrap-distance-bottom:0;mso-position-horizontal:absolute;mso-position-horizontal-relative:text;mso-position-vertical:absolute;mso-position-vertical-relative:text;mso-width-percent:0;mso-height-percent:0;mso-width-relative:margin;mso-height-relative:margin" o:gfxdata="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" strokecolor="#4472c4 [3204]" strokeweight=".5pt">
                 <v:stroke endarrow="block" joinstyle="miter"/>
@@ -1364,7 +1369,7 @@
                     <pic:cNvPicPr/>
                   </pic:nvPicPr>
                   <pic:blipFill>
-                    <a:blip r:embed="rId5" cstate="print">
+                    <a:blip r:embed="rId6" cstate="print">
                       <a:extLst>
                         <a:ext uri="{28A0092B-C50C-407E-A947-70E740481C1C}">
                           <a14:useLocalDpi xmlns:a14="http://schemas.microsoft.com/office/drawing/2010/main" val="0"/>
@@ -1800,7 +1805,7 @@
                     <pic:cNvPicPr/>
                   </pic:nvPicPr>
                   <pic:blipFill>
-                    <a:blip r:embed="rId6" cstate="print">
+                    <a:blip r:embed="rId7" cstate="print">
                       <a:extLst>
                         <a:ext uri="{28A0092B-C50C-407E-A947-70E740481C1C}">
                           <a14:useLocalDpi xmlns:a14="http://schemas.microsoft.com/office/drawing/2010/main" val="0"/>
@@ -1889,7 +1894,6 @@
                             <w:pPr>
                               <w:bidi w:val="0"/>
                               <w:rPr>
-                                <w:rFonts w:hint="cs"/>
                                 <w:sz w:val="18"/>
                                 <w:szCs w:val="18"/>
                               </w:rPr>
@@ -1928,7 +1932,6 @@
                       <w:pPr>
                         <w:bidi w:val="0"/>
                         <w:rPr>
-                          <w:rFonts w:hint="cs"/>
                           <w:sz w:val="18"/>
                           <w:szCs w:val="18"/>
                         </w:rPr>
@@ -1955,6 +1958,9 @@
         <w:bidi w:val="0"/>
       </w:pPr>
       <w:r>
+        <w:rPr>
+          <w:noProof/>
+        </w:rPr>
         <mc:AlternateContent>
           <mc:Choice Requires="wps">
             <w:drawing>
@@ -2014,7 +2020,7 @@
               </wp:anchor>
             </w:drawing>
           </mc:Choice>
-          <mc:Fallback>
+          <mc:Fallback xmlns:w16cid="http://schemas.microsoft.com/office/word/2016/wordml/cid" xmlns:am3d="http://schemas.microsoft.com/office/drawing/2017/model3d" xmlns:aink="http://schemas.microsoft.com/office/drawing/2016/ink" xmlns:cx8="http://schemas.microsoft.com/office/drawing/2016/5/14/chartex" xmlns:cx7="http://schemas.microsoft.com/office/drawing/2016/5/13/chartex" xmlns:cx6="http://schemas.microsoft.com/office/drawing/2016/5/12/chartex" xmlns:cx5="http://schemas.microsoft.com/office/drawing/2016/5/11/chartex" xmlns:cx4="http://schemas.microsoft.com/office/drawing/2016/5/10/chartex" xmlns:cx3="http://schemas.microsoft.com/office/drawing/2016/5/9/chartex" xmlns:cx2="http://schemas.microsoft.com/office/drawing/2015/10/21/chartex" xmlns:cx1="http://schemas.microsoft.com/office/drawing/2015/9/8/chartex">
             <w:pict>
               <v:shapetype w14:anchorId="563A099E" id="_x0000_t32" coordsize="21600,21600" o:spt="32" o:oned="t" path="m,l21600,21600e" filled="f">
                 <v:path arrowok="t" fillok="f" o:connecttype="none"/>
@@ -2087,7 +2093,6 @@
                             <w:pPr>
                               <w:bidi w:val="0"/>
                               <w:rPr>
-                                <w:rFonts w:hint="cs"/>
                                 <w:sz w:val="18"/>
                                 <w:szCs w:val="18"/>
                               </w:rPr>
@@ -2126,7 +2131,6 @@
                       <w:pPr>
                         <w:bidi w:val="0"/>
                         <w:rPr>
-                          <w:rFonts w:hint="cs"/>
                           <w:sz w:val="18"/>
                           <w:szCs w:val="18"/>
                         </w:rPr>
@@ -2158,6 +2162,9 @@
         <w:bidi w:val="0"/>
       </w:pPr>
       <w:r>
+        <w:rPr>
+          <w:noProof/>
+        </w:rPr>
         <mc:AlternateContent>
           <mc:Choice Requires="wps">
             <w:drawing>
@@ -2217,7 +2224,7 @@
               </wp:anchor>
             </w:drawing>
           </mc:Choice>
-          <mc:Fallback>
+          <mc:Fallback xmlns:w16cid="http://schemas.microsoft.com/office/word/2016/wordml/cid" xmlns:am3d="http://schemas.microsoft.com/office/drawing/2017/model3d" xmlns:aink="http://schemas.microsoft.com/office/drawing/2016/ink" xmlns:cx8="http://schemas.microsoft.com/office/drawing/2016/5/14/chartex" xmlns:cx7="http://schemas.microsoft.com/office/drawing/2016/5/13/chartex" xmlns:cx6="http://schemas.microsoft.com/office/drawing/2016/5/12/chartex" xmlns:cx5="http://schemas.microsoft.com/office/drawing/2016/5/11/chartex" xmlns:cx4="http://schemas.microsoft.com/office/drawing/2016/5/10/chartex" xmlns:cx3="http://schemas.microsoft.com/office/drawing/2016/5/9/chartex" xmlns:cx2="http://schemas.microsoft.com/office/drawing/2015/10/21/chartex" xmlns:cx1="http://schemas.microsoft.com/office/drawing/2015/9/8/chartex">
             <w:pict>
               <v:shape w14:anchorId="63E01625" id="מחבר חץ ישר 29" o:spid="_x0000_s1026" type="#_x0000_t32" style="position:absolute;left:0;text-align:left;margin-left:332pt;margin-top:2.05pt;width:113.5pt;height:3.6pt;flip:x;z-index:251709440;visibility:visible;mso-wrap-style:square;mso-width-percent:0;mso-height-percent:0;mso-wrap-distance-left:9pt;mso-wrap-distance-top:0;mso-wrap-distance-right:9pt;mso-wrap-distance-bottom:0;mso-position-horizontal:absolute;mso-position-horizontal-relative:text;mso-position-vertical:absolute;mso-position-vertical-relative:text;mso-width-percent:0;mso-height-percent:0;mso-width-relative:margin;mso-height-relative:margin" o:gfxdata="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" strokecolor="#4472c4 [3204]" strokeweight=".5pt">
                 <v:stroke endarrow="block" joinstyle="miter"/>
@@ -2232,6 +2239,9 @@
         <w:bidi w:val="0"/>
       </w:pPr>
       <w:r>
+        <w:rPr>
+          <w:noProof/>
+        </w:rPr>
         <mc:AlternateContent>
           <mc:Choice Requires="wps">
             <w:drawing>
@@ -2282,7 +2292,6 @@
                             <w:pPr>
                               <w:bidi w:val="0"/>
                               <w:rPr>
-                                <w:rFonts w:hint="cs"/>
                                 <w:sz w:val="18"/>
                                 <w:szCs w:val="18"/>
                               </w:rPr>
@@ -2306,23 +2315,7 @@
                                 <w:sz w:val="18"/>
                                 <w:szCs w:val="18"/>
                               </w:rPr>
-                              <w:t xml:space="preserve"> the user moves to </w:t>
-                            </w:r>
-                            <w:proofErr w:type="gramStart"/>
-                            <w:r>
-                              <w:rPr>
-                                <w:sz w:val="18"/>
-                                <w:szCs w:val="18"/>
-                              </w:rPr>
-                              <w:t>an another</w:t>
-                            </w:r>
-                            <w:proofErr w:type="gramEnd"/>
-                            <w:r>
-                              <w:rPr>
-                                <w:sz w:val="18"/>
-                                <w:szCs w:val="18"/>
-                              </w:rPr>
-                              <w:t xml:space="preserve"> page with extra details about a specific change request </w:t>
+                              <w:t xml:space="preserve"> the user moves to an another page with extra details about a specific change request </w:t>
                             </w:r>
                           </w:p>
                         </w:txbxContent>
@@ -2351,7 +2344,6 @@
                       <w:pPr>
                         <w:bidi w:val="0"/>
                         <w:rPr>
-                          <w:rFonts w:hint="cs"/>
                           <w:sz w:val="18"/>
                           <w:szCs w:val="18"/>
                         </w:rPr>
@@ -2375,23 +2367,7 @@
                           <w:sz w:val="18"/>
                           <w:szCs w:val="18"/>
                         </w:rPr>
-                        <w:t xml:space="preserve"> the user moves to </w:t>
-                      </w:r>
-                      <w:proofErr w:type="gramStart"/>
-                      <w:r>
-                        <w:rPr>
-                          <w:sz w:val="18"/>
-                          <w:szCs w:val="18"/>
-                        </w:rPr>
-                        <w:t>an another</w:t>
-                      </w:r>
-                      <w:proofErr w:type="gramEnd"/>
-                      <w:r>
-                        <w:rPr>
-                          <w:sz w:val="18"/>
-                          <w:szCs w:val="18"/>
-                        </w:rPr>
-                        <w:t xml:space="preserve"> page with extra details about a specific change request </w:t>
+                        <w:t xml:space="preserve"> the user moves to an another page with extra details about a specific change request </w:t>
                       </w:r>
                     </w:p>
                   </w:txbxContent>
@@ -2408,6 +2384,9 @@
         <w:bidi w:val="0"/>
       </w:pPr>
       <w:r>
+        <w:rPr>
+          <w:noProof/>
+        </w:rPr>
         <mc:AlternateContent>
           <mc:Choice Requires="wps">
             <w:drawing>
@@ -2467,7 +2446,7 @@
               </wp:anchor>
             </w:drawing>
           </mc:Choice>
-          <mc:Fallback>
+          <mc:Fallback xmlns:w16cid="http://schemas.microsoft.com/office/word/2016/wordml/cid" xmlns:am3d="http://schemas.microsoft.com/office/drawing/2017/model3d" xmlns:aink="http://schemas.microsoft.com/office/drawing/2016/ink" xmlns:cx8="http://schemas.microsoft.com/office/drawing/2016/5/14/chartex" xmlns:cx7="http://schemas.microsoft.com/office/drawing/2016/5/13/chartex" xmlns:cx6="http://schemas.microsoft.com/office/drawing/2016/5/12/chartex" xmlns:cx5="http://schemas.microsoft.com/office/drawing/2016/5/11/chartex" xmlns:cx4="http://schemas.microsoft.com/office/drawing/2016/5/10/chartex" xmlns:cx3="http://schemas.microsoft.com/office/drawing/2016/5/9/chartex" xmlns:cx2="http://schemas.microsoft.com/office/drawing/2015/10/21/chartex" xmlns:cx1="http://schemas.microsoft.com/office/drawing/2015/9/8/chartex">
             <w:pict>
               <v:shape w14:anchorId="3DDC534F" id="מחבר חץ ישר 20" o:spid="_x0000_s1026" type="#_x0000_t32" style="position:absolute;left:0;text-align:left;margin-left:76.5pt;margin-top:17.25pt;width:143.5pt;height:55pt;z-index:251693056;visibility:visible;mso-wrap-style:square;mso-width-percent:0;mso-height-percent:0;mso-wrap-distance-left:9pt;mso-wrap-distance-top:0;mso-wrap-distance-right:9pt;mso-wrap-distance-bottom:0;mso-position-horizontal:absolute;mso-position-horizontal-relative:text;mso-position-vertical:absolute;mso-position-vertical-relative:text;mso-width-percent:0;mso-height-percent:0;mso-width-relative:margin;mso-height-relative:margin" o:gfxdata="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" strokecolor="#4472c4 [3204]" strokeweight=".5pt">
                 <v:stroke endarrow="block" joinstyle="miter"/>
@@ -2507,6 +2486,9 @@
         <w:bidi w:val="0"/>
       </w:pPr>
       <w:r>
+        <w:rPr>
+          <w:noProof/>
+        </w:rPr>
         <mc:AlternateContent>
           <mc:Choice Requires="wps">
             <w:drawing>
@@ -2566,14 +2548,7 @@
                                 <w:sz w:val="18"/>
                                 <w:szCs w:val="18"/>
                               </w:rPr>
-                              <w:t>Back button will be in any page</w:t>
-                            </w:r>
-                            <w:r>
-                              <w:rPr>
-                                <w:sz w:val="18"/>
-                                <w:szCs w:val="18"/>
-                              </w:rPr>
-                              <w:t>.</w:t>
+                              <w:t>Back button will be in any page.</w:t>
                             </w:r>
                           </w:p>
                         </w:txbxContent>
@@ -2611,14 +2586,7 @@
                           <w:sz w:val="18"/>
                           <w:szCs w:val="18"/>
                         </w:rPr>
-                        <w:t>Back button will be in any page</w:t>
-                      </w:r>
-                      <w:r>
-                        <w:rPr>
-                          <w:sz w:val="18"/>
-                          <w:szCs w:val="18"/>
-                        </w:rPr>
-                        <w:t>.</w:t>
+                        <w:t>Back button will be in any page.</w:t>
                       </w:r>
                     </w:p>
                   </w:txbxContent>
@@ -2630,6 +2598,9 @@
         </mc:AlternateContent>
       </w:r>
       <w:r>
+        <w:rPr>
+          <w:noProof/>
+        </w:rPr>
         <mc:AlternateContent>
           <mc:Choice Requires="wps">
             <w:drawing>
@@ -2689,7 +2660,7 @@
               </wp:anchor>
             </w:drawing>
           </mc:Choice>
-          <mc:Fallback>
+          <mc:Fallback xmlns:w16cid="http://schemas.microsoft.com/office/word/2016/wordml/cid" xmlns:am3d="http://schemas.microsoft.com/office/drawing/2017/model3d" xmlns:aink="http://schemas.microsoft.com/office/drawing/2016/ink" xmlns:cx8="http://schemas.microsoft.com/office/drawing/2016/5/14/chartex" xmlns:cx7="http://schemas.microsoft.com/office/drawing/2016/5/13/chartex" xmlns:cx6="http://schemas.microsoft.com/office/drawing/2016/5/12/chartex" xmlns:cx5="http://schemas.microsoft.com/office/drawing/2016/5/11/chartex" xmlns:cx4="http://schemas.microsoft.com/office/drawing/2016/5/10/chartex" xmlns:cx3="http://schemas.microsoft.com/office/drawing/2016/5/9/chartex" xmlns:cx2="http://schemas.microsoft.com/office/drawing/2015/10/21/chartex" xmlns:cx1="http://schemas.microsoft.com/office/drawing/2015/9/8/chartex">
             <w:pict>
               <v:shape w14:anchorId="747D6B7F" id="מחבר חץ ישר 16" o:spid="_x0000_s1026" type="#_x0000_t32" style="position:absolute;left:0;text-align:left;margin-left:1in;margin-top:9.45pt;width:21pt;height:8pt;z-index:251686912;visibility:visible;mso-wrap-style:square;mso-width-percent:0;mso-height-percent:0;mso-wrap-distance-left:9pt;mso-wrap-distance-top:0;mso-wrap-distance-right:9pt;mso-wrap-distance-bottom:0;mso-position-horizontal:absolute;mso-position-horizontal-relative:text;mso-position-vertical:absolute;mso-position-vertical-relative:text;mso-width-percent:0;mso-height-percent:0;mso-width-relative:margin;mso-height-relative:margin" o:gfxdata="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" strokecolor="#4472c4 [3204]" strokeweight=".5pt">
                 <v:stroke endarrow="block" joinstyle="miter"/>
@@ -2736,7 +2707,7 @@
                     <pic:cNvPicPr/>
                   </pic:nvPicPr>
                   <pic:blipFill>
-                    <a:blip r:embed="rId7" cstate="print">
+                    <a:blip r:embed="rId8" cstate="print">
                       <a:extLst>
                         <a:ext uri="{28A0092B-C50C-407E-A947-70E740481C1C}">
                           <a14:useLocalDpi xmlns:a14="http://schemas.microsoft.com/office/drawing/2010/main" val="0"/>
@@ -2777,6 +2748,9 @@
         <w:bidi w:val="0"/>
       </w:pPr>
       <w:r>
+        <w:rPr>
+          <w:noProof/>
+        </w:rPr>
         <mc:AlternateContent>
           <mc:Choice Requires="wps">
             <w:drawing>
@@ -2836,7 +2810,7 @@
               </wp:anchor>
             </w:drawing>
           </mc:Choice>
-          <mc:Fallback>
+          <mc:Fallback xmlns:w16cid="http://schemas.microsoft.com/office/word/2016/wordml/cid" xmlns:am3d="http://schemas.microsoft.com/office/drawing/2017/model3d" xmlns:aink="http://schemas.microsoft.com/office/drawing/2016/ink" xmlns:cx8="http://schemas.microsoft.com/office/drawing/2016/5/14/chartex" xmlns:cx7="http://schemas.microsoft.com/office/drawing/2016/5/13/chartex" xmlns:cx6="http://schemas.microsoft.com/office/drawing/2016/5/12/chartex" xmlns:cx5="http://schemas.microsoft.com/office/drawing/2016/5/11/chartex" xmlns:cx4="http://schemas.microsoft.com/office/drawing/2016/5/10/chartex" xmlns:cx3="http://schemas.microsoft.com/office/drawing/2016/5/9/chartex" xmlns:cx2="http://schemas.microsoft.com/office/drawing/2015/10/21/chartex" xmlns:cx1="http://schemas.microsoft.com/office/drawing/2015/9/8/chartex">
             <w:pict>
               <v:shape w14:anchorId="4280A44D" id="מחבר חץ ישר 24" o:spid="_x0000_s1026" type="#_x0000_t32" style="position:absolute;left:0;text-align:left;margin-left:375pt;margin-top:172.35pt;width:66.5pt;height:5pt;flip:x;z-index:251701248;visibility:visible;mso-wrap-style:square;mso-width-percent:0;mso-height-percent:0;mso-wrap-distance-left:9pt;mso-wrap-distance-top:0;mso-wrap-distance-right:9pt;mso-wrap-distance-bottom:0;mso-position-horizontal:absolute;mso-position-horizontal-relative:text;mso-position-vertical:absolute;mso-position-vertical-relative:text;mso-width-percent:0;mso-height-percent:0;mso-width-relative:margin;mso-height-relative:margin" o:gfxdata="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" strokecolor="#4472c4 [3204]" strokeweight=".5pt">
                 <v:stroke endarrow="block" joinstyle="miter"/>
@@ -2846,6 +2820,9 @@
         </mc:AlternateContent>
       </w:r>
       <w:r>
+        <w:rPr>
+          <w:noProof/>
+        </w:rPr>
         <mc:AlternateContent>
           <mc:Choice Requires="wps">
             <w:drawing>
@@ -2997,6 +2974,9 @@
         </mc:AlternateContent>
       </w:r>
       <w:r>
+        <w:rPr>
+          <w:noProof/>
+        </w:rPr>
         <mc:AlternateContent>
           <mc:Choice Requires="wps">
             <w:drawing>
@@ -3056,7 +3036,7 @@
               </wp:anchor>
             </w:drawing>
           </mc:Choice>
-          <mc:Fallback>
+          <mc:Fallback xmlns:w16cid="http://schemas.microsoft.com/office/word/2016/wordml/cid" xmlns:am3d="http://schemas.microsoft.com/office/drawing/2017/model3d" xmlns:aink="http://schemas.microsoft.com/office/drawing/2016/ink" xmlns:cx8="http://schemas.microsoft.com/office/drawing/2016/5/14/chartex" xmlns:cx7="http://schemas.microsoft.com/office/drawing/2016/5/13/chartex" xmlns:cx6="http://schemas.microsoft.com/office/drawing/2016/5/12/chartex" xmlns:cx5="http://schemas.microsoft.com/office/drawing/2016/5/11/chartex" xmlns:cx4="http://schemas.microsoft.com/office/drawing/2016/5/10/chartex" xmlns:cx3="http://schemas.microsoft.com/office/drawing/2016/5/9/chartex" xmlns:cx2="http://schemas.microsoft.com/office/drawing/2015/10/21/chartex" xmlns:cx1="http://schemas.microsoft.com/office/drawing/2015/9/8/chartex">
             <w:pict>
               <v:shape w14:anchorId="1087959F" id="מחבר חץ ישר 22" o:spid="_x0000_s1026" type="#_x0000_t32" style="position:absolute;left:0;text-align:left;margin-left:76pt;margin-top:11.85pt;width:50pt;height:21pt;flip:y;z-index:251697152;visibility:visible;mso-wrap-style:square;mso-width-percent:0;mso-height-percent:0;mso-wrap-distance-left:9pt;mso-wrap-distance-top:0;mso-wrap-distance-right:9pt;mso-wrap-distance-bottom:0;mso-position-horizontal:absolute;mso-position-horizontal-relative:text;mso-position-vertical:absolute;mso-position-vertical-relative:text;mso-width-percent:0;mso-height-percent:0;mso-width-relative:margin;mso-height-relative:margin" o:gfxdata="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" strokecolor="#4472c4 [3204]" strokeweight=".5pt">
                 <v:stroke endarrow="block" joinstyle="miter"/>
@@ -3066,6 +3046,9 @@
         </mc:AlternateContent>
       </w:r>
       <w:r>
+        <w:rPr>
+          <w:noProof/>
+        </w:rPr>
         <mc:AlternateContent>
           <mc:Choice Requires="wps">
             <w:drawing>
@@ -3297,6 +3280,9 @@
         <w:jc w:val="center"/>
       </w:pPr>
       <w:r>
+        <w:rPr>
+          <w:noProof/>
+        </w:rPr>
         <mc:AlternateContent>
           <mc:Choice Requires="wps">
             <w:drawing>
@@ -3447,7 +3433,7 @@
                     <pic:cNvPicPr/>
                   </pic:nvPicPr>
                   <pic:blipFill>
-                    <a:blip r:embed="rId8" cstate="print">
+                    <a:blip r:embed="rId9" cstate="print">
                       <a:extLst>
                         <a:ext uri="{28A0092B-C50C-407E-A947-70E740481C1C}">
                           <a14:useLocalDpi xmlns:a14="http://schemas.microsoft.com/office/drawing/2010/main" val="0"/>
@@ -3490,6 +3476,9 @@
         <w:bidi w:val="0"/>
       </w:pPr>
       <w:r>
+        <w:rPr>
+          <w:noProof/>
+        </w:rPr>
         <mc:AlternateContent>
           <mc:Choice Requires="wps">
             <w:drawing>
@@ -3549,7 +3538,7 @@
               </wp:anchor>
             </w:drawing>
           </mc:Choice>
-          <mc:Fallback>
+          <mc:Fallback xmlns:w16cid="http://schemas.microsoft.com/office/word/2016/wordml/cid" xmlns:am3d="http://schemas.microsoft.com/office/drawing/2017/model3d" xmlns:aink="http://schemas.microsoft.com/office/drawing/2016/ink" xmlns:cx8="http://schemas.microsoft.com/office/drawing/2016/5/14/chartex" xmlns:cx7="http://schemas.microsoft.com/office/drawing/2016/5/13/chartex" xmlns:cx6="http://schemas.microsoft.com/office/drawing/2016/5/12/chartex" xmlns:cx5="http://schemas.microsoft.com/office/drawing/2016/5/11/chartex" xmlns:cx4="http://schemas.microsoft.com/office/drawing/2016/5/10/chartex" xmlns:cx3="http://schemas.microsoft.com/office/drawing/2016/5/9/chartex" xmlns:cx2="http://schemas.microsoft.com/office/drawing/2015/10/21/chartex" xmlns:cx1="http://schemas.microsoft.com/office/drawing/2015/9/8/chartex">
             <w:pict>
               <v:shape w14:anchorId="4E1C2926" id="מחבר חץ ישר 27" o:spid="_x0000_s1026" type="#_x0000_t32" style="position:absolute;left:0;text-align:left;margin-left:73.5pt;margin-top:10.55pt;width:76.5pt;height:15.5pt;z-index:251705344;visibility:visible;mso-wrap-style:square;mso-width-percent:0;mso-height-percent:0;mso-wrap-distance-left:9pt;mso-wrap-distance-top:0;mso-wrap-distance-right:9pt;mso-wrap-distance-bottom:0;mso-position-horizontal:absolute;mso-position-horizontal-relative:text;mso-position-vertical:absolute;mso-position-vertical-relative:text;mso-width-percent:0;mso-height-percent:0;mso-width-relative:margin;mso-height-relative:margin" o:gfxdata="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" strokecolor="#4472c4 [3204]" strokeweight=".5pt">
                 <v:stroke endarrow="block" joinstyle="miter"/>
@@ -3564,6 +3553,9 @@
         <w:bidi w:val="0"/>
       </w:pPr>
       <w:r>
+        <w:rPr>
+          <w:noProof/>
+        </w:rPr>
         <mc:AlternateContent>
           <mc:Choice Requires="wps">
             <w:drawing>
@@ -3623,7 +3615,7 @@
               </wp:anchor>
             </w:drawing>
           </mc:Choice>
-          <mc:Fallback>
+          <mc:Fallback xmlns:w16cid="http://schemas.microsoft.com/office/word/2016/wordml/cid" xmlns:am3d="http://schemas.microsoft.com/office/drawing/2017/model3d" xmlns:aink="http://schemas.microsoft.com/office/drawing/2016/ink" xmlns:cx8="http://schemas.microsoft.com/office/drawing/2016/5/14/chartex" xmlns:cx7="http://schemas.microsoft.com/office/drawing/2016/5/13/chartex" xmlns:cx6="http://schemas.microsoft.com/office/drawing/2016/5/12/chartex" xmlns:cx5="http://schemas.microsoft.com/office/drawing/2016/5/11/chartex" xmlns:cx4="http://schemas.microsoft.com/office/drawing/2016/5/10/chartex" xmlns:cx3="http://schemas.microsoft.com/office/drawing/2016/5/9/chartex" xmlns:cx2="http://schemas.microsoft.com/office/drawing/2015/10/21/chartex" xmlns:cx1="http://schemas.microsoft.com/office/drawing/2015/9/8/chartex">
             <w:pict>
               <v:shape w14:anchorId="43C8B4C7" id="מחבר חץ ישר 31" o:spid="_x0000_s1026" type="#_x0000_t32" style="position:absolute;left:0;text-align:left;margin-left:68.5pt;margin-top:19.2pt;width:21pt;height:40.5pt;flip:y;z-index:251713536;visibility:visible;mso-wrap-style:square;mso-width-percent:0;mso-height-percent:0;mso-wrap-distance-left:9pt;mso-wrap-distance-top:0;mso-wrap-distance-right:9pt;mso-wrap-distance-bottom:0;mso-position-horizontal:absolute;mso-position-horizontal-relative:text;mso-position-vertical:absolute;mso-position-vertical-relative:text;mso-width-percent:0;mso-height-percent:0;mso-width-relative:margin;mso-height-relative:margin" o:gfxdata="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" strokecolor="#4472c4 [3204]" strokeweight=".5pt">
                 <v:stroke endarrow="block" joinstyle="miter"/>
@@ -3638,6 +3630,9 @@
         <w:bidi w:val="0"/>
       </w:pPr>
       <w:r>
+        <w:rPr>
+          <w:noProof/>
+        </w:rPr>
         <mc:AlternateContent>
           <mc:Choice Requires="wps">
             <w:drawing>
@@ -3697,7 +3692,7 @@
               </wp:anchor>
             </w:drawing>
           </mc:Choice>
-          <mc:Fallback>
+          <mc:Fallback xmlns:w16cid="http://schemas.microsoft.com/office/word/2016/wordml/cid" xmlns:am3d="http://schemas.microsoft.com/office/drawing/2017/model3d" xmlns:aink="http://schemas.microsoft.com/office/drawing/2016/ink" xmlns:cx8="http://schemas.microsoft.com/office/drawing/2016/5/14/chartex" xmlns:cx7="http://schemas.microsoft.com/office/drawing/2016/5/13/chartex" xmlns:cx6="http://schemas.microsoft.com/office/drawing/2016/5/12/chartex" xmlns:cx5="http://schemas.microsoft.com/office/drawing/2016/5/11/chartex" xmlns:cx4="http://schemas.microsoft.com/office/drawing/2016/5/10/chartex" xmlns:cx3="http://schemas.microsoft.com/office/drawing/2016/5/9/chartex" xmlns:cx2="http://schemas.microsoft.com/office/drawing/2015/10/21/chartex" xmlns:cx1="http://schemas.microsoft.com/office/drawing/2015/9/8/chartex">
             <w:pict>
               <v:shape w14:anchorId="4E79B392" id="מחבר חץ ישר 204" o:spid="_x0000_s1026" type="#_x0000_t32" style="position:absolute;left:0;text-align:left;margin-left:411pt;margin-top:15.9pt;width:54.5pt;height:206pt;flip:x y;z-index:251731968;visibility:visible;mso-wrap-style:square;mso-width-percent:0;mso-height-percent:0;mso-wrap-distance-left:9pt;mso-wrap-distance-top:0;mso-wrap-distance-right:9pt;mso-wrap-distance-bottom:0;mso-position-horizontal:absolute;mso-position-horizontal-relative:text;mso-position-vertical:absolute;mso-position-vertical-relative:text;mso-width-percent:0;mso-height-percent:0;mso-width-relative:margin;mso-height-relative:margin" o:gfxdata="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" strokecolor="#4472c4 [3204]" strokeweight=".5pt">
                 <v:stroke endarrow="block" joinstyle="miter"/>
@@ -3707,6 +3702,9 @@
         </mc:AlternateContent>
       </w:r>
       <w:r>
+        <w:rPr>
+          <w:noProof/>
+        </w:rPr>
         <mc:AlternateContent>
           <mc:Choice Requires="wps">
             <w:drawing>
@@ -3858,6 +3856,9 @@
         <w:bidi w:val="0"/>
       </w:pPr>
       <w:r>
+        <w:rPr>
+          <w:noProof/>
+        </w:rPr>
         <mc:AlternateContent>
           <mc:Choice Requires="wps">
             <w:drawing>
@@ -3917,7 +3918,7 @@
               </wp:anchor>
             </w:drawing>
           </mc:Choice>
-          <mc:Fallback>
+          <mc:Fallback xmlns:w16cid="http://schemas.microsoft.com/office/word/2016/wordml/cid" xmlns:am3d="http://schemas.microsoft.com/office/drawing/2017/model3d" xmlns:aink="http://schemas.microsoft.com/office/drawing/2016/ink" xmlns:cx8="http://schemas.microsoft.com/office/drawing/2016/5/14/chartex" xmlns:cx7="http://schemas.microsoft.com/office/drawing/2016/5/13/chartex" xmlns:cx6="http://schemas.microsoft.com/office/drawing/2016/5/12/chartex" xmlns:cx5="http://schemas.microsoft.com/office/drawing/2016/5/11/chartex" xmlns:cx4="http://schemas.microsoft.com/office/drawing/2016/5/10/chartex" xmlns:cx3="http://schemas.microsoft.com/office/drawing/2016/5/9/chartex" xmlns:cx2="http://schemas.microsoft.com/office/drawing/2015/10/21/chartex" xmlns:cx1="http://schemas.microsoft.com/office/drawing/2015/9/8/chartex">
             <w:pict>
               <v:shape w14:anchorId="08D1ED25" id="מחבר חץ ישר 192" o:spid="_x0000_s1026" type="#_x0000_t32" style="position:absolute;left:0;text-align:left;margin-left:68.5pt;margin-top:.75pt;width:16pt;height:14pt;flip:y;z-index:251715584;visibility:visible;mso-wrap-style:square;mso-width-percent:0;mso-height-percent:0;mso-wrap-distance-left:9pt;mso-wrap-distance-top:0;mso-wrap-distance-right:9pt;mso-wrap-distance-bottom:0;mso-position-horizontal:absolute;mso-position-horizontal-relative:text;mso-position-vertical:absolute;mso-position-vertical-relative:text;mso-width-percent:0;mso-height-percent:0;mso-width-relative:margin;mso-height-relative:margin" o:gfxdata="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" strokecolor="#4472c4 [3204]" strokeweight=".5pt">
                 <v:stroke endarrow="block" joinstyle="miter"/>
@@ -3932,6 +3933,9 @@
         <w:bidi w:val="0"/>
       </w:pPr>
       <w:r>
+        <w:rPr>
+          <w:noProof/>
+        </w:rPr>
         <mc:AlternateContent>
           <mc:Choice Requires="wps">
             <w:drawing>
@@ -3991,7 +3995,7 @@
               </wp:anchor>
             </w:drawing>
           </mc:Choice>
-          <mc:Fallback>
+          <mc:Fallback xmlns:w16cid="http://schemas.microsoft.com/office/word/2016/wordml/cid" xmlns:am3d="http://schemas.microsoft.com/office/drawing/2017/model3d" xmlns:aink="http://schemas.microsoft.com/office/drawing/2016/ink" xmlns:cx8="http://schemas.microsoft.com/office/drawing/2016/5/14/chartex" xmlns:cx7="http://schemas.microsoft.com/office/drawing/2016/5/13/chartex" xmlns:cx6="http://schemas.microsoft.com/office/drawing/2016/5/12/chartex" xmlns:cx5="http://schemas.microsoft.com/office/drawing/2016/5/11/chartex" xmlns:cx4="http://schemas.microsoft.com/office/drawing/2016/5/10/chartex" xmlns:cx3="http://schemas.microsoft.com/office/drawing/2016/5/9/chartex" xmlns:cx2="http://schemas.microsoft.com/office/drawing/2015/10/21/chartex" xmlns:cx1="http://schemas.microsoft.com/office/drawing/2015/9/8/chartex">
             <w:pict>
               <v:shape w14:anchorId="24CBEB2B" id="מחבר חץ ישר 193" o:spid="_x0000_s1026" type="#_x0000_t32" style="position:absolute;left:0;text-align:left;margin-left:68.5pt;margin-top:16.9pt;width:17pt;height:3.6pt;z-index:251717632;visibility:visible;mso-wrap-style:square;mso-width-percent:0;mso-height-percent:0;mso-wrap-distance-left:9pt;mso-wrap-distance-top:0;mso-wrap-distance-right:9pt;mso-wrap-distance-bottom:0;mso-position-horizontal:absolute;mso-position-horizontal-relative:text;mso-position-vertical:absolute;mso-position-vertical-relative:text;mso-width-percent:0;mso-height-percent:0;mso-width-relative:margin;mso-height-relative:margin" o:gfxdata="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" strokecolor="#4472c4 [3204]" strokeweight=".5pt">
                 <v:stroke endarrow="block" joinstyle="miter"/>
@@ -4006,6 +4010,9 @@
         <w:bidi w:val="0"/>
       </w:pPr>
       <w:r>
+        <w:rPr>
+          <w:noProof/>
+        </w:rPr>
         <mc:AlternateContent>
           <mc:Choice Requires="wps">
             <w:drawing>
@@ -4065,7 +4072,7 @@
               </wp:anchor>
             </w:drawing>
           </mc:Choice>
-          <mc:Fallback>
+          <mc:Fallback xmlns:w16cid="http://schemas.microsoft.com/office/word/2016/wordml/cid" xmlns:am3d="http://schemas.microsoft.com/office/drawing/2017/model3d" xmlns:aink="http://schemas.microsoft.com/office/drawing/2016/ink" xmlns:cx8="http://schemas.microsoft.com/office/drawing/2016/5/14/chartex" xmlns:cx7="http://schemas.microsoft.com/office/drawing/2016/5/13/chartex" xmlns:cx6="http://schemas.microsoft.com/office/drawing/2016/5/12/chartex" xmlns:cx5="http://schemas.microsoft.com/office/drawing/2016/5/11/chartex" xmlns:cx4="http://schemas.microsoft.com/office/drawing/2016/5/10/chartex" xmlns:cx3="http://schemas.microsoft.com/office/drawing/2016/5/9/chartex" xmlns:cx2="http://schemas.microsoft.com/office/drawing/2015/10/21/chartex" xmlns:cx1="http://schemas.microsoft.com/office/drawing/2015/9/8/chartex">
             <w:pict>
               <v:shape w14:anchorId="33D3A0CF" id="מחבר חץ ישר 194" o:spid="_x0000_s1026" type="#_x0000_t32" style="position:absolute;left:0;text-align:left;margin-left:69.5pt;margin-top:13.6pt;width:15.5pt;height:34pt;z-index:251719680;visibility:visible;mso-wrap-style:square;mso-width-percent:0;mso-height-percent:0;mso-wrap-distance-left:9pt;mso-wrap-distance-top:0;mso-wrap-distance-right:9pt;mso-wrap-distance-bottom:0;mso-position-horizontal:absolute;mso-position-horizontal-relative:text;mso-position-vertical:absolute;mso-position-vertical-relative:text;mso-width-percent:0;mso-height-percent:0;mso-width-relative:margin;mso-height-relative:margin" o:gfxdata="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" strokecolor="#4472c4 [3204]" strokeweight=".5pt">
                 <v:stroke endarrow="block" joinstyle="miter"/>
@@ -4090,6 +4097,9 @@
         <w:bidi w:val="0"/>
       </w:pPr>
       <w:r>
+        <w:rPr>
+          <w:noProof/>
+        </w:rPr>
         <mc:AlternateContent>
           <mc:Choice Requires="wps">
             <w:drawing>
@@ -4149,7 +4159,7 @@
               </wp:anchor>
             </w:drawing>
           </mc:Choice>
-          <mc:Fallback>
+          <mc:Fallback xmlns:w16cid="http://schemas.microsoft.com/office/word/2016/wordml/cid" xmlns:am3d="http://schemas.microsoft.com/office/drawing/2017/model3d" xmlns:aink="http://schemas.microsoft.com/office/drawing/2016/ink" xmlns:cx8="http://schemas.microsoft.com/office/drawing/2016/5/14/chartex" xmlns:cx7="http://schemas.microsoft.com/office/drawing/2016/5/13/chartex" xmlns:cx6="http://schemas.microsoft.com/office/drawing/2016/5/12/chartex" xmlns:cx5="http://schemas.microsoft.com/office/drawing/2016/5/11/chartex" xmlns:cx4="http://schemas.microsoft.com/office/drawing/2016/5/10/chartex" xmlns:cx3="http://schemas.microsoft.com/office/drawing/2016/5/9/chartex" xmlns:cx2="http://schemas.microsoft.com/office/drawing/2015/10/21/chartex" xmlns:cx1="http://schemas.microsoft.com/office/drawing/2015/9/8/chartex">
             <w:pict>
               <v:shape w14:anchorId="57918F53" id="מחבר חץ ישר 198" o:spid="_x0000_s1026" type="#_x0000_t32" style="position:absolute;left:0;text-align:left;margin-left:261.05pt;margin-top:3.6pt;width:14.45pt;height:63.5pt;flip:x y;z-index:251727872;visibility:visible;mso-wrap-style:square;mso-width-percent:0;mso-height-percent:0;mso-wrap-distance-left:9pt;mso-wrap-distance-top:0;mso-wrap-distance-right:9pt;mso-wrap-distance-bottom:0;mso-position-horizontal:absolute;mso-position-horizontal-relative:text;mso-position-vertical:absolute;mso-position-vertical-relative:text;mso-width-percent:0;mso-height-percent:0;mso-width-relative:margin;mso-height-relative:margin" o:gfxdata="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" strokecolor="#4472c4 [3204]" strokeweight=".5pt">
                 <v:stroke endarrow="block" joinstyle="miter"/>
@@ -4159,6 +4169,9 @@
         </mc:AlternateContent>
       </w:r>
       <w:r>
+        <w:rPr>
+          <w:noProof/>
+        </w:rPr>
         <mc:AlternateContent>
           <mc:Choice Requires="wps">
             <w:drawing>
@@ -4218,7 +4231,7 @@
               </wp:anchor>
             </w:drawing>
           </mc:Choice>
-          <mc:Fallback>
+          <mc:Fallback xmlns:w16cid="http://schemas.microsoft.com/office/word/2016/wordml/cid" xmlns:am3d="http://schemas.microsoft.com/office/drawing/2017/model3d" xmlns:aink="http://schemas.microsoft.com/office/drawing/2016/ink" xmlns:cx8="http://schemas.microsoft.com/office/drawing/2016/5/14/chartex" xmlns:cx7="http://schemas.microsoft.com/office/drawing/2016/5/13/chartex" xmlns:cx6="http://schemas.microsoft.com/office/drawing/2016/5/12/chartex" xmlns:cx5="http://schemas.microsoft.com/office/drawing/2016/5/11/chartex" xmlns:cx4="http://schemas.microsoft.com/office/drawing/2016/5/10/chartex" xmlns:cx3="http://schemas.microsoft.com/office/drawing/2016/5/9/chartex" xmlns:cx2="http://schemas.microsoft.com/office/drawing/2015/10/21/chartex" xmlns:cx1="http://schemas.microsoft.com/office/drawing/2015/9/8/chartex">
             <w:pict>
               <v:shape w14:anchorId="590971C6" id="מחבר חץ ישר 196" o:spid="_x0000_s1026" type="#_x0000_t32" style="position:absolute;left:0;text-align:left;margin-left:178.5pt;margin-top:3.6pt;width:3.6pt;height:64pt;flip:y;z-index:251723776;visibility:visible;mso-wrap-style:square;mso-width-percent:0;mso-height-percent:0;mso-wrap-distance-left:9pt;mso-wrap-distance-top:0;mso-wrap-distance-right:9pt;mso-wrap-distance-bottom:0;mso-position-horizontal:absolute;mso-position-horizontal-relative:text;mso-position-vertical:absolute;mso-position-vertical-relative:text;mso-width-percent:0;mso-height-percent:0;mso-width-relative:margin;mso-height-relative:margin" o:gfxdata="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" strokecolor="#4472c4 [3204]" strokeweight=".5pt">
                 <v:stroke endarrow="block" joinstyle="miter"/>
@@ -4238,6 +4251,9 @@
         <w:bidi w:val="0"/>
       </w:pPr>
       <w:r>
+        <w:rPr>
+          <w:noProof/>
+        </w:rPr>
         <mc:AlternateContent>
           <mc:Choice Requires="wps">
             <w:drawing>
@@ -4352,6 +4368,9 @@
         <w:bidi w:val="0"/>
       </w:pPr>
       <w:r>
+        <w:rPr>
+          <w:noProof/>
+        </w:rPr>
         <mc:AlternateContent>
           <mc:Choice Requires="wps">
             <w:drawing>
@@ -4489,6 +4508,9 @@
         </mc:AlternateContent>
       </w:r>
       <w:r>
+        <w:rPr>
+          <w:noProof/>
+        </w:rPr>
         <mc:AlternateContent>
           <mc:Choice Requires="wps">
             <w:drawing>
@@ -4732,6 +4754,9 @@
         <w:jc w:val="center"/>
       </w:pPr>
       <w:r>
+        <w:rPr>
+          <w:noProof/>
+        </w:rPr>
         <mc:AlternateContent>
           <mc:Choice Requires="wps">
             <w:drawing>
@@ -4819,7 +4844,6 @@
                             <w:pPr>
                               <w:bidi w:val="0"/>
                               <w:rPr>
-                                <w:rFonts w:hint="cs"/>
                                 <w:sz w:val="18"/>
                                 <w:szCs w:val="18"/>
                               </w:rPr>
@@ -4895,7 +4919,6 @@
                       <w:pPr>
                         <w:bidi w:val="0"/>
                         <w:rPr>
-                          <w:rFonts w:hint="cs"/>
                           <w:sz w:val="18"/>
                           <w:szCs w:val="18"/>
                         </w:rPr>
@@ -4944,7 +4967,7 @@
                     <pic:cNvPicPr/>
                   </pic:nvPicPr>
                   <pic:blipFill>
-                    <a:blip r:embed="rId9" cstate="print">
+                    <a:blip r:embed="rId10" cstate="print">
                       <a:extLst>
                         <a:ext uri="{28A0092B-C50C-407E-A947-70E740481C1C}">
                           <a14:useLocalDpi xmlns:a14="http://schemas.microsoft.com/office/drawing/2010/main" val="0"/>
@@ -4983,6 +5006,9 @@
         <w:jc w:val="center"/>
       </w:pPr>
       <w:r>
+        <w:rPr>
+          <w:noProof/>
+        </w:rPr>
         <mc:AlternateContent>
           <mc:Choice Requires="wps">
             <w:drawing>
@@ -5042,7 +5068,7 @@
               </wp:anchor>
             </w:drawing>
           </mc:Choice>
-          <mc:Fallback>
+          <mc:Fallback xmlns:w16cid="http://schemas.microsoft.com/office/word/2016/wordml/cid" xmlns:am3d="http://schemas.microsoft.com/office/drawing/2017/model3d" xmlns:aink="http://schemas.microsoft.com/office/drawing/2016/ink" xmlns:cx8="http://schemas.microsoft.com/office/drawing/2016/5/14/chartex" xmlns:cx7="http://schemas.microsoft.com/office/drawing/2016/5/13/chartex" xmlns:cx6="http://schemas.microsoft.com/office/drawing/2016/5/12/chartex" xmlns:cx5="http://schemas.microsoft.com/office/drawing/2016/5/11/chartex" xmlns:cx4="http://schemas.microsoft.com/office/drawing/2016/5/10/chartex" xmlns:cx3="http://schemas.microsoft.com/office/drawing/2016/5/9/chartex" xmlns:cx2="http://schemas.microsoft.com/office/drawing/2015/10/21/chartex" xmlns:cx1="http://schemas.microsoft.com/office/drawing/2015/9/8/chartex">
             <w:pict>
               <v:shape w14:anchorId="0D8595C7" id="מחבר חץ ישר 210" o:spid="_x0000_s1026" type="#_x0000_t32" style="position:absolute;left:0;text-align:left;margin-left:75.5pt;margin-top:11.05pt;width:39.5pt;height:22.5pt;z-index:251741184;visibility:visible;mso-wrap-style:square;mso-width-percent:0;mso-height-percent:0;mso-wrap-distance-left:9pt;mso-wrap-distance-top:0;mso-wrap-distance-right:9pt;mso-wrap-distance-bottom:0;mso-position-horizontal:absolute;mso-position-horizontal-relative:text;mso-position-vertical:absolute;mso-position-vertical-relative:text;mso-width-percent:0;mso-height-percent:0;mso-width-relative:margin;mso-height-relative:margin" o:gfxdata="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" strokecolor="#4472c4 [3204]" strokeweight=".5pt">
                 <v:stroke endarrow="block" joinstyle="miter"/>
@@ -5058,6 +5084,9 @@
         <w:jc w:val="center"/>
       </w:pPr>
       <w:r>
+        <w:rPr>
+          <w:noProof/>
+        </w:rPr>
         <mc:AlternateContent>
           <mc:Choice Requires="wps">
             <w:drawing>
@@ -5117,7 +5146,7 @@
               </wp:anchor>
             </w:drawing>
           </mc:Choice>
-          <mc:Fallback>
+          <mc:Fallback xmlns:w16cid="http://schemas.microsoft.com/office/word/2016/wordml/cid" xmlns:am3d="http://schemas.microsoft.com/office/drawing/2017/model3d" xmlns:aink="http://schemas.microsoft.com/office/drawing/2016/ink" xmlns:cx8="http://schemas.microsoft.com/office/drawing/2016/5/14/chartex" xmlns:cx7="http://schemas.microsoft.com/office/drawing/2016/5/13/chartex" xmlns:cx6="http://schemas.microsoft.com/office/drawing/2016/5/12/chartex" xmlns:cx5="http://schemas.microsoft.com/office/drawing/2016/5/11/chartex" xmlns:cx4="http://schemas.microsoft.com/office/drawing/2016/5/10/chartex" xmlns:cx3="http://schemas.microsoft.com/office/drawing/2016/5/9/chartex" xmlns:cx2="http://schemas.microsoft.com/office/drawing/2015/10/21/chartex" xmlns:cx1="http://schemas.microsoft.com/office/drawing/2015/9/8/chartex">
             <w:pict>
               <v:shape w14:anchorId="3D4A2A5F" id="מחבר חץ ישר 211" o:spid="_x0000_s1026" type="#_x0000_t32" style="position:absolute;left:0;text-align:left;margin-left:73.5pt;margin-top:18.2pt;width:41pt;height:31.5pt;z-index:251743232;visibility:visible;mso-wrap-style:square;mso-width-percent:0;mso-height-percent:0;mso-wrap-distance-left:9pt;mso-wrap-distance-top:0;mso-wrap-distance-right:9pt;mso-wrap-distance-bottom:0;mso-position-horizontal:absolute;mso-position-horizontal-relative:text;mso-position-vertical:absolute;mso-position-vertical-relative:text;mso-width-percent:0;mso-height-percent:0;mso-width-relative:margin;mso-height-relative:margin" o:gfxdata="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" strokecolor="#4472c4 [3204]" strokeweight=".5pt">
                 <v:stroke endarrow="block" joinstyle="miter"/>
@@ -5151,6 +5180,9 @@
         <w:jc w:val="center"/>
       </w:pPr>
       <w:r>
+        <w:rPr>
+          <w:noProof/>
+        </w:rPr>
         <mc:AlternateContent>
           <mc:Choice Requires="wps">
             <w:drawing>
@@ -5210,7 +5242,7 @@
               </wp:anchor>
             </w:drawing>
           </mc:Choice>
-          <mc:Fallback>
+          <mc:Fallback xmlns:w16cid="http://schemas.microsoft.com/office/word/2016/wordml/cid" xmlns:am3d="http://schemas.microsoft.com/office/drawing/2017/model3d" xmlns:aink="http://schemas.microsoft.com/office/drawing/2016/ink" xmlns:cx8="http://schemas.microsoft.com/office/drawing/2016/5/14/chartex" xmlns:cx7="http://schemas.microsoft.com/office/drawing/2016/5/13/chartex" xmlns:cx6="http://schemas.microsoft.com/office/drawing/2016/5/12/chartex" xmlns:cx5="http://schemas.microsoft.com/office/drawing/2016/5/11/chartex" xmlns:cx4="http://schemas.microsoft.com/office/drawing/2016/5/10/chartex" xmlns:cx3="http://schemas.microsoft.com/office/drawing/2016/5/9/chartex" xmlns:cx2="http://schemas.microsoft.com/office/drawing/2015/10/21/chartex" xmlns:cx1="http://schemas.microsoft.com/office/drawing/2015/9/8/chartex">
             <w:pict>
               <v:shape w14:anchorId="1780897E" id="מחבר חץ ישר 215" o:spid="_x0000_s1026" type="#_x0000_t32" style="position:absolute;left:0;text-align:left;margin-left:423.5pt;margin-top:15.45pt;width:25pt;height:4.5pt;flip:x;z-index:251751424;visibility:visible;mso-wrap-style:square;mso-width-percent:0;mso-height-percent:0;mso-wrap-distance-left:9pt;mso-wrap-distance-top:0;mso-wrap-distance-right:9pt;mso-wrap-distance-bottom:0;mso-position-horizontal:absolute;mso-position-horizontal-relative:text;mso-position-vertical:absolute;mso-position-vertical-relative:text;mso-width-percent:0;mso-height-percent:0;mso-width-relative:margin;mso-height-relative:margin" o:gfxdata="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" strokecolor="#4472c4 [3204]" strokeweight=".5pt">
                 <v:stroke endarrow="block" joinstyle="miter"/>
@@ -5220,6 +5252,9 @@
         </mc:AlternateContent>
       </w:r>
       <w:r>
+        <w:rPr>
+          <w:noProof/>
+        </w:rPr>
         <mc:AlternateContent>
           <mc:Choice Requires="wps">
             <w:drawing>
@@ -5270,7 +5305,6 @@
                             <w:pPr>
                               <w:bidi w:val="0"/>
                               <w:rPr>
-                                <w:rFonts w:hint="cs"/>
                                 <w:sz w:val="18"/>
                                 <w:szCs w:val="18"/>
                               </w:rPr>
@@ -5296,14 +5330,7 @@
                                 <w:sz w:val="18"/>
                                 <w:szCs w:val="18"/>
                               </w:rPr>
-                              <w:t xml:space="preserve"> to explain why the test failed.</w:t>
-                            </w:r>
-                            <w:r>
-                              <w:rPr>
-                                <w:sz w:val="18"/>
-                                <w:szCs w:val="18"/>
-                              </w:rPr>
-                              <w:t xml:space="preserve"> </w:t>
+                              <w:t xml:space="preserve"> to explain why the test failed. </w:t>
                             </w:r>
                           </w:p>
                         </w:txbxContent>
@@ -5332,7 +5359,6 @@
                       <w:pPr>
                         <w:bidi w:val="0"/>
                         <w:rPr>
-                          <w:rFonts w:hint="cs"/>
                           <w:sz w:val="18"/>
                           <w:szCs w:val="18"/>
                         </w:rPr>
@@ -5358,14 +5384,7 @@
                           <w:sz w:val="18"/>
                           <w:szCs w:val="18"/>
                         </w:rPr>
-                        <w:t xml:space="preserve"> to explain why the test failed.</w:t>
-                      </w:r>
-                      <w:r>
-                        <w:rPr>
-                          <w:sz w:val="18"/>
-                          <w:szCs w:val="18"/>
-                        </w:rPr>
-                        <w:t xml:space="preserve"> </w:t>
+                        <w:t xml:space="preserve"> to explain why the test failed. </w:t>
                       </w:r>
                     </w:p>
                   </w:txbxContent>
@@ -5377,6 +5396,9 @@
         </mc:AlternateContent>
       </w:r>
       <w:r>
+        <w:rPr>
+          <w:noProof/>
+        </w:rPr>
         <mc:AlternateContent>
           <mc:Choice Requires="wps">
             <w:drawing>
@@ -5436,7 +5458,7 @@
               </wp:anchor>
             </w:drawing>
           </mc:Choice>
-          <mc:Fallback>
+          <mc:Fallback xmlns:w16cid="http://schemas.microsoft.com/office/word/2016/wordml/cid" xmlns:am3d="http://schemas.microsoft.com/office/drawing/2017/model3d" xmlns:aink="http://schemas.microsoft.com/office/drawing/2016/ink" xmlns:cx8="http://schemas.microsoft.com/office/drawing/2016/5/14/chartex" xmlns:cx7="http://schemas.microsoft.com/office/drawing/2016/5/13/chartex" xmlns:cx6="http://schemas.microsoft.com/office/drawing/2016/5/12/chartex" xmlns:cx5="http://schemas.microsoft.com/office/drawing/2016/5/11/chartex" xmlns:cx4="http://schemas.microsoft.com/office/drawing/2016/5/10/chartex" xmlns:cx3="http://schemas.microsoft.com/office/drawing/2016/5/9/chartex" xmlns:cx2="http://schemas.microsoft.com/office/drawing/2015/10/21/chartex" xmlns:cx1="http://schemas.microsoft.com/office/drawing/2015/9/8/chartex">
             <w:pict>
               <v:shape w14:anchorId="5ED7C506" id="מחבר חץ ישר 213" o:spid="_x0000_s1026" type="#_x0000_t32" style="position:absolute;left:0;text-align:left;margin-left:92pt;margin-top:15.95pt;width:81.5pt;height:20pt;flip:y;z-index:251747328;visibility:visible;mso-wrap-style:square;mso-width-percent:0;mso-height-percent:0;mso-wrap-distance-left:9pt;mso-wrap-distance-top:0;mso-wrap-distance-right:9pt;mso-wrap-distance-bottom:0;mso-position-horizontal:absolute;mso-position-horizontal-relative:text;mso-position-vertical:absolute;mso-position-vertical-relative:text;mso-width-percent:0;mso-height-percent:0;mso-width-relative:margin;mso-height-relative:margin" o:gfxdata="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" strokecolor="#4472c4 [3204]" strokeweight=".5pt">
                 <v:stroke endarrow="block" joinstyle="miter"/>
@@ -5446,6 +5468,9 @@
         </mc:AlternateContent>
       </w:r>
       <w:r>
+        <w:rPr>
+          <w:noProof/>
+        </w:rPr>
         <mc:AlternateContent>
           <mc:Choice Requires="wps">
             <w:drawing>
@@ -5496,7 +5521,6 @@
                             <w:pPr>
                               <w:bidi w:val="0"/>
                               <w:rPr>
-                                <w:rFonts w:hint="cs"/>
                                 <w:sz w:val="18"/>
                                 <w:szCs w:val="18"/>
                               </w:rPr>
@@ -5542,7 +5566,6 @@
                       <w:pPr>
                         <w:bidi w:val="0"/>
                         <w:rPr>
-                          <w:rFonts w:hint="cs"/>
                           <w:sz w:val="18"/>
                           <w:szCs w:val="18"/>
                         </w:rPr>
@@ -5582,8 +5605,6 @@
         <w:bidi w:val="0"/>
         <w:jc w:val="center"/>
       </w:pPr>
-      <w:bookmarkStart w:id="0" w:name="_GoBack"/>
-      <w:bookmarkEnd w:id="0"/>
     </w:p>
     <w:p>
       <w:pPr>
@@ -5626,6 +5647,66 @@
         <w:bidi w:val="0"/>
         <w:jc w:val="center"/>
       </w:pPr>
+      <w:r>
+        <w:rPr>
+          <w:noProof/>
+        </w:rPr>
+        <w:drawing>
+          <wp:anchor distT="0" distB="0" distL="114300" distR="114300" simplePos="0" relativeHeight="251752448" behindDoc="0" locked="0" layoutInCell="1" allowOverlap="1" wp14:anchorId="06C72BBC" wp14:editId="746459CE">
+            <wp:simplePos x="0" y="0"/>
+            <wp:positionH relativeFrom="column">
+              <wp:posOffset>1097280</wp:posOffset>
+            </wp:positionH>
+            <wp:positionV relativeFrom="paragraph">
+              <wp:posOffset>6350</wp:posOffset>
+            </wp:positionV>
+            <wp:extent cx="4693920" cy="3535680"/>
+            <wp:effectExtent l="0" t="0" r="0" b="7620"/>
+            <wp:wrapSquare wrapText="bothSides"/>
+            <wp:docPr id="32" name="תמונה 32"/>
+            <wp:cNvGraphicFramePr>
+              <a:graphicFrameLocks xmlns:a="http://schemas.openxmlformats.org/drawingml/2006/main" noChangeAspect="1"/>
+            </wp:cNvGraphicFramePr>
+            <a:graphic xmlns:a="http://schemas.openxmlformats.org/drawingml/2006/main">
+              <a:graphicData uri="http://schemas.openxmlformats.org/drawingml/2006/picture">
+                <pic:pic xmlns:pic="http://schemas.openxmlformats.org/drawingml/2006/picture">
+                  <pic:nvPicPr>
+                    <pic:cNvPr id="1" name=""/>
+                    <pic:cNvPicPr/>
+                  </pic:nvPicPr>
+                  <pic:blipFill>
+                    <a:blip r:embed="rId11">
+                      <a:extLst>
+                        <a:ext uri="{28A0092B-C50C-407E-A947-70E740481C1C}">
+                          <a14:useLocalDpi xmlns:a14="http://schemas.microsoft.com/office/drawing/2010/main" val="0"/>
+                        </a:ext>
+                      </a:extLst>
+                    </a:blip>
+                    <a:stretch>
+                      <a:fillRect/>
+                    </a:stretch>
+                  </pic:blipFill>
+                  <pic:spPr>
+                    <a:xfrm>
+                      <a:off x="0" y="0"/>
+                      <a:ext cx="4693920" cy="3535680"/>
+                    </a:xfrm>
+                    <a:prstGeom prst="rect">
+                      <a:avLst/>
+                    </a:prstGeom>
+                  </pic:spPr>
+                </pic:pic>
+              </a:graphicData>
+            </a:graphic>
+            <wp14:sizeRelH relativeFrom="margin">
+              <wp14:pctWidth>0</wp14:pctWidth>
+            </wp14:sizeRelH>
+            <wp14:sizeRelV relativeFrom="margin">
+              <wp14:pctHeight>0</wp14:pctHeight>
+            </wp14:sizeRelV>
+          </wp:anchor>
+        </w:drawing>
+      </w:r>
     </w:p>
     <w:p>
       <w:pPr>
@@ -5636,8 +5717,554 @@
     <w:p>
       <w:pPr>
         <w:bidi w:val="0"/>
+      </w:pPr>
+    </w:p>
+    <w:p>
+      <w:pPr>
+        <w:bidi w:val="0"/>
+      </w:pPr>
+      <w:r>
+        <w:rPr>
+          <w:noProof/>
+        </w:rPr>
+        <mc:AlternateContent>
+          <mc:Choice Requires="wps">
+            <w:drawing>
+              <wp:anchor distT="0" distB="0" distL="114300" distR="114300" simplePos="0" relativeHeight="251758592" behindDoc="0" locked="0" layoutInCell="1" allowOverlap="1" wp14:anchorId="27634BEF" wp14:editId="64EC4BC8">
+                <wp:simplePos x="0" y="0"/>
+                <wp:positionH relativeFrom="column">
+                  <wp:posOffset>914400</wp:posOffset>
+                </wp:positionH>
+                <wp:positionV relativeFrom="paragraph">
+                  <wp:posOffset>46990</wp:posOffset>
+                </wp:positionV>
+                <wp:extent cx="533400" cy="1074420"/>
+                <wp:effectExtent l="0" t="38100" r="57150" b="30480"/>
+                <wp:wrapNone/>
+                <wp:docPr id="39" name="מחבר חץ ישר 39"/>
+                <wp:cNvGraphicFramePr/>
+                <a:graphic xmlns:a="http://schemas.openxmlformats.org/drawingml/2006/main">
+                  <a:graphicData uri="http://schemas.microsoft.com/office/word/2010/wordprocessingShape">
+                    <wps:wsp>
+                      <wps:cNvCnPr/>
+                      <wps:spPr>
+                        <a:xfrm flipV="1">
+                          <a:off x="0" y="0"/>
+                          <a:ext cx="533400" cy="1074420"/>
+                        </a:xfrm>
+                        <a:prstGeom prst="straightConnector1">
+                          <a:avLst/>
+                        </a:prstGeom>
+                        <a:ln>
+                          <a:tailEnd type="triangle"/>
+                        </a:ln>
+                      </wps:spPr>
+                      <wps:style>
+                        <a:lnRef idx="1">
+                          <a:schemeClr val="accent1"/>
+                        </a:lnRef>
+                        <a:fillRef idx="0">
+                          <a:schemeClr val="accent1"/>
+                        </a:fillRef>
+                        <a:effectRef idx="0">
+                          <a:schemeClr val="accent1"/>
+                        </a:effectRef>
+                        <a:fontRef idx="minor">
+                          <a:schemeClr val="tx1"/>
+                        </a:fontRef>
+                      </wps:style>
+                      <wps:bodyPr/>
+                    </wps:wsp>
+                  </a:graphicData>
+                </a:graphic>
+                <wp14:sizeRelH relativeFrom="margin">
+                  <wp14:pctWidth>0</wp14:pctWidth>
+                </wp14:sizeRelH>
+                <wp14:sizeRelV relativeFrom="margin">
+                  <wp14:pctHeight>0</wp14:pctHeight>
+                </wp14:sizeRelV>
+              </wp:anchor>
+            </w:drawing>
+          </mc:Choice>
+          <mc:Fallback>
+            <w:pict>
+              <v:shapetype w14:anchorId="3A30C1E0" id="_x0000_t32" coordsize="21600,21600" o:spt="32" o:oned="t" path="m,l21600,21600e" filled="f">
+                <v:path arrowok="t" fillok="f" o:connecttype="none"/>
+                <o:lock v:ext="edit" shapetype="t"/>
+              </v:shapetype>
+              <v:shape id="מחבר חץ ישר 39" o:spid="_x0000_s1026" type="#_x0000_t32" style="position:absolute;left:0;text-align:left;margin-left:1in;margin-top:3.7pt;width:42pt;height:84.6pt;flip:y;z-index:251758592;visibility:visible;mso-wrap-style:square;mso-width-percent:0;mso-height-percent:0;mso-wrap-distance-left:9pt;mso-wrap-distance-top:0;mso-wrap-distance-right:9pt;mso-wrap-distance-bottom:0;mso-position-horizontal:absolute;mso-position-horizontal-relative:text;mso-position-vertical:absolute;mso-position-vertical-relative:text;mso-width-percent:0;mso-height-percent:0;mso-width-relative:margin;mso-height-relative:margin" o:gfxdata="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" strokecolor="#4472c4 [3204]" strokeweight=".5pt">
+                <v:stroke endarrow="block" joinstyle="miter"/>
+              </v:shape>
+            </w:pict>
+          </mc:Fallback>
+        </mc:AlternateContent>
+      </w:r>
+    </w:p>
+    <w:p>
+      <w:pPr>
+        <w:bidi w:val="0"/>
+      </w:pPr>
+      <w:r>
+        <w:rPr>
+          <w:noProof/>
+        </w:rPr>
+        <mc:AlternateContent>
+          <mc:Choice Requires="wps">
+            <w:drawing>
+              <wp:anchor distT="0" distB="0" distL="114300" distR="114300" simplePos="0" relativeHeight="251759616" behindDoc="0" locked="0" layoutInCell="1" allowOverlap="1" wp14:anchorId="4FCE0A1F" wp14:editId="5F798DBE">
+                <wp:simplePos x="0" y="0"/>
+                <wp:positionH relativeFrom="column">
+                  <wp:posOffset>899160</wp:posOffset>
+                </wp:positionH>
+                <wp:positionV relativeFrom="paragraph">
+                  <wp:posOffset>274320</wp:posOffset>
+                </wp:positionV>
+                <wp:extent cx="655320" cy="579120"/>
+                <wp:effectExtent l="0" t="38100" r="49530" b="30480"/>
+                <wp:wrapNone/>
+                <wp:docPr id="40" name="מחבר חץ ישר 40"/>
+                <wp:cNvGraphicFramePr/>
+                <a:graphic xmlns:a="http://schemas.openxmlformats.org/drawingml/2006/main">
+                  <a:graphicData uri="http://schemas.microsoft.com/office/word/2010/wordprocessingShape">
+                    <wps:wsp>
+                      <wps:cNvCnPr/>
+                      <wps:spPr>
+                        <a:xfrm flipV="1">
+                          <a:off x="0" y="0"/>
+                          <a:ext cx="655320" cy="579120"/>
+                        </a:xfrm>
+                        <a:prstGeom prst="straightConnector1">
+                          <a:avLst/>
+                        </a:prstGeom>
+                        <a:ln>
+                          <a:tailEnd type="triangle"/>
+                        </a:ln>
+                      </wps:spPr>
+                      <wps:style>
+                        <a:lnRef idx="1">
+                          <a:schemeClr val="accent1"/>
+                        </a:lnRef>
+                        <a:fillRef idx="0">
+                          <a:schemeClr val="accent1"/>
+                        </a:fillRef>
+                        <a:effectRef idx="0">
+                          <a:schemeClr val="accent1"/>
+                        </a:effectRef>
+                        <a:fontRef idx="minor">
+                          <a:schemeClr val="tx1"/>
+                        </a:fontRef>
+                      </wps:style>
+                      <wps:bodyPr/>
+                    </wps:wsp>
+                  </a:graphicData>
+                </a:graphic>
+                <wp14:sizeRelH relativeFrom="margin">
+                  <wp14:pctWidth>0</wp14:pctWidth>
+                </wp14:sizeRelH>
+                <wp14:sizeRelV relativeFrom="margin">
+                  <wp14:pctHeight>0</wp14:pctHeight>
+                </wp14:sizeRelV>
+              </wp:anchor>
+            </w:drawing>
+          </mc:Choice>
+          <mc:Fallback>
+            <w:pict>
+              <v:shape w14:anchorId="230EB60E" id="מחבר חץ ישר 40" o:spid="_x0000_s1026" type="#_x0000_t32" style="position:absolute;left:0;text-align:left;margin-left:70.8pt;margin-top:21.6pt;width:51.6pt;height:45.6pt;flip:y;z-index:251759616;visibility:visible;mso-wrap-style:square;mso-width-percent:0;mso-height-percent:0;mso-wrap-distance-left:9pt;mso-wrap-distance-top:0;mso-wrap-distance-right:9pt;mso-wrap-distance-bottom:0;mso-position-horizontal:absolute;mso-position-horizontal-relative:text;mso-position-vertical:absolute;mso-position-vertical-relative:text;mso-width-percent:0;mso-height-percent:0;mso-width-relative:margin;mso-height-relative:margin" o:gfxdata="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" strokecolor="#4472c4 [3204]" strokeweight=".5pt">
+                <v:stroke endarrow="block" joinstyle="miter"/>
+              </v:shape>
+            </w:pict>
+          </mc:Fallback>
+        </mc:AlternateContent>
+      </w:r>
+    </w:p>
+    <w:p>
+      <w:pPr>
+        <w:bidi w:val="0"/>
+      </w:pPr>
+      <w:r>
+        <w:rPr>
+          <w:noProof/>
+        </w:rPr>
+        <mc:AlternateContent>
+          <mc:Choice Requires="wps">
+            <w:drawing>
+              <wp:anchor distT="45720" distB="45720" distL="114300" distR="114300" simplePos="0" relativeHeight="251757568" behindDoc="0" locked="0" layoutInCell="1" allowOverlap="1" wp14:anchorId="2A1B69A7" wp14:editId="6A27794D">
+                <wp:simplePos x="0" y="0"/>
+                <wp:positionH relativeFrom="margin">
+                  <wp:posOffset>-304800</wp:posOffset>
+                </wp:positionH>
+                <wp:positionV relativeFrom="paragraph">
+                  <wp:posOffset>249555</wp:posOffset>
+                </wp:positionV>
+                <wp:extent cx="1282700" cy="1036320"/>
+                <wp:effectExtent l="0" t="0" r="12700" b="11430"/>
+                <wp:wrapSquare wrapText="bothSides"/>
+                <wp:docPr id="38" name="תיבת טקסט 2"/>
+                <wp:cNvGraphicFramePr>
+                  <a:graphicFrameLocks xmlns:a="http://schemas.openxmlformats.org/drawingml/2006/main"/>
+                </wp:cNvGraphicFramePr>
+                <a:graphic xmlns:a="http://schemas.openxmlformats.org/drawingml/2006/main">
+                  <a:graphicData uri="http://schemas.microsoft.com/office/word/2010/wordprocessingShape">
+                    <wps:wsp>
+                      <wps:cNvSpPr txBox="1">
+                        <a:spLocks noChangeArrowheads="1"/>
+                      </wps:cNvSpPr>
+                      <wps:spPr bwMode="auto">
+                        <a:xfrm flipH="1">
+                          <a:off x="0" y="0"/>
+                          <a:ext cx="1282700" cy="1036320"/>
+                        </a:xfrm>
+                        <a:prstGeom prst="rect">
+                          <a:avLst/>
+                        </a:prstGeom>
+                        <a:solidFill>
+                          <a:srgbClr val="FFFFFF"/>
+                        </a:solidFill>
+                        <a:ln w="9525">
+                          <a:solidFill>
+                            <a:srgbClr val="000000"/>
+                          </a:solidFill>
+                          <a:miter lim="800000"/>
+                          <a:headEnd/>
+                          <a:tailEnd/>
+                        </a:ln>
+                      </wps:spPr>
+                      <wps:txbx>
+                        <w:txbxContent>
+                          <w:p>
+                            <w:pPr>
+                              <w:bidi w:val="0"/>
+                              <w:rPr>
+                                <w:sz w:val="18"/>
+                                <w:szCs w:val="18"/>
+                              </w:rPr>
+                            </w:pPr>
+                            <w:bookmarkStart w:id="0" w:name="_GoBack"/>
+                            <w:proofErr w:type="spellStart"/>
+                            <w:r>
+                              <w:rPr>
+                                <w:sz w:val="18"/>
+                                <w:szCs w:val="18"/>
+                              </w:rPr>
+                              <w:t>Incase</w:t>
+                            </w:r>
+                            <w:proofErr w:type="spellEnd"/>
+                            <w:r>
+                              <w:rPr>
+                                <w:sz w:val="18"/>
+                                <w:szCs w:val="18"/>
+                              </w:rPr>
+                              <w:t xml:space="preserve"> the execution leader wants to view the analysis report or ask for a time extension for this current step.</w:t>
+                            </w:r>
+                            <w:bookmarkEnd w:id="0"/>
+                          </w:p>
+                        </w:txbxContent>
+                      </wps:txbx>
+                      <wps:bodyPr rot="0" vert="horz" wrap="square" lIns="91440" tIns="45720" rIns="91440" bIns="45720" anchor="t" anchorCtr="0">
+                        <a:noAutofit/>
+                      </wps:bodyPr>
+                    </wps:wsp>
+                  </a:graphicData>
+                </a:graphic>
+                <wp14:sizeRelH relativeFrom="margin">
+                  <wp14:pctWidth>0</wp14:pctWidth>
+                </wp14:sizeRelH>
+                <wp14:sizeRelV relativeFrom="margin">
+                  <wp14:pctHeight>0</wp14:pctHeight>
+                </wp14:sizeRelV>
+              </wp:anchor>
+            </w:drawing>
+          </mc:Choice>
+          <mc:Fallback>
+            <w:pict>
+              <v:shape w14:anchorId="2A1B69A7" id="_x0000_s1045" type="#_x0000_t202" style="position:absolute;margin-left:-24pt;margin-top:19.65pt;width:101pt;height:81.6pt;flip:x;z-index:251757568;visibility:visible;mso-wrap-style:square;mso-width-percent:0;mso-height-percent:0;mso-wrap-distance-left:9pt;mso-wrap-distance-top:3.6pt;mso-wrap-distance-right:9pt;mso-wrap-distance-bottom:3.6pt;mso-position-horizontal:absolute;mso-position-horizontal-relative:margin;mso-position-vertical:absolute;mso-position-vertical-relative:text;mso-width-percent:0;mso-height-percent:0;mso-width-relative:margin;mso-height-relative:margin;v-text-anchor:top" o:gfxdata="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">
+                <v:textbox>
+                  <w:txbxContent>
+                    <w:p>
+                      <w:pPr>
+                        <w:bidi w:val="0"/>
+                        <w:rPr>
+                          <w:sz w:val="18"/>
+                          <w:szCs w:val="18"/>
+                        </w:rPr>
+                      </w:pPr>
+                      <w:bookmarkStart w:id="1" w:name="_GoBack"/>
+                      <w:proofErr w:type="spellStart"/>
+                      <w:r>
+                        <w:rPr>
+                          <w:sz w:val="18"/>
+                          <w:szCs w:val="18"/>
+                        </w:rPr>
+                        <w:t>Incase</w:t>
+                      </w:r>
+                      <w:proofErr w:type="spellEnd"/>
+                      <w:r>
+                        <w:rPr>
+                          <w:sz w:val="18"/>
+                          <w:szCs w:val="18"/>
+                        </w:rPr>
+                        <w:t xml:space="preserve"> the execution leader wants to view the analysis report or ask for a time extension for this current step.</w:t>
+                      </w:r>
+                      <w:bookmarkEnd w:id="1"/>
+                    </w:p>
+                  </w:txbxContent>
+                </v:textbox>
+                <w10:wrap type="square" anchorx="margin"/>
+              </v:shape>
+            </w:pict>
+          </mc:Fallback>
+        </mc:AlternateContent>
+      </w:r>
+    </w:p>
+    <w:p>
+      <w:pPr>
+        <w:bidi w:val="0"/>
+      </w:pPr>
+      <w:r>
+        <w:rPr>
+          <w:noProof/>
+        </w:rPr>
+        <mc:AlternateContent>
+          <mc:Choice Requires="wps">
+            <w:drawing>
+              <wp:anchor distT="0" distB="0" distL="114300" distR="114300" simplePos="0" relativeHeight="251755520" behindDoc="0" locked="0" layoutInCell="1" allowOverlap="1" wp14:anchorId="7660001F" wp14:editId="2AA75745">
+                <wp:simplePos x="0" y="0"/>
+                <wp:positionH relativeFrom="column">
+                  <wp:posOffset>716280</wp:posOffset>
+                </wp:positionH>
+                <wp:positionV relativeFrom="paragraph">
+                  <wp:posOffset>103505</wp:posOffset>
+                </wp:positionV>
+                <wp:extent cx="2849880" cy="1744980"/>
+                <wp:effectExtent l="0" t="38100" r="45720" b="26670"/>
+                <wp:wrapNone/>
+                <wp:docPr id="37" name="מחבר חץ ישר 37"/>
+                <wp:cNvGraphicFramePr/>
+                <a:graphic xmlns:a="http://schemas.openxmlformats.org/drawingml/2006/main">
+                  <a:graphicData uri="http://schemas.microsoft.com/office/word/2010/wordprocessingShape">
+                    <wps:wsp>
+                      <wps:cNvCnPr/>
+                      <wps:spPr>
+                        <a:xfrm flipV="1">
+                          <a:off x="0" y="0"/>
+                          <a:ext cx="2849880" cy="1744980"/>
+                        </a:xfrm>
+                        <a:prstGeom prst="straightConnector1">
+                          <a:avLst/>
+                        </a:prstGeom>
+                        <a:ln>
+                          <a:tailEnd type="triangle"/>
+                        </a:ln>
+                      </wps:spPr>
+                      <wps:style>
+                        <a:lnRef idx="1">
+                          <a:schemeClr val="accent1"/>
+                        </a:lnRef>
+                        <a:fillRef idx="0">
+                          <a:schemeClr val="accent1"/>
+                        </a:fillRef>
+                        <a:effectRef idx="0">
+                          <a:schemeClr val="accent1"/>
+                        </a:effectRef>
+                        <a:fontRef idx="minor">
+                          <a:schemeClr val="tx1"/>
+                        </a:fontRef>
+                      </wps:style>
+                      <wps:bodyPr/>
+                    </wps:wsp>
+                  </a:graphicData>
+                </a:graphic>
+                <wp14:sizeRelH relativeFrom="margin">
+                  <wp14:pctWidth>0</wp14:pctWidth>
+                </wp14:sizeRelH>
+                <wp14:sizeRelV relativeFrom="margin">
+                  <wp14:pctHeight>0</wp14:pctHeight>
+                </wp14:sizeRelV>
+              </wp:anchor>
+            </w:drawing>
+          </mc:Choice>
+          <mc:Fallback>
+            <w:pict>
+              <v:shape w14:anchorId="48AA01E1" id="מחבר חץ ישר 37" o:spid="_x0000_s1026" type="#_x0000_t32" style="position:absolute;left:0;text-align:left;margin-left:56.4pt;margin-top:8.15pt;width:224.4pt;height:137.4pt;flip:y;z-index:251755520;visibility:visible;mso-wrap-style:square;mso-width-percent:0;mso-height-percent:0;mso-wrap-distance-left:9pt;mso-wrap-distance-top:0;mso-wrap-distance-right:9pt;mso-wrap-distance-bottom:0;mso-position-horizontal:absolute;mso-position-horizontal-relative:text;mso-position-vertical:absolute;mso-position-vertical-relative:text;mso-width-percent:0;mso-height-percent:0;mso-width-relative:margin;mso-height-relative:margin" o:gfxdata="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" strokecolor="#4472c4 [3204]" strokeweight=".5pt">
+                <v:stroke endarrow="block" joinstyle="miter"/>
+              </v:shape>
+            </w:pict>
+          </mc:Fallback>
+        </mc:AlternateContent>
+      </w:r>
+    </w:p>
+    <w:p>
+      <w:pPr>
+        <w:bidi w:val="0"/>
+      </w:pPr>
+    </w:p>
+    <w:p>
+      <w:pPr>
+        <w:bidi w:val="0"/>
         <w:jc w:val="center"/>
       </w:pPr>
+      <w:r>
+        <w:rPr>
+          <w:noProof/>
+        </w:rPr>
+        <mc:AlternateContent>
+          <mc:Choice Requires="wps">
+            <w:drawing>
+              <wp:anchor distT="45720" distB="45720" distL="114300" distR="114300" simplePos="0" relativeHeight="251754496" behindDoc="0" locked="0" layoutInCell="1" allowOverlap="1" wp14:anchorId="6EBCCA93" wp14:editId="603F59C9">
+                <wp:simplePos x="0" y="0"/>
+                <wp:positionH relativeFrom="margin">
+                  <wp:posOffset>-335280</wp:posOffset>
+                </wp:positionH>
+                <wp:positionV relativeFrom="paragraph">
+                  <wp:posOffset>633730</wp:posOffset>
+                </wp:positionV>
+                <wp:extent cx="1282700" cy="1234440"/>
+                <wp:effectExtent l="0" t="0" r="12700" b="22860"/>
+                <wp:wrapSquare wrapText="bothSides"/>
+                <wp:docPr id="34" name="תיבת טקסט 2"/>
+                <wp:cNvGraphicFramePr>
+                  <a:graphicFrameLocks xmlns:a="http://schemas.openxmlformats.org/drawingml/2006/main"/>
+                </wp:cNvGraphicFramePr>
+                <a:graphic xmlns:a="http://schemas.openxmlformats.org/drawingml/2006/main">
+                  <a:graphicData uri="http://schemas.microsoft.com/office/word/2010/wordprocessingShape">
+                    <wps:wsp>
+                      <wps:cNvSpPr txBox="1">
+                        <a:spLocks noChangeArrowheads="1"/>
+                      </wps:cNvSpPr>
+                      <wps:spPr bwMode="auto">
+                        <a:xfrm flipH="1">
+                          <a:off x="0" y="0"/>
+                          <a:ext cx="1282700" cy="1234440"/>
+                        </a:xfrm>
+                        <a:prstGeom prst="rect">
+                          <a:avLst/>
+                        </a:prstGeom>
+                        <a:solidFill>
+                          <a:srgbClr val="FFFFFF"/>
+                        </a:solidFill>
+                        <a:ln w="9525">
+                          <a:solidFill>
+                            <a:srgbClr val="000000"/>
+                          </a:solidFill>
+                          <a:miter lim="800000"/>
+                          <a:headEnd/>
+                          <a:tailEnd/>
+                        </a:ln>
+                      </wps:spPr>
+                      <wps:txbx>
+                        <w:txbxContent>
+                          <w:p>
+                            <w:pPr>
+                              <w:bidi w:val="0"/>
+                              <w:rPr>
+                                <w:sz w:val="18"/>
+                                <w:szCs w:val="18"/>
+                              </w:rPr>
+                            </w:pPr>
+                            <w:r>
+                              <w:rPr>
+                                <w:sz w:val="18"/>
+                                <w:szCs w:val="18"/>
+                              </w:rPr>
+                              <w:t xml:space="preserve">Before the execution leader starts the step, has to get approve for execution time from the supervisor. </w:t>
+                            </w:r>
+                          </w:p>
+                          <w:p>
+                            <w:pPr>
+                              <w:bidi w:val="0"/>
+                              <w:rPr>
+                                <w:sz w:val="18"/>
+                                <w:szCs w:val="18"/>
+                              </w:rPr>
+                            </w:pPr>
+                            <w:r>
+                              <w:rPr>
+                                <w:sz w:val="18"/>
+                                <w:szCs w:val="18"/>
+                              </w:rPr>
+                              <w:t>Press submit after field the required time</w:t>
+                            </w:r>
+                          </w:p>
+                          <w:p>
+                            <w:pPr>
+                              <w:bidi w:val="0"/>
+                              <w:rPr>
+                                <w:sz w:val="18"/>
+                                <w:szCs w:val="18"/>
+                              </w:rPr>
+                            </w:pPr>
+                          </w:p>
+                        </w:txbxContent>
+                      </wps:txbx>
+                      <wps:bodyPr rot="0" vert="horz" wrap="square" lIns="91440" tIns="45720" rIns="91440" bIns="45720" anchor="t" anchorCtr="0">
+                        <a:noAutofit/>
+                      </wps:bodyPr>
+                    </wps:wsp>
+                  </a:graphicData>
+                </a:graphic>
+                <wp14:sizeRelH relativeFrom="margin">
+                  <wp14:pctWidth>0</wp14:pctWidth>
+                </wp14:sizeRelH>
+                <wp14:sizeRelV relativeFrom="margin">
+                  <wp14:pctHeight>0</wp14:pctHeight>
+                </wp14:sizeRelV>
+              </wp:anchor>
+            </w:drawing>
+          </mc:Choice>
+          <mc:Fallback>
+            <w:pict>
+              <v:shape w14:anchorId="6EBCCA93" id="_x0000_s1046" type="#_x0000_t202" style="position:absolute;left:0;text-align:left;margin-left:-26.4pt;margin-top:49.9pt;width:101pt;height:97.2pt;flip:x;z-index:251754496;visibility:visible;mso-wrap-style:square;mso-width-percent:0;mso-height-percent:0;mso-wrap-distance-left:9pt;mso-wrap-distance-top:3.6pt;mso-wrap-distance-right:9pt;mso-wrap-distance-bottom:3.6pt;mso-position-horizontal:absolute;mso-position-horizontal-relative:margin;mso-position-vertical:absolute;mso-position-vertical-relative:text;mso-width-percent:0;mso-height-percent:0;mso-width-relative:margin;mso-height-relative:margin;v-text-anchor:top" o:gfxdata="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">
+                <v:textbox>
+                  <w:txbxContent>
+                    <w:p>
+                      <w:pPr>
+                        <w:bidi w:val="0"/>
+                        <w:rPr>
+                          <w:sz w:val="18"/>
+                          <w:szCs w:val="18"/>
+                        </w:rPr>
+                      </w:pPr>
+                      <w:r>
+                        <w:rPr>
+                          <w:sz w:val="18"/>
+                          <w:szCs w:val="18"/>
+                        </w:rPr>
+                        <w:t xml:space="preserve">Before the execution leader starts the step, has to get approve for execution time from the supervisor. </w:t>
+                      </w:r>
+                    </w:p>
+                    <w:p>
+                      <w:pPr>
+                        <w:bidi w:val="0"/>
+                        <w:rPr>
+                          <w:sz w:val="18"/>
+                          <w:szCs w:val="18"/>
+                        </w:rPr>
+                      </w:pPr>
+                      <w:r>
+                        <w:rPr>
+                          <w:sz w:val="18"/>
+                          <w:szCs w:val="18"/>
+                        </w:rPr>
+                        <w:t>Press submit after field the required time</w:t>
+                      </w:r>
+                    </w:p>
+                    <w:p>
+                      <w:pPr>
+                        <w:bidi w:val="0"/>
+                        <w:rPr>
+                          <w:sz w:val="18"/>
+                          <w:szCs w:val="18"/>
+                        </w:rPr>
+                      </w:pPr>
+                    </w:p>
+                  </w:txbxContent>
+                </v:textbox>
+                <w10:wrap type="square" anchorx="margin"/>
+              </v:shape>
+            </w:pict>
+          </mc:Fallback>
+        </mc:AlternateContent>
+      </w:r>
     </w:p>
     <w:sectPr>
       <w:pgSz w:w="11906" w:h="16838"/>
@@ -5652,7 +6279,7 @@
 </file>
 
 <file path=word/styles.xml><?xml version="1.0" encoding="utf-8"?>
-<w:styles xmlns:mc="http://schemas.openxmlformats.org/markup-compatibility/2006" xmlns:r="http://schemas.openxmlformats.org/officeDocument/2006/relationships" xmlns:w="http://schemas.openxmlformats.org/wordprocessingml/2006/main" xmlns:w14="http://schemas.microsoft.com/office/word/2010/wordml" xmlns:w15="http://schemas.microsoft.com/office/word/2012/wordml" xmlns:w16cid="http://schemas.microsoft.com/office/word/2016/wordml/cid" xmlns:w16se="http://schemas.microsoft.com/office/word/2015/wordml/symex" mc:Ignorable="w14 w15 w16se w16cid">
+<w:styles xmlns:mc="http://schemas.openxmlformats.org/markup-compatibility/2006" xmlns:r="http://schemas.openxmlformats.org/officeDocument/2006/relationships" xmlns:w="http://schemas.openxmlformats.org/wordprocessingml/2006/main" xmlns:w14="http://schemas.microsoft.com/office/word/2010/wordml" xmlns:w15="http://schemas.microsoft.com/office/word/2012/wordml" xmlns:w16se="http://schemas.microsoft.com/office/word/2015/wordml/symex" mc:Ignorable="w14 w15 w16se">
   <w:docDefaults>
     <w:rPrDefault>
       <w:rPr>
@@ -5668,7 +6295,7 @@
       </w:pPr>
     </w:pPrDefault>
   </w:docDefaults>
-  <w:latentStyles w:defLockedState="0" w:defUIPriority="99" w:defSemiHidden="0" w:defUnhideWhenUsed="0" w:defQFormat="0" w:count="376">
+  <w:latentStyles w:defLockedState="0" w:defUIPriority="99" w:defSemiHidden="0" w:defUnhideWhenUsed="0" w:defQFormat="0" w:count="371">
     <w:lsdException w:name="Normal" w:uiPriority="0" w:qFormat="1"/>
     <w:lsdException w:name="heading 1" w:uiPriority="9" w:qFormat="1"/>
     <w:lsdException w:name="heading 2" w:semiHidden="1" w:uiPriority="9" w:unhideWhenUsed="1" w:qFormat="1"/>
@@ -6040,11 +6667,6 @@
     <w:lsdException w:name="List Table 5 Dark Accent 6" w:uiPriority="50"/>
     <w:lsdException w:name="List Table 6 Colorful Accent 6" w:uiPriority="51"/>
     <w:lsdException w:name="List Table 7 Colorful Accent 6" w:uiPriority="52"/>
-    <w:lsdException w:name="Mention" w:semiHidden="1" w:unhideWhenUsed="1"/>
-    <w:lsdException w:name="Smart Hyperlink" w:semiHidden="1" w:unhideWhenUsed="1"/>
-    <w:lsdException w:name="Hashtag" w:semiHidden="1" w:unhideWhenUsed="1"/>
-    <w:lsdException w:name="Unresolved Mention" w:semiHidden="1" w:unhideWhenUsed="1"/>
-    <w:lsdException w:name="Smart Link" w:semiHidden="1" w:unhideWhenUsed="1"/>
   </w:latentStyles>
   <w:style w:type="paragraph" w:default="1" w:styleId="a">
     <w:name w:val="Normal"/>
@@ -6378,4 +7000,16 @@
     </a:ext>
   </a:extLst>
 </a:theme>
+</file>
+
+<file path=customXml/item1.xml><?xml version="1.0" encoding="utf-8"?>
+<b:Sources xmlns:b="http://schemas.openxmlformats.org/officeDocument/2006/bibliography" xmlns="http://schemas.openxmlformats.org/officeDocument/2006/bibliography" SelectedStyle="\APASixthEditionOfficeOnline.xsl" StyleName="APA" Version="6"/>
+</file>
+
+<file path=customXml/itemProps1.xml><?xml version="1.0" encoding="utf-8"?>
+<ds:datastoreItem xmlns:ds="http://schemas.openxmlformats.org/officeDocument/2006/customXml" ds:itemID="{FBC7BB96-6966-440F-9749-FD59F1E22159}">
+  <ds:schemaRefs>
+    <ds:schemaRef ds:uri="http://schemas.openxmlformats.org/officeDocument/2006/bibliography"/>
+  </ds:schemaRefs>
+</ds:datastoreItem>
 </file>
</xml_diff>

<commit_message>
fix HCI Assignment/Prototype Assignment.docx
Signed-off-by: leehugi <leehugi93@gmail.com>
</commit_message>
<xml_diff>
--- a/Project Assignments/HCI Assignment/Prototype Assignment.docx
+++ b/Project Assignments/HCI Assignment/Prototype Assignment.docx
@@ -1401,9 +1401,7 @@
           <w:rtl/>
         </w:rPr>
       </w:pPr>
-      <w:bookmarkStart w:id="0" w:name="_GoBack"/>
-    </w:p>
-    <w:bookmarkEnd w:id="0"/>
+    </w:p>
     <w:p>
       <w:pPr>
         <w:bidi w:val="0"/>
@@ -4873,14 +4871,7 @@
                                 <w:sz w:val="18"/>
                                 <w:szCs w:val="18"/>
                               </w:rPr>
-                              <w:t xml:space="preserve"> </w:t>
-                            </w:r>
-                            <w:r>
-                              <w:rPr>
-                                <w:sz w:val="18"/>
-                                <w:szCs w:val="18"/>
-                              </w:rPr>
-                              <w:t>This message will be displayed incase the worker has no work available.</w:t>
+                              <w:t xml:space="preserve"> This message will be displayed incase the worker has no work available.</w:t>
                             </w:r>
                             <w:r>
                               <w:rPr>
@@ -4939,14 +4930,7 @@
                           <w:sz w:val="18"/>
                           <w:szCs w:val="18"/>
                         </w:rPr>
-                        <w:t xml:space="preserve"> </w:t>
-                      </w:r>
-                      <w:r>
-                        <w:rPr>
-                          <w:sz w:val="18"/>
-                          <w:szCs w:val="18"/>
-                        </w:rPr>
-                        <w:t>This message will be displayed incase the worker has no work available.</w:t>
+                        <w:t xml:space="preserve"> This message will be displayed incase the worker has no work available.</w:t>
                       </w:r>
                       <w:r>
                         <w:rPr>
@@ -5965,7 +5949,7 @@
         <mc:AlternateContent>
           <mc:Choice Requires="wps">
             <w:drawing>
-              <wp:anchor distT="0" distB="0" distL="114300" distR="114300" simplePos="0" relativeHeight="251727872" behindDoc="0" locked="0" layoutInCell="1" allowOverlap="1" wp14:anchorId="39114029" wp14:editId="2418FDDF">
+              <wp:anchor distT="0" distB="0" distL="114300" distR="114300" simplePos="0" relativeHeight="251727872" behindDoc="0" locked="0" layoutInCell="1" allowOverlap="1" wp14:anchorId="39114029" wp14:editId="353B50CE">
                 <wp:simplePos x="0" y="0"/>
                 <wp:positionH relativeFrom="column">
                   <wp:posOffset>3315335</wp:posOffset>
@@ -6023,7 +6007,11 @@
           </mc:Choice>
           <mc:Fallback>
             <w:pict>
-              <v:shape w14:anchorId="57918F53" id="מחבר חץ ישר 198" o:spid="_x0000_s1026" type="#_x0000_t32" style="position:absolute;left:0;text-align:left;margin-left:261.05pt;margin-top:3.6pt;width:14.45pt;height:63.5pt;flip:x y;z-index:251727872;visibility:visible;mso-wrap-style:square;mso-width-percent:0;mso-height-percent:0;mso-wrap-distance-left:9pt;mso-wrap-distance-top:0;mso-wrap-distance-right:9pt;mso-wrap-distance-bottom:0;mso-position-horizontal:absolute;mso-position-horizontal-relative:text;mso-position-vertical:absolute;mso-position-vertical-relative:text;mso-width-percent:0;mso-height-percent:0;mso-width-relative:margin;mso-height-relative:margin" o:gfxdata="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" strokecolor="#4472c4 [3204]" strokeweight=".5pt">
+              <v:shapetype w14:anchorId="1B02AF66" id="_x0000_t32" coordsize="21600,21600" o:spt="32" o:oned="t" path="m,l21600,21600e" filled="f">
+                <v:path arrowok="t" fillok="f" o:connecttype="none"/>
+                <o:lock v:ext="edit" shapetype="t"/>
+              </v:shapetype>
+              <v:shape id="מחבר חץ ישר 198" o:spid="_x0000_s1026" type="#_x0000_t32" style="position:absolute;left:0;text-align:left;margin-left:261.05pt;margin-top:3.6pt;width:14.45pt;height:63.5pt;flip:x y;z-index:251727872;visibility:visible;mso-wrap-style:square;mso-width-percent:0;mso-height-percent:0;mso-wrap-distance-left:9pt;mso-wrap-distance-top:0;mso-wrap-distance-right:9pt;mso-wrap-distance-bottom:0;mso-position-horizontal:absolute;mso-position-horizontal-relative:text;mso-position-vertical:absolute;mso-position-vertical-relative:text;mso-width-percent:0;mso-height-percent:0;mso-width-relative:margin;mso-height-relative:margin" o:gfxdata="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" strokecolor="#4472c4 [3204]" strokeweight=".5pt">
                 <v:stroke endarrow="block" joinstyle="miter"/>
               </v:shape>
             </w:pict>
@@ -6119,7 +6107,7 @@
         <mc:AlternateContent>
           <mc:Choice Requires="wps">
             <w:drawing>
-              <wp:anchor distT="45720" distB="45720" distL="114300" distR="114300" simplePos="0" relativeHeight="251721728" behindDoc="0" locked="0" layoutInCell="1" allowOverlap="1" wp14:anchorId="217996FD" wp14:editId="0C6D39AF">
+              <wp:anchor distT="45720" distB="45720" distL="114300" distR="114300" simplePos="0" relativeHeight="251721728" behindDoc="0" locked="0" layoutInCell="1" allowOverlap="1" wp14:anchorId="217996FD" wp14:editId="68D9058E">
                 <wp:simplePos x="0" y="0"/>
                 <wp:positionH relativeFrom="margin">
                   <wp:posOffset>1682750</wp:posOffset>
@@ -6268,7 +6256,7 @@
         <mc:AlternateContent>
           <mc:Choice Requires="wps">
             <w:drawing>
-              <wp:anchor distT="45720" distB="45720" distL="114300" distR="114300" simplePos="0" relativeHeight="251729920" behindDoc="0" locked="0" layoutInCell="1" allowOverlap="1" wp14:anchorId="7F040B45" wp14:editId="6BA25694">
+              <wp:anchor distT="45720" distB="45720" distL="114300" distR="114300" simplePos="0" relativeHeight="251729920" behindDoc="0" locked="0" layoutInCell="1" allowOverlap="1" wp14:anchorId="7F040B45" wp14:editId="5F8B855F">
                 <wp:simplePos x="0" y="0"/>
                 <wp:positionH relativeFrom="margin">
                   <wp:posOffset>5518150</wp:posOffset>
@@ -6677,11 +6665,13 @@
     <w:p>
       <w:pPr>
         <w:bidi w:val="0"/>
-      </w:pPr>
-    </w:p>
-    <w:p>
-      <w:pPr>
-        <w:bidi w:val="0"/>
+        <w:jc w:val="right"/>
+      </w:pPr>
+    </w:p>
+    <w:p>
+      <w:pPr>
+        <w:bidi w:val="0"/>
+        <w:jc w:val="right"/>
       </w:pPr>
     </w:p>
     <w:p>
@@ -6689,10 +6679,312 @@
         <w:bidi w:val="0"/>
         <w:jc w:val="center"/>
       </w:pPr>
+    </w:p>
+    <w:p>
+      <w:pPr>
+        <w:bidi w:val="0"/>
+        <w:jc w:val="center"/>
+      </w:pPr>
+      <w:bookmarkStart w:id="0" w:name="_GoBack"/>
+      <w:bookmarkEnd w:id="0"/>
       <w:r>
         <w:rPr>
           <w:noProof/>
         </w:rPr>
+        <mc:AlternateContent>
+          <mc:Choice Requires="wps">
+            <w:drawing>
+              <wp:anchor distT="0" distB="0" distL="114300" distR="114300" simplePos="0" relativeHeight="251872256" behindDoc="0" locked="0" layoutInCell="1" allowOverlap="1" wp14:anchorId="68CD4E4E" wp14:editId="7D8D5E2E">
+                <wp:simplePos x="0" y="0"/>
+                <wp:positionH relativeFrom="column">
+                  <wp:posOffset>1263650</wp:posOffset>
+                </wp:positionH>
+                <wp:positionV relativeFrom="paragraph">
+                  <wp:posOffset>530860</wp:posOffset>
+                </wp:positionV>
+                <wp:extent cx="666750" cy="45719"/>
+                <wp:effectExtent l="0" t="57150" r="19050" b="50165"/>
+                <wp:wrapNone/>
+                <wp:docPr id="248" name="מחבר חץ ישר 248"/>
+                <wp:cNvGraphicFramePr/>
+                <a:graphic xmlns:a="http://schemas.openxmlformats.org/drawingml/2006/main">
+                  <a:graphicData uri="http://schemas.microsoft.com/office/word/2010/wordprocessingShape">
+                    <wps:wsp>
+                      <wps:cNvCnPr/>
+                      <wps:spPr>
+                        <a:xfrm flipV="1">
+                          <a:off x="0" y="0"/>
+                          <a:ext cx="666750" cy="45719"/>
+                        </a:xfrm>
+                        <a:prstGeom prst="straightConnector1">
+                          <a:avLst/>
+                        </a:prstGeom>
+                        <a:ln>
+                          <a:tailEnd type="triangle"/>
+                        </a:ln>
+                      </wps:spPr>
+                      <wps:style>
+                        <a:lnRef idx="1">
+                          <a:schemeClr val="accent1"/>
+                        </a:lnRef>
+                        <a:fillRef idx="0">
+                          <a:schemeClr val="accent1"/>
+                        </a:fillRef>
+                        <a:effectRef idx="0">
+                          <a:schemeClr val="accent1"/>
+                        </a:effectRef>
+                        <a:fontRef idx="minor">
+                          <a:schemeClr val="tx1"/>
+                        </a:fontRef>
+                      </wps:style>
+                      <wps:bodyPr/>
+                    </wps:wsp>
+                  </a:graphicData>
+                </a:graphic>
+                <wp14:sizeRelH relativeFrom="margin">
+                  <wp14:pctWidth>0</wp14:pctWidth>
+                </wp14:sizeRelH>
+                <wp14:sizeRelV relativeFrom="margin">
+                  <wp14:pctHeight>0</wp14:pctHeight>
+                </wp14:sizeRelV>
+              </wp:anchor>
+            </w:drawing>
+          </mc:Choice>
+          <mc:Fallback>
+            <w:pict>
+              <v:shape w14:anchorId="7FDD25F0" id="מחבר חץ ישר 248" o:spid="_x0000_s1026" type="#_x0000_t32" style="position:absolute;left:0;text-align:left;margin-left:99.5pt;margin-top:41.8pt;width:52.5pt;height:3.6pt;flip:y;z-index:251872256;visibility:visible;mso-wrap-style:square;mso-width-percent:0;mso-height-percent:0;mso-wrap-distance-left:9pt;mso-wrap-distance-top:0;mso-wrap-distance-right:9pt;mso-wrap-distance-bottom:0;mso-position-horizontal:absolute;mso-position-horizontal-relative:text;mso-position-vertical:absolute;mso-position-vertical-relative:text;mso-width-percent:0;mso-height-percent:0;mso-width-relative:margin;mso-height-relative:margin" o:gfxdata="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" strokecolor="#4472c4 [3204]" strokeweight=".5pt">
+                <v:stroke endarrow="block" joinstyle="miter"/>
+              </v:shape>
+            </w:pict>
+          </mc:Fallback>
+        </mc:AlternateContent>
+      </w:r>
+      <w:r>
+        <w:rPr>
+          <w:noProof/>
+        </w:rPr>
+        <mc:AlternateContent>
+          <mc:Choice Requires="wps">
+            <w:drawing>
+              <wp:anchor distT="45720" distB="45720" distL="114300" distR="114300" simplePos="0" relativeHeight="251870208" behindDoc="0" locked="0" layoutInCell="1" allowOverlap="1" wp14:anchorId="2236A877" wp14:editId="697327BC">
+                <wp:simplePos x="0" y="0"/>
+                <wp:positionH relativeFrom="margin">
+                  <wp:align>left</wp:align>
+                </wp:positionH>
+                <wp:positionV relativeFrom="paragraph">
+                  <wp:posOffset>328930</wp:posOffset>
+                </wp:positionV>
+                <wp:extent cx="1282700" cy="711200"/>
+                <wp:effectExtent l="0" t="0" r="12700" b="12700"/>
+                <wp:wrapSquare wrapText="bothSides"/>
+                <wp:docPr id="247" name="תיבת טקסט 2"/>
+                <wp:cNvGraphicFramePr>
+                  <a:graphicFrameLocks xmlns:a="http://schemas.openxmlformats.org/drawingml/2006/main"/>
+                </wp:cNvGraphicFramePr>
+                <a:graphic xmlns:a="http://schemas.openxmlformats.org/drawingml/2006/main">
+                  <a:graphicData uri="http://schemas.microsoft.com/office/word/2010/wordprocessingShape">
+                    <wps:wsp>
+                      <wps:cNvSpPr txBox="1">
+                        <a:spLocks noChangeArrowheads="1"/>
+                      </wps:cNvSpPr>
+                      <wps:spPr bwMode="auto">
+                        <a:xfrm flipH="1">
+                          <a:off x="0" y="0"/>
+                          <a:ext cx="1282700" cy="711200"/>
+                        </a:xfrm>
+                        <a:prstGeom prst="rect">
+                          <a:avLst/>
+                        </a:prstGeom>
+                        <a:solidFill>
+                          <a:srgbClr val="FFFFFF"/>
+                        </a:solidFill>
+                        <a:ln w="9525">
+                          <a:solidFill>
+                            <a:srgbClr val="000000"/>
+                          </a:solidFill>
+                          <a:miter lim="800000"/>
+                          <a:headEnd/>
+                          <a:tailEnd/>
+                        </a:ln>
+                      </wps:spPr>
+                      <wps:txbx>
+                        <w:txbxContent>
+                          <w:p>
+                            <w:pPr>
+                              <w:bidi w:val="0"/>
+                              <w:rPr>
+                                <w:sz w:val="18"/>
+                                <w:szCs w:val="18"/>
+                              </w:rPr>
+                            </w:pPr>
+                            <w:r>
+                              <w:rPr>
+                                <w:sz w:val="18"/>
+                                <w:szCs w:val="18"/>
+                              </w:rPr>
+                              <w:t>This page is for the committee director, to appoint tester for the testing step.</w:t>
+                            </w:r>
+                          </w:p>
+                        </w:txbxContent>
+                      </wps:txbx>
+                      <wps:bodyPr rot="0" vert="horz" wrap="square" lIns="91440" tIns="45720" rIns="91440" bIns="45720" anchor="t" anchorCtr="0">
+                        <a:noAutofit/>
+                      </wps:bodyPr>
+                    </wps:wsp>
+                  </a:graphicData>
+                </a:graphic>
+                <wp14:sizeRelH relativeFrom="margin">
+                  <wp14:pctWidth>0</wp14:pctWidth>
+                </wp14:sizeRelH>
+                <wp14:sizeRelV relativeFrom="margin">
+                  <wp14:pctHeight>0</wp14:pctHeight>
+                </wp14:sizeRelV>
+              </wp:anchor>
+            </w:drawing>
+          </mc:Choice>
+          <mc:Fallback>
+            <w:pict>
+              <v:shape w14:anchorId="2236A877" id="_x0000_s1047" type="#_x0000_t202" style="position:absolute;left:0;text-align:left;margin-left:0;margin-top:25.9pt;width:101pt;height:56pt;flip:x;z-index:251870208;visibility:visible;mso-wrap-style:square;mso-width-percent:0;mso-height-percent:0;mso-wrap-distance-left:9pt;mso-wrap-distance-top:3.6pt;mso-wrap-distance-right:9pt;mso-wrap-distance-bottom:3.6pt;mso-position-horizontal:left;mso-position-horizontal-relative:margin;mso-position-vertical:absolute;mso-position-vertical-relative:text;mso-width-percent:0;mso-height-percent:0;mso-width-relative:margin;mso-height-relative:margin;v-text-anchor:top" o:gfxdata="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">
+                <v:textbox>
+                  <w:txbxContent>
+                    <w:p>
+                      <w:pPr>
+                        <w:bidi w:val="0"/>
+                        <w:rPr>
+                          <w:sz w:val="18"/>
+                          <w:szCs w:val="18"/>
+                        </w:rPr>
+                      </w:pPr>
+                      <w:r>
+                        <w:rPr>
+                          <w:sz w:val="18"/>
+                          <w:szCs w:val="18"/>
+                        </w:rPr>
+                        <w:t>This page is for the committee director, to appoint tester for the testing step.</w:t>
+                      </w:r>
+                    </w:p>
+                  </w:txbxContent>
+                </v:textbox>
+                <w10:wrap type="square" anchorx="margin"/>
+              </v:shape>
+            </w:pict>
+          </mc:Fallback>
+        </mc:AlternateContent>
+      </w:r>
+      <w:r>
+        <w:rPr>
+          <w:noProof/>
+        </w:rPr>
+        <w:drawing>
+          <wp:anchor distT="0" distB="0" distL="114300" distR="114300" simplePos="0" relativeHeight="251868160" behindDoc="0" locked="0" layoutInCell="1" allowOverlap="1" wp14:anchorId="7BF81700" wp14:editId="7E0B9D65">
+            <wp:simplePos x="0" y="0"/>
+            <wp:positionH relativeFrom="column">
+              <wp:posOffset>1587500</wp:posOffset>
+            </wp:positionH>
+            <wp:positionV relativeFrom="paragraph">
+              <wp:posOffset>297180</wp:posOffset>
+            </wp:positionV>
+            <wp:extent cx="3252470" cy="2692400"/>
+            <wp:effectExtent l="0" t="0" r="5080" b="0"/>
+            <wp:wrapSquare wrapText="bothSides"/>
+            <wp:docPr id="238" name="תמונה 238"/>
+            <wp:cNvGraphicFramePr>
+              <a:graphicFrameLocks xmlns:a="http://schemas.openxmlformats.org/drawingml/2006/main" noChangeAspect="1"/>
+            </wp:cNvGraphicFramePr>
+            <a:graphic xmlns:a="http://schemas.openxmlformats.org/drawingml/2006/main">
+              <a:graphicData uri="http://schemas.openxmlformats.org/drawingml/2006/picture">
+                <pic:pic xmlns:pic="http://schemas.openxmlformats.org/drawingml/2006/picture">
+                  <pic:nvPicPr>
+                    <pic:cNvPr id="1" name=""/>
+                    <pic:cNvPicPr/>
+                  </pic:nvPicPr>
+                  <pic:blipFill>
+                    <a:blip r:embed="rId11">
+                      <a:extLst>
+                        <a:ext uri="{28A0092B-C50C-407E-A947-70E740481C1C}">
+                          <a14:useLocalDpi xmlns:a14="http://schemas.microsoft.com/office/drawing/2010/main" val="0"/>
+                        </a:ext>
+                      </a:extLst>
+                    </a:blip>
+                    <a:stretch>
+                      <a:fillRect/>
+                    </a:stretch>
+                  </pic:blipFill>
+                  <pic:spPr>
+                    <a:xfrm>
+                      <a:off x="0" y="0"/>
+                      <a:ext cx="3252470" cy="2692400"/>
+                    </a:xfrm>
+                    <a:prstGeom prst="rect">
+                      <a:avLst/>
+                    </a:prstGeom>
+                  </pic:spPr>
+                </pic:pic>
+              </a:graphicData>
+            </a:graphic>
+            <wp14:sizeRelH relativeFrom="margin">
+              <wp14:pctWidth>0</wp14:pctWidth>
+            </wp14:sizeRelH>
+            <wp14:sizeRelV relativeFrom="margin">
+              <wp14:pctHeight>0</wp14:pctHeight>
+            </wp14:sizeRelV>
+          </wp:anchor>
+        </w:drawing>
+      </w:r>
+      <w:r>
+        <w:t>Tester Page:</w:t>
+      </w:r>
+    </w:p>
+    <w:p>
+      <w:pPr>
+        <w:bidi w:val="0"/>
+      </w:pPr>
+    </w:p>
+    <w:p>
+      <w:pPr>
+        <w:bidi w:val="0"/>
+      </w:pPr>
+    </w:p>
+    <w:p>
+      <w:pPr>
+        <w:bidi w:val="0"/>
+      </w:pPr>
+    </w:p>
+    <w:p>
+      <w:pPr>
+        <w:bidi w:val="0"/>
+      </w:pPr>
+    </w:p>
+    <w:p>
+      <w:pPr>
+        <w:bidi w:val="0"/>
+      </w:pPr>
+    </w:p>
+    <w:p>
+      <w:pPr>
+        <w:bidi w:val="0"/>
+      </w:pPr>
+    </w:p>
+    <w:p>
+      <w:pPr>
+        <w:bidi w:val="0"/>
+      </w:pPr>
+    </w:p>
+    <w:p>
+      <w:pPr>
+        <w:bidi w:val="0"/>
+      </w:pPr>
+    </w:p>
+    <w:p>
+      <w:pPr>
+        <w:bidi w:val="0"/>
+        <w:jc w:val="center"/>
+      </w:pPr>
+      <w:r>
+        <w:rPr>
+          <w:noProof/>
+        </w:rPr>
+        <w:lastRenderedPageBreak/>
         <mc:AlternateContent>
           <mc:Choice Requires="wps">
             <w:drawing>
@@ -6811,7 +7103,7 @@
           </mc:Choice>
           <mc:Fallback>
             <w:pict>
-              <v:shape w14:anchorId="0769E4F0" id="_x0000_s1047" type="#_x0000_t202" style="position:absolute;left:0;text-align:left;margin-left:-27.5pt;margin-top:10.85pt;width:101pt;height:84.5pt;flip:x;z-index:251735040;visibility:visible;mso-wrap-style:square;mso-width-percent:0;mso-height-percent:0;mso-wrap-distance-left:9pt;mso-wrap-distance-top:3.6pt;mso-wrap-distance-right:9pt;mso-wrap-distance-bottom:3.6pt;mso-position-horizontal:absolute;mso-position-horizontal-relative:margin;mso-position-vertical:absolute;mso-position-vertical-relative:text;mso-width-percent:0;mso-height-percent:0;mso-width-relative:margin;mso-height-relative:margin;v-text-anchor:top" o:gfxdata="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">
+              <v:shape w14:anchorId="0769E4F0" id="_x0000_s1048" type="#_x0000_t202" style="position:absolute;left:0;text-align:left;margin-left:-27.5pt;margin-top:10.85pt;width:101pt;height:84.5pt;flip:x;z-index:251735040;visibility:visible;mso-wrap-style:square;mso-width-percent:0;mso-height-percent:0;mso-wrap-distance-left:9pt;mso-wrap-distance-top:3.6pt;mso-wrap-distance-right:9pt;mso-wrap-distance-bottom:3.6pt;mso-position-horizontal:absolute;mso-position-horizontal-relative:margin;mso-position-vertical:absolute;mso-position-vertical-relative:text;mso-width-percent:0;mso-height-percent:0;mso-width-relative:margin;mso-height-relative:margin;v-text-anchor:top" o:gfxdata="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">
                 <v:textbox>
                   <w:txbxContent>
                     <w:p>
@@ -6903,7 +7195,7 @@
                     <pic:cNvPicPr/>
                   </pic:nvPicPr>
                   <pic:blipFill>
-                    <a:blip r:embed="rId11" cstate="print">
+                    <a:blip r:embed="rId12" cstate="print">
                       <a:extLst>
                         <a:ext uri="{28A0092B-C50C-407E-A947-70E740481C1C}">
                           <a14:useLocalDpi xmlns:a14="http://schemas.microsoft.com/office/drawing/2010/main" val="0"/>
@@ -7228,7 +7520,7 @@
           </mc:Choice>
           <mc:Fallback>
             <w:pict>
-              <v:shape w14:anchorId="5A6D293D" id="_x0000_s1048" type="#_x0000_t202" style="position:absolute;left:0;text-align:left;margin-left:447pt;margin-top:.45pt;width:101pt;height:74.5pt;flip:x;z-index:251749376;visibility:visible;mso-wrap-style:square;mso-width-percent:0;mso-height-percent:0;mso-wrap-distance-left:9pt;mso-wrap-distance-top:3.6pt;mso-wrap-distance-right:9pt;mso-wrap-distance-bottom:3.6pt;mso-position-horizontal:absolute;mso-position-horizontal-relative:margin;mso-position-vertical:absolute;mso-position-vertical-relative:text;mso-width-percent:0;mso-height-percent:0;mso-width-relative:margin;mso-height-relative:margin;v-text-anchor:top" o:gfxdata="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">
+              <v:shape w14:anchorId="5A6D293D" id="_x0000_s1049" type="#_x0000_t202" style="position:absolute;left:0;text-align:left;margin-left:447pt;margin-top:.45pt;width:101pt;height:74.5pt;flip:x;z-index:251749376;visibility:visible;mso-wrap-style:square;mso-width-percent:0;mso-height-percent:0;mso-wrap-distance-left:9pt;mso-wrap-distance-top:3.6pt;mso-wrap-distance-right:9pt;mso-wrap-distance-bottom:3.6pt;mso-position-horizontal:absolute;mso-position-horizontal-relative:margin;mso-position-vertical:absolute;mso-position-vertical-relative:text;mso-width-percent:0;mso-height-percent:0;mso-width-relative:margin;mso-height-relative:margin;v-text-anchor:top" o:gfxdata="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">
                 <v:textbox>
                   <w:txbxContent>
                     <w:p>
@@ -7519,7 +7811,7 @@
           </mc:Choice>
           <mc:Fallback>
             <w:pict>
-              <v:shape w14:anchorId="6263668E" id="_x0000_s1049" type="#_x0000_t202" style="position:absolute;left:0;text-align:left;margin-left:-10pt;margin-top:24.95pt;width:101pt;height:43pt;flip:x;z-index:251745280;visibility:visible;mso-wrap-style:square;mso-width-percent:0;mso-height-percent:0;mso-wrap-distance-left:9pt;mso-wrap-distance-top:3.6pt;mso-wrap-distance-right:9pt;mso-wrap-distance-bottom:3.6pt;mso-position-horizontal:absolute;mso-position-horizontal-relative:margin;mso-position-vertical:absolute;mso-position-vertical-relative:text;mso-width-percent:0;mso-height-percent:0;mso-width-relative:margin;mso-height-relative:margin;v-text-anchor:top" o:gfxdata="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">
+              <v:shape w14:anchorId="6263668E" id="_x0000_s1050" type="#_x0000_t202" style="position:absolute;left:0;text-align:left;margin-left:-10pt;margin-top:24.95pt;width:101pt;height:43pt;flip:x;z-index:251745280;visibility:visible;mso-wrap-style:square;mso-width-percent:0;mso-height-percent:0;mso-wrap-distance-left:9pt;mso-wrap-distance-top:3.6pt;mso-wrap-distance-right:9pt;mso-wrap-distance-bottom:3.6pt;mso-position-horizontal:absolute;mso-position-horizontal-relative:margin;mso-position-vertical:absolute;mso-position-vertical-relative:text;mso-width-percent:0;mso-height-percent:0;mso-width-relative:margin;mso-height-relative:margin;v-text-anchor:top" o:gfxdata="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">
                 <v:textbox>
                   <w:txbxContent>
                     <w:p>
@@ -7635,7 +7927,7 @@
                     <pic:cNvPicPr/>
                   </pic:nvPicPr>
                   <pic:blipFill>
-                    <a:blip r:embed="rId12">
+                    <a:blip r:embed="rId13">
                       <a:extLst>
                         <a:ext uri="{28A0092B-C50C-407E-A947-70E740481C1C}">
                           <a14:useLocalDpi xmlns:a14="http://schemas.microsoft.com/office/drawing/2010/main" val="0"/>
@@ -8000,7 +8292,7 @@
           </mc:Choice>
           <mc:Fallback>
             <w:pict>
-              <v:shape w14:anchorId="2A1B69A7" id="_x0000_s1050" type="#_x0000_t202" style="position:absolute;margin-left:-24pt;margin-top:19.65pt;width:101pt;height:81.6pt;flip:x;z-index:251757568;visibility:visible;mso-wrap-style:square;mso-width-percent:0;mso-height-percent:0;mso-wrap-distance-left:9pt;mso-wrap-distance-top:3.6pt;mso-wrap-distance-right:9pt;mso-wrap-distance-bottom:3.6pt;mso-position-horizontal:absolute;mso-position-horizontal-relative:margin;mso-position-vertical:absolute;mso-position-vertical-relative:text;mso-width-percent:0;mso-height-percent:0;mso-width-relative:margin;mso-height-relative:margin;v-text-anchor:top" o:gfxdata="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">
+              <v:shape w14:anchorId="2A1B69A7" id="_x0000_s1051" type="#_x0000_t202" style="position:absolute;margin-left:-24pt;margin-top:19.65pt;width:101pt;height:81.6pt;flip:x;z-index:251757568;visibility:visible;mso-wrap-style:square;mso-width-percent:0;mso-height-percent:0;mso-wrap-distance-left:9pt;mso-wrap-distance-top:3.6pt;mso-wrap-distance-right:9pt;mso-wrap-distance-bottom:3.6pt;mso-position-horizontal:absolute;mso-position-horizontal-relative:margin;mso-position-vertical:absolute;mso-position-vertical-relative:text;mso-width-percent:0;mso-height-percent:0;mso-width-relative:margin;mso-height-relative:margin;v-text-anchor:top" o:gfxdata="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">
                 <v:textbox>
                   <w:txbxContent>
                     <w:p>
@@ -8297,7 +8589,7 @@
           </mc:Choice>
           <mc:Fallback>
             <w:pict>
-              <v:shape w14:anchorId="6EBCCA93" id="_x0000_s1051" type="#_x0000_t202" style="position:absolute;left:0;text-align:left;margin-left:-26.4pt;margin-top:49.9pt;width:101pt;height:97.2pt;flip:x;z-index:251754496;visibility:visible;mso-wrap-style:square;mso-width-percent:0;mso-height-percent:0;mso-wrap-distance-left:9pt;mso-wrap-distance-top:3.6pt;mso-wrap-distance-right:9pt;mso-wrap-distance-bottom:3.6pt;mso-position-horizontal:absolute;mso-position-horizontal-relative:margin;mso-position-vertical:absolute;mso-position-vertical-relative:text;mso-width-percent:0;mso-height-percent:0;mso-width-relative:margin;mso-height-relative:margin;v-text-anchor:top" o:gfxdata="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">
+              <v:shape w14:anchorId="6EBCCA93" id="_x0000_s1052" type="#_x0000_t202" style="position:absolute;left:0;text-align:left;margin-left:-26.4pt;margin-top:49.9pt;width:101pt;height:97.2pt;flip:x;z-index:251754496;visibility:visible;mso-wrap-style:square;mso-width-percent:0;mso-height-percent:0;mso-wrap-distance-left:9pt;mso-wrap-distance-top:3.6pt;mso-wrap-distance-right:9pt;mso-wrap-distance-bottom:3.6pt;mso-position-horizontal:absolute;mso-position-horizontal-relative:margin;mso-position-vertical:absolute;mso-position-vertical-relative:text;mso-width-percent:0;mso-height-percent:0;mso-width-relative:margin;mso-height-relative:margin;v-text-anchor:top" o:gfxdata="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">
                 <v:textbox>
                   <w:txbxContent>
                     <w:p>
@@ -8459,7 +8751,7 @@
           </mc:Choice>
           <mc:Fallback>
             <w:pict>
-              <v:shape w14:anchorId="324D14AE" id="_x0000_s1052" type="#_x0000_t202" style="position:absolute;margin-left:336.6pt;margin-top:7.3pt;width:101pt;height:65.4pt;flip:x;z-index:251761664;visibility:visible;mso-wrap-style:square;mso-width-percent:0;mso-height-percent:0;mso-wrap-distance-left:9pt;mso-wrap-distance-top:3.6pt;mso-wrap-distance-right:9pt;mso-wrap-distance-bottom:3.6pt;mso-position-horizontal:absolute;mso-position-horizontal-relative:margin;mso-position-vertical:absolute;mso-position-vertical-relative:text;mso-width-percent:0;mso-height-percent:0;mso-width-relative:margin;mso-height-relative:margin;v-text-anchor:top" o:gfxdata="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">
+              <v:shape w14:anchorId="324D14AE" id="_x0000_s1053" type="#_x0000_t202" style="position:absolute;margin-left:336.6pt;margin-top:7.3pt;width:101pt;height:65.4pt;flip:x;z-index:251761664;visibility:visible;mso-wrap-style:square;mso-width-percent:0;mso-height-percent:0;mso-wrap-distance-left:9pt;mso-wrap-distance-top:3.6pt;mso-wrap-distance-right:9pt;mso-wrap-distance-bottom:3.6pt;mso-position-horizontal:absolute;mso-position-horizontal-relative:margin;mso-position-vertical:absolute;mso-position-vertical-relative:text;mso-width-percent:0;mso-height-percent:0;mso-width-relative:margin;mso-height-relative:margin;v-text-anchor:top" o:gfxdata="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">
                 <v:textbox>
                   <w:txbxContent>
                     <w:p>
@@ -8571,7 +8863,7 @@
           </mc:Choice>
           <mc:Fallback>
             <w:pict>
-              <v:shape w14:anchorId="5F3AFC33" id="_x0000_s1053" type="#_x0000_t202" style="position:absolute;margin-left:154.2pt;margin-top:19.9pt;width:101pt;height:64.8pt;flip:x;z-index:251765760;visibility:visible;mso-wrap-style:square;mso-width-percent:0;mso-height-percent:0;mso-wrap-distance-left:9pt;mso-wrap-distance-top:3.6pt;mso-wrap-distance-right:9pt;mso-wrap-distance-bottom:3.6pt;mso-position-horizontal:absolute;mso-position-horizontal-relative:margin;mso-position-vertical:absolute;mso-position-vertical-relative:text;mso-width-percent:0;mso-height-percent:0;mso-width-relative:margin;mso-height-relative:margin;v-text-anchor:top" o:gfxdata="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">
+              <v:shape w14:anchorId="5F3AFC33" id="_x0000_s1054" type="#_x0000_t202" style="position:absolute;margin-left:154.2pt;margin-top:19.9pt;width:101pt;height:64.8pt;flip:x;z-index:251765760;visibility:visible;mso-wrap-style:square;mso-width-percent:0;mso-height-percent:0;mso-wrap-distance-left:9pt;mso-wrap-distance-top:3.6pt;mso-wrap-distance-right:9pt;mso-wrap-distance-bottom:3.6pt;mso-position-horizontal:absolute;mso-position-horizontal-relative:margin;mso-position-vertical:absolute;mso-position-vertical-relative:text;mso-width-percent:0;mso-height-percent:0;mso-width-relative:margin;mso-height-relative:margin;v-text-anchor:top" o:gfxdata="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">
                 <v:textbox>
                   <w:txbxContent>
                     <w:p>
@@ -8603,51 +8895,6 @@
       <w:pPr>
         <w:bidi w:val="0"/>
         <w:jc w:val="right"/>
-      </w:pPr>
-    </w:p>
-    <w:p>
-      <w:pPr>
-        <w:bidi w:val="0"/>
-      </w:pPr>
-    </w:p>
-    <w:p>
-      <w:pPr>
-        <w:bidi w:val="0"/>
-      </w:pPr>
-    </w:p>
-    <w:p>
-      <w:pPr>
-        <w:bidi w:val="0"/>
-      </w:pPr>
-    </w:p>
-    <w:p>
-      <w:pPr>
-        <w:bidi w:val="0"/>
-      </w:pPr>
-    </w:p>
-    <w:p>
-      <w:pPr>
-        <w:bidi w:val="0"/>
-      </w:pPr>
-    </w:p>
-    <w:p>
-      <w:pPr>
-        <w:bidi w:val="0"/>
-      </w:pPr>
-    </w:p>
-    <w:p>
-      <w:pPr>
-        <w:bidi w:val="0"/>
-      </w:pPr>
-    </w:p>
-    <w:p>
-      <w:pPr>
-        <w:bidi w:val="0"/>
-      </w:pPr>
-    </w:p>
-    <w:p>
-      <w:pPr>
-        <w:bidi w:val="0"/>
       </w:pPr>
     </w:p>
     <w:p>
@@ -8990,7 +9237,7 @@
           </mc:Choice>
           <mc:Fallback>
             <w:pict>
-              <v:shape w14:anchorId="131219AA" id="_x0000_s1054" type="#_x0000_t202" style="position:absolute;left:0;text-align:left;margin-left:451.8pt;margin-top:91.2pt;width:101pt;height:87pt;flip:x;z-index:251769856;visibility:visible;mso-wrap-style:square;mso-width-percent:0;mso-height-percent:0;mso-wrap-distance-left:9pt;mso-wrap-distance-top:3.6pt;mso-wrap-distance-right:9pt;mso-wrap-distance-bottom:3.6pt;mso-position-horizontal:absolute;mso-position-horizontal-relative:margin;mso-position-vertical:absolute;mso-position-vertical-relative:text;mso-width-percent:0;mso-height-percent:0;mso-width-relative:margin;mso-height-relative:margin;v-text-anchor:top" o:gfxdata="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">
+              <v:shape w14:anchorId="131219AA" id="_x0000_s1055" type="#_x0000_t202" style="position:absolute;left:0;text-align:left;margin-left:451.8pt;margin-top:91.2pt;width:101pt;height:87pt;flip:x;z-index:251769856;visibility:visible;mso-wrap-style:square;mso-width-percent:0;mso-height-percent:0;mso-wrap-distance-left:9pt;mso-wrap-distance-top:3.6pt;mso-wrap-distance-right:9pt;mso-wrap-distance-bottom:3.6pt;mso-position-horizontal:absolute;mso-position-horizontal-relative:margin;mso-position-vertical:absolute;mso-position-vertical-relative:text;mso-width-percent:0;mso-height-percent:0;mso-width-relative:margin;mso-height-relative:margin;v-text-anchor:top" o:gfxdata="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">
                 <v:textbox>
                   <w:txbxContent>
                     <w:p>
@@ -9061,7 +9308,7 @@
                     <pic:cNvPicPr/>
                   </pic:nvPicPr>
                   <pic:blipFill>
-                    <a:blip r:embed="rId13">
+                    <a:blip r:embed="rId14">
                       <a:extLst>
                         <a:ext uri="{28A0092B-C50C-407E-A947-70E740481C1C}">
                           <a14:useLocalDpi xmlns:a14="http://schemas.microsoft.com/office/drawing/2010/main" val="0"/>
@@ -9198,7 +9445,7 @@
           </mc:Choice>
           <mc:Fallback>
             <w:pict>
-              <v:shape w14:anchorId="6F4D1D14" id="_x0000_s1055" type="#_x0000_t202" style="position:absolute;margin-left:-31.2pt;margin-top:7.55pt;width:101pt;height:68.4pt;flip:x;z-index:251776000;visibility:visible;mso-wrap-style:square;mso-width-percent:0;mso-height-percent:0;mso-wrap-distance-left:9pt;mso-wrap-distance-top:3.6pt;mso-wrap-distance-right:9pt;mso-wrap-distance-bottom:3.6pt;mso-position-horizontal:absolute;mso-position-horizontal-relative:margin;mso-position-vertical:absolute;mso-position-vertical-relative:text;mso-width-percent:0;mso-height-percent:0;mso-width-relative:margin;mso-height-relative:margin;v-text-anchor:top" o:gfxdata="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">
+              <v:shape w14:anchorId="6F4D1D14" id="_x0000_s1056" type="#_x0000_t202" style="position:absolute;margin-left:-31.2pt;margin-top:7.55pt;width:101pt;height:68.4pt;flip:x;z-index:251776000;visibility:visible;mso-wrap-style:square;mso-width-percent:0;mso-height-percent:0;mso-wrap-distance-left:9pt;mso-wrap-distance-top:3.6pt;mso-wrap-distance-right:9pt;mso-wrap-distance-bottom:3.6pt;mso-position-horizontal:absolute;mso-position-horizontal-relative:margin;mso-position-vertical:absolute;mso-position-vertical-relative:text;mso-width-percent:0;mso-height-percent:0;mso-width-relative:margin;mso-height-relative:margin;v-text-anchor:top" o:gfxdata="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">
                 <v:textbox>
                   <w:txbxContent>
                     <w:p>
@@ -9409,7 +9656,7 @@
           </mc:Choice>
           <mc:Fallback>
             <w:pict>
-              <v:shape w14:anchorId="1D2CB00F" id="_x0000_s1056" type="#_x0000_t202" style="position:absolute;margin-left:-33.6pt;margin-top:13.25pt;width:101pt;height:45.6pt;flip:x;z-index:251782144;visibility:visible;mso-wrap-style:square;mso-width-percent:0;mso-height-percent:0;mso-wrap-distance-left:9pt;mso-wrap-distance-top:3.6pt;mso-wrap-distance-right:9pt;mso-wrap-distance-bottom:3.6pt;mso-position-horizontal:absolute;mso-position-horizontal-relative:margin;mso-position-vertical:absolute;mso-position-vertical-relative:text;mso-width-percent:0;mso-height-percent:0;mso-width-relative:margin;mso-height-relative:margin;v-text-anchor:top" o:gfxdata="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">
+              <v:shape w14:anchorId="1D2CB00F" id="_x0000_s1057" type="#_x0000_t202" style="position:absolute;margin-left:-33.6pt;margin-top:13.25pt;width:101pt;height:45.6pt;flip:x;z-index:251782144;visibility:visible;mso-wrap-style:square;mso-width-percent:0;mso-height-percent:0;mso-wrap-distance-left:9pt;mso-wrap-distance-top:3.6pt;mso-wrap-distance-right:9pt;mso-wrap-distance-bottom:3.6pt;mso-position-horizontal:absolute;mso-position-horizontal-relative:margin;mso-position-vertical:absolute;mso-position-vertical-relative:text;mso-width-percent:0;mso-height-percent:0;mso-width-relative:margin;mso-height-relative:margin;v-text-anchor:top" o:gfxdata="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">
                 <v:textbox>
                   <w:txbxContent>
                     <w:p>
@@ -9718,7 +9965,7 @@
           </mc:Choice>
           <mc:Fallback>
             <w:pict>
-              <v:shape w14:anchorId="5E762DDF" id="_x0000_s1057" type="#_x0000_t202" style="position:absolute;margin-left:289.2pt;margin-top:309.1pt;width:101pt;height:52.8pt;flip:x;z-index:251796480;visibility:visible;mso-wrap-style:square;mso-width-percent:0;mso-height-percent:0;mso-wrap-distance-left:9pt;mso-wrap-distance-top:3.6pt;mso-wrap-distance-right:9pt;mso-wrap-distance-bottom:3.6pt;mso-position-horizontal:absolute;mso-position-horizontal-relative:margin;mso-position-vertical:absolute;mso-position-vertical-relative:text;mso-width-percent:0;mso-height-percent:0;mso-width-relative:margin;mso-height-relative:margin;v-text-anchor:top" o:gfxdata="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">
+              <v:shape w14:anchorId="5E762DDF" id="_x0000_s1058" type="#_x0000_t202" style="position:absolute;margin-left:289.2pt;margin-top:309.1pt;width:101pt;height:52.8pt;flip:x;z-index:251796480;visibility:visible;mso-wrap-style:square;mso-width-percent:0;mso-height-percent:0;mso-wrap-distance-left:9pt;mso-wrap-distance-top:3.6pt;mso-wrap-distance-right:9pt;mso-wrap-distance-bottom:3.6pt;mso-position-horizontal:absolute;mso-position-horizontal-relative:margin;mso-position-vertical:absolute;mso-position-vertical-relative:text;mso-width-percent:0;mso-height-percent:0;mso-width-relative:margin;mso-height-relative:margin;v-text-anchor:top" o:gfxdata="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">
                 <v:textbox>
                   <w:txbxContent>
                     <w:p>
@@ -9902,7 +10149,7 @@
           </mc:Choice>
           <mc:Fallback>
             <w:pict>
-              <v:shape w14:anchorId="4C514B63" id="_x0000_s1058" type="#_x0000_t202" style="position:absolute;margin-left:148.2pt;margin-top:309.1pt;width:101pt;height:52.8pt;flip:x;z-index:251792384;visibility:visible;mso-wrap-style:square;mso-width-percent:0;mso-height-percent:0;mso-wrap-distance-left:9pt;mso-wrap-distance-top:3.6pt;mso-wrap-distance-right:9pt;mso-wrap-distance-bottom:3.6pt;mso-position-horizontal:absolute;mso-position-horizontal-relative:margin;mso-position-vertical:absolute;mso-position-vertical-relative:text;mso-width-percent:0;mso-height-percent:0;mso-width-relative:margin;mso-height-relative:margin;v-text-anchor:top" o:gfxdata="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">
+              <v:shape w14:anchorId="4C514B63" id="_x0000_s1059" type="#_x0000_t202" style="position:absolute;margin-left:148.2pt;margin-top:309.1pt;width:101pt;height:52.8pt;flip:x;z-index:251792384;visibility:visible;mso-wrap-style:square;mso-width-percent:0;mso-height-percent:0;mso-wrap-distance-left:9pt;mso-wrap-distance-top:3.6pt;mso-wrap-distance-right:9pt;mso-wrap-distance-bottom:3.6pt;mso-position-horizontal:absolute;mso-position-horizontal-relative:margin;mso-position-vertical:absolute;mso-position-vertical-relative:text;mso-width-percent:0;mso-height-percent:0;mso-width-relative:margin;mso-height-relative:margin;v-text-anchor:top" o:gfxdata="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">
                 <v:textbox>
                   <w:txbxContent>
                     <w:p>
@@ -10086,7 +10333,7 @@
           </mc:Choice>
           <mc:Fallback>
             <w:pict>
-              <v:shape w14:anchorId="6A51CC90" id="_x0000_s1059" type="#_x0000_t202" style="position:absolute;margin-left:-27.6pt;margin-top:71.05pt;width:101pt;height:34.8pt;flip:x;z-index:251788288;visibility:visible;mso-wrap-style:square;mso-width-percent:0;mso-height-percent:0;mso-wrap-distance-left:9pt;mso-wrap-distance-top:3.6pt;mso-wrap-distance-right:9pt;mso-wrap-distance-bottom:3.6pt;mso-position-horizontal:absolute;mso-position-horizontal-relative:margin;mso-position-vertical:absolute;mso-position-vertical-relative:text;mso-width-percent:0;mso-height-percent:0;mso-width-relative:margin;mso-height-relative:margin;v-text-anchor:top" o:gfxdata="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">
+              <v:shape w14:anchorId="6A51CC90" id="_x0000_s1060" type="#_x0000_t202" style="position:absolute;margin-left:-27.6pt;margin-top:71.05pt;width:101pt;height:34.8pt;flip:x;z-index:251788288;visibility:visible;mso-wrap-style:square;mso-width-percent:0;mso-height-percent:0;mso-wrap-distance-left:9pt;mso-wrap-distance-top:3.6pt;mso-wrap-distance-right:9pt;mso-wrap-distance-bottom:3.6pt;mso-position-horizontal:absolute;mso-position-horizontal-relative:margin;mso-position-vertical:absolute;mso-position-vertical-relative:text;mso-width-percent:0;mso-height-percent:0;mso-width-relative:margin;mso-height-relative:margin;v-text-anchor:top" o:gfxdata="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">
                 <v:textbox>
                   <w:txbxContent>
                     <w:p>
@@ -10215,7 +10462,7 @@
                     <pic:cNvPicPr/>
                   </pic:nvPicPr>
                   <pic:blipFill>
-                    <a:blip r:embed="rId14">
+                    <a:blip r:embed="rId15">
                       <a:extLst>
                         <a:ext uri="{28A0092B-C50C-407E-A947-70E740481C1C}">
                           <a14:useLocalDpi xmlns:a14="http://schemas.microsoft.com/office/drawing/2010/main" val="0"/>
@@ -10488,7 +10735,7 @@
           </mc:Choice>
           <mc:Fallback>
             <w:pict>
-              <v:shape w14:anchorId="15D93E0C" id="_x0000_s1060" type="#_x0000_t202" style="position:absolute;margin-left:10.8pt;margin-top:109.8pt;width:101pt;height:43.2pt;flip:x;z-index:251803648;visibility:visible;mso-wrap-style:square;mso-width-percent:0;mso-height-percent:0;mso-wrap-distance-left:9pt;mso-wrap-distance-top:3.6pt;mso-wrap-distance-right:9pt;mso-wrap-distance-bottom:3.6pt;mso-position-horizontal:absolute;mso-position-horizontal-relative:page;mso-position-vertical:absolute;mso-position-vertical-relative:text;mso-width-percent:0;mso-height-percent:0;mso-width-relative:margin;mso-height-relative:margin;v-text-anchor:top" o:gfxdata="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">
+              <v:shape w14:anchorId="15D93E0C" id="_x0000_s1061" type="#_x0000_t202" style="position:absolute;margin-left:10.8pt;margin-top:109.8pt;width:101pt;height:43.2pt;flip:x;z-index:251803648;visibility:visible;mso-wrap-style:square;mso-width-percent:0;mso-height-percent:0;mso-wrap-distance-left:9pt;mso-wrap-distance-top:3.6pt;mso-wrap-distance-right:9pt;mso-wrap-distance-bottom:3.6pt;mso-position-horizontal:absolute;mso-position-horizontal-relative:page;mso-position-vertical:absolute;mso-position-vertical-relative:text;mso-width-percent:0;mso-height-percent:0;mso-width-relative:margin;mso-height-relative:margin;v-text-anchor:top" o:gfxdata="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">
                 <v:textbox>
                   <w:txbxContent>
                     <w:p>
@@ -10617,7 +10864,7 @@
                     <pic:cNvPicPr/>
                   </pic:nvPicPr>
                   <pic:blipFill>
-                    <a:blip r:embed="rId15">
+                    <a:blip r:embed="rId16">
                       <a:extLst>
                         <a:ext uri="{28A0092B-C50C-407E-A947-70E740481C1C}">
                           <a14:useLocalDpi xmlns:a14="http://schemas.microsoft.com/office/drawing/2010/main" val="0"/>
@@ -10774,7 +11021,7 @@
           </mc:Choice>
           <mc:Fallback>
             <w:pict>
-              <v:shape w14:anchorId="32D1DB46" id="_x0000_s1061" type="#_x0000_t202" style="position:absolute;margin-left:10.8pt;margin-top:26pt;width:101pt;height:54pt;flip:x;z-index:251809792;visibility:visible;mso-wrap-style:square;mso-width-percent:0;mso-height-percent:0;mso-wrap-distance-left:9pt;mso-wrap-distance-top:3.6pt;mso-wrap-distance-right:9pt;mso-wrap-distance-bottom:3.6pt;mso-position-horizontal:absolute;mso-position-horizontal-relative:page;mso-position-vertical:absolute;mso-position-vertical-relative:text;mso-width-percent:0;mso-height-percent:0;mso-width-relative:margin;mso-height-relative:margin;v-text-anchor:top" o:gfxdata="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">
+              <v:shape w14:anchorId="32D1DB46" id="_x0000_s1062" type="#_x0000_t202" style="position:absolute;margin-left:10.8pt;margin-top:26pt;width:101pt;height:54pt;flip:x;z-index:251809792;visibility:visible;mso-wrap-style:square;mso-width-percent:0;mso-height-percent:0;mso-wrap-distance-left:9pt;mso-wrap-distance-top:3.6pt;mso-wrap-distance-right:9pt;mso-wrap-distance-bottom:3.6pt;mso-position-horizontal:absolute;mso-position-horizontal-relative:page;mso-position-vertical:absolute;mso-position-vertical-relative:text;mso-width-percent:0;mso-height-percent:0;mso-width-relative:margin;mso-height-relative:margin;v-text-anchor:top" o:gfxdata="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">
                 <v:textbox>
                   <w:txbxContent>
                     <w:p>
@@ -10968,7 +11215,7 @@
           </mc:Choice>
           <mc:Fallback>
             <w:pict>
-              <v:shape w14:anchorId="5B0573DE" id="_x0000_s1062" type="#_x0000_t202" style="position:absolute;margin-left:281.4pt;margin-top:119.95pt;width:101pt;height:53.4pt;flip:x;z-index:251811840;visibility:visible;mso-wrap-style:square;mso-width-percent:0;mso-height-percent:0;mso-wrap-distance-left:9pt;mso-wrap-distance-top:3.6pt;mso-wrap-distance-right:9pt;mso-wrap-distance-bottom:3.6pt;mso-position-horizontal:absolute;mso-position-horizontal-relative:page;mso-position-vertical:absolute;mso-position-vertical-relative:text;mso-width-percent:0;mso-height-percent:0;mso-width-relative:margin;mso-height-relative:margin;v-text-anchor:top" o:gfxdata="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">
+              <v:shape w14:anchorId="5B0573DE" id="_x0000_s1063" type="#_x0000_t202" style="position:absolute;margin-left:281.4pt;margin-top:119.95pt;width:101pt;height:53.4pt;flip:x;z-index:251811840;visibility:visible;mso-wrap-style:square;mso-width-percent:0;mso-height-percent:0;mso-wrap-distance-left:9pt;mso-wrap-distance-top:3.6pt;mso-wrap-distance-right:9pt;mso-wrap-distance-bottom:3.6pt;mso-position-horizontal:absolute;mso-position-horizontal-relative:page;mso-position-vertical:absolute;mso-position-vertical-relative:text;mso-width-percent:0;mso-height-percent:0;mso-width-relative:margin;mso-height-relative:margin;v-text-anchor:top" o:gfxdata="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">
                 <v:textbox>
                   <w:txbxContent>
                     <w:p>
@@ -11366,7 +11613,7 @@
           </mc:Choice>
           <mc:Fallback>
             <w:pict>
-              <v:shape w14:anchorId="4D925F31" id="_x0000_s1063" type="#_x0000_t202" style="position:absolute;left:0;text-align:left;margin-left:4pt;margin-top:20.2pt;width:87.6pt;height:185pt;flip:x;z-index:251815936;visibility:visible;mso-wrap-style:square;mso-width-percent:0;mso-height-percent:0;mso-wrap-distance-left:9pt;mso-wrap-distance-top:3.6pt;mso-wrap-distance-right:9pt;mso-wrap-distance-bottom:3.6pt;mso-position-horizontal:absolute;mso-position-horizontal-relative:page;mso-position-vertical:absolute;mso-position-vertical-relative:text;mso-width-percent:0;mso-height-percent:0;mso-width-relative:margin;mso-height-relative:margin;v-text-anchor:top" o:gfxdata="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">
+              <v:shape w14:anchorId="4D925F31" id="_x0000_s1064" type="#_x0000_t202" style="position:absolute;left:0;text-align:left;margin-left:4pt;margin-top:20.2pt;width:87.6pt;height:185pt;flip:x;z-index:251815936;visibility:visible;mso-wrap-style:square;mso-width-percent:0;mso-height-percent:0;mso-wrap-distance-left:9pt;mso-wrap-distance-top:3.6pt;mso-wrap-distance-right:9pt;mso-wrap-distance-bottom:3.6pt;mso-position-horizontal:absolute;mso-position-horizontal-relative:page;mso-position-vertical:absolute;mso-position-vertical-relative:text;mso-width-percent:0;mso-height-percent:0;mso-width-relative:margin;mso-height-relative:margin;v-text-anchor:top" o:gfxdata="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">
                 <v:textbox>
                   <w:txbxContent>
                     <w:p>
@@ -11629,7 +11876,7 @@
                     <pic:cNvPicPr/>
                   </pic:nvPicPr>
                   <pic:blipFill>
-                    <a:blip r:embed="rId16">
+                    <a:blip r:embed="rId17">
                       <a:extLst>
                         <a:ext uri="{28A0092B-C50C-407E-A947-70E740481C1C}">
                           <a14:useLocalDpi xmlns:a14="http://schemas.microsoft.com/office/drawing/2010/main" val="0"/>
@@ -11769,7 +12016,7 @@
                     <pic:cNvPicPr/>
                   </pic:nvPicPr>
                   <pic:blipFill>
-                    <a:blip r:embed="rId17">
+                    <a:blip r:embed="rId18">
                       <a:extLst>
                         <a:ext uri="{28A0092B-C50C-407E-A947-70E740481C1C}">
                           <a14:useLocalDpi xmlns:a14="http://schemas.microsoft.com/office/drawing/2010/main" val="0"/>
@@ -11926,7 +12173,7 @@
           </mc:Choice>
           <mc:Fallback>
             <w:pict>
-              <v:shape w14:anchorId="7C4201A4" id="_x0000_s1064" type="#_x0000_t202" style="position:absolute;margin-left:2.4pt;margin-top:11.45pt;width:87.6pt;height:81.6pt;flip:x;z-index:251823104;visibility:visible;mso-wrap-style:square;mso-width-percent:0;mso-height-percent:0;mso-wrap-distance-left:9pt;mso-wrap-distance-top:3.6pt;mso-wrap-distance-right:9pt;mso-wrap-distance-bottom:3.6pt;mso-position-horizontal:absolute;mso-position-horizontal-relative:page;mso-position-vertical:absolute;mso-position-vertical-relative:text;mso-width-percent:0;mso-height-percent:0;mso-width-relative:margin;mso-height-relative:margin;v-text-anchor:top" o:gfxdata="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">
+              <v:shape w14:anchorId="7C4201A4" id="_x0000_s1065" type="#_x0000_t202" style="position:absolute;margin-left:2.4pt;margin-top:11.45pt;width:87.6pt;height:81.6pt;flip:x;z-index:251823104;visibility:visible;mso-wrap-style:square;mso-width-percent:0;mso-height-percent:0;mso-wrap-distance-left:9pt;mso-wrap-distance-top:3.6pt;mso-wrap-distance-right:9pt;mso-wrap-distance-bottom:3.6pt;mso-position-horizontal:absolute;mso-position-horizontal-relative:page;mso-position-vertical:absolute;mso-position-vertical-relative:text;mso-width-percent:0;mso-height-percent:0;mso-width-relative:margin;mso-height-relative:margin;v-text-anchor:top" o:gfxdata="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">
                 <v:textbox>
                   <w:txbxContent>
                     <w:p>
@@ -12268,7 +12515,7 @@
           </mc:Choice>
           <mc:Fallback>
             <w:pict>
-              <v:shape w14:anchorId="709C22DA" id="_x0000_s1065" type="#_x0000_t202" style="position:absolute;margin-left:5.5pt;margin-top:26.45pt;width:87.6pt;height:118.5pt;flip:x;z-index:251826176;visibility:visible;mso-wrap-style:square;mso-width-percent:0;mso-height-percent:0;mso-wrap-distance-left:9pt;mso-wrap-distance-top:3.6pt;mso-wrap-distance-right:9pt;mso-wrap-distance-bottom:3.6pt;mso-position-horizontal:absolute;mso-position-horizontal-relative:page;mso-position-vertical:absolute;mso-position-vertical-relative:text;mso-width-percent:0;mso-height-percent:0;mso-width-relative:margin;mso-height-relative:margin;v-text-anchor:top" o:gfxdata="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">
+              <v:shape w14:anchorId="709C22DA" id="_x0000_s1066" type="#_x0000_t202" style="position:absolute;margin-left:5.5pt;margin-top:26.45pt;width:87.6pt;height:118.5pt;flip:x;z-index:251826176;visibility:visible;mso-wrap-style:square;mso-width-percent:0;mso-height-percent:0;mso-wrap-distance-left:9pt;mso-wrap-distance-top:3.6pt;mso-wrap-distance-right:9pt;mso-wrap-distance-bottom:3.6pt;mso-position-horizontal:absolute;mso-position-horizontal-relative:page;mso-position-vertical:absolute;mso-position-vertical-relative:text;mso-width-percent:0;mso-height-percent:0;mso-width-relative:margin;mso-height-relative:margin;v-text-anchor:top" o:gfxdata="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">
                 <v:textbox>
                   <w:txbxContent>
                     <w:p>
@@ -12467,7 +12714,7 @@
                     <pic:cNvPicPr/>
                   </pic:nvPicPr>
                   <pic:blipFill>
-                    <a:blip r:embed="rId18">
+                    <a:blip r:embed="rId19">
                       <a:extLst>
                         <a:ext uri="{28A0092B-C50C-407E-A947-70E740481C1C}">
                           <a14:useLocalDpi xmlns:a14="http://schemas.microsoft.com/office/drawing/2010/main" val="0"/>
@@ -12665,7 +12912,7 @@
           </mc:Choice>
           <mc:Fallback>
             <w:pict>
-              <v:shape w14:anchorId="58205212" id="_x0000_s1066" type="#_x0000_t202" style="position:absolute;left:0;text-align:left;margin-left:7.2pt;margin-top:11.9pt;width:87.6pt;height:103.2pt;flip:x;z-index:251832320;visibility:visible;mso-wrap-style:square;mso-width-percent:0;mso-height-percent:0;mso-wrap-distance-left:9pt;mso-wrap-distance-top:3.6pt;mso-wrap-distance-right:9pt;mso-wrap-distance-bottom:3.6pt;mso-position-horizontal:absolute;mso-position-horizontal-relative:page;mso-position-vertical:absolute;mso-position-vertical-relative:text;mso-width-percent:0;mso-height-percent:0;mso-width-relative:margin;mso-height-relative:margin;v-text-anchor:top" o:gfxdata="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">
+              <v:shape w14:anchorId="58205212" id="_x0000_s1067" type="#_x0000_t202" style="position:absolute;left:0;text-align:left;margin-left:7.2pt;margin-top:11.9pt;width:87.6pt;height:103.2pt;flip:x;z-index:251832320;visibility:visible;mso-wrap-style:square;mso-width-percent:0;mso-height-percent:0;mso-wrap-distance-left:9pt;mso-wrap-distance-top:3.6pt;mso-wrap-distance-right:9pt;mso-wrap-distance-bottom:3.6pt;mso-position-horizontal:absolute;mso-position-horizontal-relative:page;mso-position-vertical:absolute;mso-position-vertical-relative:text;mso-width-percent:0;mso-height-percent:0;mso-width-relative:margin;mso-height-relative:margin;v-text-anchor:top" o:gfxdata="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">
                 <v:textbox>
                   <w:txbxContent>
                     <w:p>
@@ -12912,7 +13159,7 @@
           </mc:Choice>
           <mc:Fallback>
             <w:pict>
-              <v:shape w14:anchorId="3EEB94C2" id="_x0000_s1067" type="#_x0000_t202" style="position:absolute;margin-left:5.4pt;margin-top:21.95pt;width:87.6pt;height:158.4pt;flip:x;z-index:251835392;visibility:visible;mso-wrap-style:square;mso-width-percent:0;mso-height-percent:0;mso-wrap-distance-left:9pt;mso-wrap-distance-top:3.6pt;mso-wrap-distance-right:9pt;mso-wrap-distance-bottom:3.6pt;mso-position-horizontal:absolute;mso-position-horizontal-relative:page;mso-position-vertical:absolute;mso-position-vertical-relative:text;mso-width-percent:0;mso-height-percent:0;mso-width-relative:margin;mso-height-relative:margin;v-text-anchor:top" o:gfxdata="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">
+              <v:shape w14:anchorId="3EEB94C2" id="_x0000_s1068" type="#_x0000_t202" style="position:absolute;margin-left:5.4pt;margin-top:21.95pt;width:87.6pt;height:158.4pt;flip:x;z-index:251835392;visibility:visible;mso-wrap-style:square;mso-width-percent:0;mso-height-percent:0;mso-wrap-distance-left:9pt;mso-wrap-distance-top:3.6pt;mso-wrap-distance-right:9pt;mso-wrap-distance-bottom:3.6pt;mso-position-horizontal:absolute;mso-position-horizontal-relative:page;mso-position-vertical:absolute;mso-position-vertical-relative:text;mso-width-percent:0;mso-height-percent:0;mso-width-relative:margin;mso-height-relative:margin;v-text-anchor:top" o:gfxdata="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">
                 <v:textbox>
                   <w:txbxContent>
                     <w:p>
@@ -13094,7 +13341,7 @@
                     <pic:cNvPicPr/>
                   </pic:nvPicPr>
                   <pic:blipFill>
-                    <a:blip r:embed="rId19">
+                    <a:blip r:embed="rId20">
                       <a:extLst>
                         <a:ext uri="{28A0092B-C50C-407E-A947-70E740481C1C}">
                           <a14:useLocalDpi xmlns:a14="http://schemas.microsoft.com/office/drawing/2010/main" val="0"/>
@@ -13301,7 +13548,7 @@
           </mc:Choice>
           <mc:Fallback>
             <w:pict>
-              <v:shape w14:anchorId="38110649" id="_x0000_s1068" type="#_x0000_t202" style="position:absolute;margin-left:6pt;margin-top:22.85pt;width:87.6pt;height:69.6pt;flip:x;z-index:251841536;visibility:visible;mso-wrap-style:square;mso-width-percent:0;mso-height-percent:0;mso-wrap-distance-left:9pt;mso-wrap-distance-top:3.6pt;mso-wrap-distance-right:9pt;mso-wrap-distance-bottom:3.6pt;mso-position-horizontal:absolute;mso-position-horizontal-relative:page;mso-position-vertical:absolute;mso-position-vertical-relative:text;mso-width-percent:0;mso-height-percent:0;mso-width-relative:margin;mso-height-relative:margin;v-text-anchor:top" o:gfxdata="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">
+              <v:shape w14:anchorId="38110649" id="_x0000_s1069" type="#_x0000_t202" style="position:absolute;margin-left:6pt;margin-top:22.85pt;width:87.6pt;height:69.6pt;flip:x;z-index:251841536;visibility:visible;mso-wrap-style:square;mso-width-percent:0;mso-height-percent:0;mso-wrap-distance-left:9pt;mso-wrap-distance-top:3.6pt;mso-wrap-distance-right:9pt;mso-wrap-distance-bottom:3.6pt;mso-position-horizontal:absolute;mso-position-horizontal-relative:page;mso-position-vertical:absolute;mso-position-vertical-relative:text;mso-width-percent:0;mso-height-percent:0;mso-width-relative:margin;mso-height-relative:margin;v-text-anchor:top" o:gfxdata="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">
                 <v:textbox>
                   <w:txbxContent>
                     <w:p>
@@ -13599,7 +13846,7 @@
           </mc:Choice>
           <mc:Fallback>
             <w:pict>
-              <v:shape w14:anchorId="17FF5907" id="_x0000_s1069" type="#_x0000_t202" style="position:absolute;margin-left:34.8pt;margin-top:134.95pt;width:157.8pt;height:74.4pt;flip:x;z-index:251844608;visibility:visible;mso-wrap-style:square;mso-width-percent:0;mso-height-percent:0;mso-wrap-distance-left:9pt;mso-wrap-distance-top:3.6pt;mso-wrap-distance-right:9pt;mso-wrap-distance-bottom:3.6pt;mso-position-horizontal:absolute;mso-position-horizontal-relative:margin;mso-position-vertical:absolute;mso-position-vertical-relative:text;mso-width-percent:0;mso-height-percent:0;mso-width-relative:margin;mso-height-relative:margin;v-text-anchor:top" o:gfxdata="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">
+              <v:shape w14:anchorId="17FF5907" id="_x0000_s1070" type="#_x0000_t202" style="position:absolute;margin-left:34.8pt;margin-top:134.95pt;width:157.8pt;height:74.4pt;flip:x;z-index:251844608;visibility:visible;mso-wrap-style:square;mso-width-percent:0;mso-height-percent:0;mso-wrap-distance-left:9pt;mso-wrap-distance-top:3.6pt;mso-wrap-distance-right:9pt;mso-wrap-distance-bottom:3.6pt;mso-position-horizontal:absolute;mso-position-horizontal-relative:margin;mso-position-vertical:absolute;mso-position-vertical-relative:text;mso-width-percent:0;mso-height-percent:0;mso-width-relative:margin;mso-height-relative:margin;v-text-anchor:top" o:gfxdata="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">
                 <v:textbox>
                   <w:txbxContent>
                     <w:p>
@@ -13769,6 +14016,7 @@
     <w:lsdException w:name="HTML Sample" w:semiHidden="1" w:unhideWhenUsed="1"/>
     <w:lsdException w:name="HTML Typewriter" w:semiHidden="1" w:unhideWhenUsed="1"/>
     <w:lsdException w:name="HTML Variable" w:semiHidden="1" w:unhideWhenUsed="1"/>
+    <w:lsdException w:name="Normal Table" w:semiHidden="1" w:unhideWhenUsed="1"/>
     <w:lsdException w:name="annotation subject" w:semiHidden="1" w:unhideWhenUsed="1"/>
     <w:lsdException w:name="No List" w:semiHidden="1" w:unhideWhenUsed="1"/>
     <w:lsdException w:name="Outline List 1" w:semiHidden="1" w:unhideWhenUsed="1"/>
@@ -13811,8 +14059,11 @@
     <w:lsdException w:name="Table Contemporary" w:semiHidden="1" w:unhideWhenUsed="1"/>
     <w:lsdException w:name="Table Elegant" w:semiHidden="1" w:unhideWhenUsed="1"/>
     <w:lsdException w:name="Table Professional" w:semiHidden="1" w:unhideWhenUsed="1"/>
+    <w:lsdException w:name="Table Subtle 1" w:semiHidden="1" w:unhideWhenUsed="1"/>
     <w:lsdException w:name="Table Subtle 2" w:semiHidden="1" w:unhideWhenUsed="1"/>
     <w:lsdException w:name="Table Web 1" w:semiHidden="1" w:unhideWhenUsed="1"/>
+    <w:lsdException w:name="Table Web 2" w:semiHidden="1" w:unhideWhenUsed="1"/>
+    <w:lsdException w:name="Table Web 3" w:semiHidden="1" w:unhideWhenUsed="1"/>
     <w:lsdException w:name="Balloon Text" w:semiHidden="1" w:unhideWhenUsed="1"/>
     <w:lsdException w:name="Table Grid" w:uiPriority="39"/>
     <w:lsdException w:name="Table Theme" w:semiHidden="1" w:unhideWhenUsed="1"/>
@@ -14376,7 +14627,7 @@
 </file>
 
 <file path=customXml/itemProps1.xml><?xml version="1.0" encoding="utf-8"?>
-<ds:datastoreItem xmlns:ds="http://schemas.openxmlformats.org/officeDocument/2006/customXml" ds:itemID="{72520314-4020-43DA-8AB5-9F3D84EC9FC2}">
+<ds:datastoreItem xmlns:ds="http://schemas.openxmlformats.org/officeDocument/2006/customXml" ds:itemID="{98AB24C4-BB00-4C83-856B-E78E6B2EE979}">
   <ds:schemaRefs>
     <ds:schemaRef ds:uri="http://schemas.openxmlformats.org/officeDocument/2006/bibliography"/>
   </ds:schemaRefs>

</xml_diff>

<commit_message>
updated HCI Assignment/Prototype Assignment.docx date
</commit_message>
<xml_diff>
--- a/Project Assignments/HCI Assignment/Prototype Assignment.docx
+++ b/Project Assignments/HCI Assignment/Prototype Assignment.docx
@@ -1,6 +1,6 @@
 
 <file path=word/document.xml><?xml version="1.0" encoding="utf-8"?>
-<w:document xmlns:wpc="http://schemas.microsoft.com/office/word/2010/wordprocessingCanvas" xmlns:cx="http://schemas.microsoft.com/office/drawing/2014/chartex" xmlns:cx1="http://schemas.microsoft.com/office/drawing/2015/9/8/chartex" xmlns:cx2="http://schemas.microsoft.com/office/drawing/2015/10/21/chartex" xmlns:cx3="http://schemas.microsoft.com/office/drawing/2016/5/9/chartex" xmlns:cx4="http://schemas.microsoft.com/office/drawing/2016/5/10/chartex" xmlns:cx5="http://schemas.microsoft.com/office/drawing/2016/5/11/chartex" xmlns:cx6="http://schemas.microsoft.com/office/drawing/2016/5/12/chartex" xmlns:cx7="http://schemas.microsoft.com/office/drawing/2016/5/13/chartex" xmlns:cx8="http://schemas.microsoft.com/office/drawing/2016/5/14/chartex" xmlns:mc="http://schemas.openxmlformats.org/markup-compatibility/2006" xmlns:aink="http://schemas.microsoft.com/office/drawing/2016/ink" xmlns:am3d="http://schemas.microsoft.com/office/drawing/2017/model3d" xmlns:o="urn:schemas-microsoft-com:office:office" xmlns:r="http://schemas.openxmlformats.org/officeDocument/2006/relationships" xmlns:m="http://schemas.openxmlformats.org/officeDocument/2006/math" xmlns:v="urn:schemas-microsoft-com:vml" xmlns:wp14="http://schemas.microsoft.com/office/word/2010/wordprocessingDrawing" xmlns:wp="http://schemas.openxmlformats.org/drawingml/2006/wordprocessingDrawing" xmlns:w10="urn:schemas-microsoft-com:office:word" xmlns:w="http://schemas.openxmlformats.org/wordprocessingml/2006/main" xmlns:w14="http://schemas.microsoft.com/office/word/2010/wordml" xmlns:w15="http://schemas.microsoft.com/office/word/2012/wordml" xmlns:w16cid="http://schemas.microsoft.com/office/word/2016/wordml/cid" xmlns:w16se="http://schemas.microsoft.com/office/word/2015/wordml/symex" xmlns:wpg="http://schemas.microsoft.com/office/word/2010/wordprocessingGroup" xmlns:wpi="http://schemas.microsoft.com/office/word/2010/wordprocessingInk" xmlns:wne="http://schemas.microsoft.com/office/word/2006/wordml" xmlns:wps="http://schemas.microsoft.com/office/word/2010/wordprocessingShape" mc:Ignorable="w14 w15 w16se w16cid wp14">
+<w:document xmlns:wpc="http://schemas.microsoft.com/office/word/2010/wordprocessingCanvas" xmlns:cx="http://schemas.microsoft.com/office/drawing/2014/chartex" xmlns:mc="http://schemas.openxmlformats.org/markup-compatibility/2006" xmlns:o="urn:schemas-microsoft-com:office:office" xmlns:r="http://schemas.openxmlformats.org/officeDocument/2006/relationships" xmlns:m="http://schemas.openxmlformats.org/officeDocument/2006/math" xmlns:v="urn:schemas-microsoft-com:vml" xmlns:wp14="http://schemas.microsoft.com/office/word/2010/wordprocessingDrawing" xmlns:wp="http://schemas.openxmlformats.org/drawingml/2006/wordprocessingDrawing" xmlns:w10="urn:schemas-microsoft-com:office:word" xmlns:w="http://schemas.openxmlformats.org/wordprocessingml/2006/main" xmlns:w14="http://schemas.microsoft.com/office/word/2010/wordml" xmlns:w15="http://schemas.microsoft.com/office/word/2012/wordml" xmlns:w16se="http://schemas.microsoft.com/office/word/2015/wordml/symex" xmlns:wpg="http://schemas.microsoft.com/office/word/2010/wordprocessingGroup" xmlns:wpi="http://schemas.microsoft.com/office/word/2010/wordprocessingInk" xmlns:wne="http://schemas.microsoft.com/office/word/2006/wordml" xmlns:wps="http://schemas.microsoft.com/office/word/2010/wordprocessingShape" mc:Ignorable="w14 w15 w16se wp14">
   <w:body>
     <w:p>
       <w:pPr>
@@ -81,7 +81,17 @@
           <w:sz w:val="52"/>
           <w:szCs w:val="52"/>
         </w:rPr>
-        <w:t xml:space="preserve"> 17/12/19</w:t>
+        <w:t xml:space="preserve"> 19</w:t>
+      </w:r>
+      <w:bookmarkStart w:id="0" w:name="_GoBack"/>
+      <w:bookmarkEnd w:id="0"/>
+      <w:r>
+        <w:rPr>
+          <w:noProof/>
+          <w:sz w:val="52"/>
+          <w:szCs w:val="52"/>
+        </w:rPr>
+        <w:t>/12/19</w:t>
       </w:r>
     </w:p>
     <w:p>
@@ -495,7 +505,7 @@
               </wp:anchor>
             </w:drawing>
           </mc:Choice>
-          <mc:Fallback>
+          <mc:Fallback xmlns:w16cid="http://schemas.microsoft.com/office/word/2016/wordml/cid" xmlns:am3d="http://schemas.microsoft.com/office/drawing/2017/model3d" xmlns:aink="http://schemas.microsoft.com/office/drawing/2016/ink" xmlns:cx8="http://schemas.microsoft.com/office/drawing/2016/5/14/chartex" xmlns:cx7="http://schemas.microsoft.com/office/drawing/2016/5/13/chartex" xmlns:cx6="http://schemas.microsoft.com/office/drawing/2016/5/12/chartex" xmlns:cx5="http://schemas.microsoft.com/office/drawing/2016/5/11/chartex" xmlns:cx4="http://schemas.microsoft.com/office/drawing/2016/5/10/chartex" xmlns:cx3="http://schemas.microsoft.com/office/drawing/2016/5/9/chartex" xmlns:cx2="http://schemas.microsoft.com/office/drawing/2015/10/21/chartex" xmlns:cx1="http://schemas.microsoft.com/office/drawing/2015/9/8/chartex">
             <w:pict>
               <v:shapetype w14:anchorId="0DACABA2" id="_x0000_t202" coordsize="21600,21600" o:spt="202" path="m,l,21600r21600,l21600,xe">
                 <v:stroke joinstyle="miter"/>
@@ -610,7 +620,7 @@
               </wp:anchor>
             </w:drawing>
           </mc:Choice>
-          <mc:Fallback>
+          <mc:Fallback xmlns:w16cid="http://schemas.microsoft.com/office/word/2016/wordml/cid" xmlns:am3d="http://schemas.microsoft.com/office/drawing/2017/model3d" xmlns:aink="http://schemas.microsoft.com/office/drawing/2016/ink" xmlns:cx8="http://schemas.microsoft.com/office/drawing/2016/5/14/chartex" xmlns:cx7="http://schemas.microsoft.com/office/drawing/2016/5/13/chartex" xmlns:cx6="http://schemas.microsoft.com/office/drawing/2016/5/12/chartex" xmlns:cx5="http://schemas.microsoft.com/office/drawing/2016/5/11/chartex" xmlns:cx4="http://schemas.microsoft.com/office/drawing/2016/5/10/chartex" xmlns:cx3="http://schemas.microsoft.com/office/drawing/2016/5/9/chartex" xmlns:cx2="http://schemas.microsoft.com/office/drawing/2015/10/21/chartex" xmlns:cx1="http://schemas.microsoft.com/office/drawing/2015/9/8/chartex">
             <w:pict>
               <v:shapetype w14:anchorId="2A151243" id="_x0000_t32" coordsize="21600,21600" o:spt="32" o:oned="t" path="m,l21600,21600e" filled="f">
                 <v:path arrowok="t" fillok="f" o:connecttype="none"/>
@@ -705,7 +715,7 @@
               </wp:anchor>
             </w:drawing>
           </mc:Choice>
-          <mc:Fallback>
+          <mc:Fallback xmlns:w16cid="http://schemas.microsoft.com/office/word/2016/wordml/cid" xmlns:am3d="http://schemas.microsoft.com/office/drawing/2017/model3d" xmlns:aink="http://schemas.microsoft.com/office/drawing/2016/ink" xmlns:cx8="http://schemas.microsoft.com/office/drawing/2016/5/14/chartex" xmlns:cx7="http://schemas.microsoft.com/office/drawing/2016/5/13/chartex" xmlns:cx6="http://schemas.microsoft.com/office/drawing/2016/5/12/chartex" xmlns:cx5="http://schemas.microsoft.com/office/drawing/2016/5/11/chartex" xmlns:cx4="http://schemas.microsoft.com/office/drawing/2016/5/10/chartex" xmlns:cx3="http://schemas.microsoft.com/office/drawing/2016/5/9/chartex" xmlns:cx2="http://schemas.microsoft.com/office/drawing/2015/10/21/chartex" xmlns:cx1="http://schemas.microsoft.com/office/drawing/2015/9/8/chartex">
             <w:pict>
               <v:shape w14:anchorId="7F8C073B" id="מחבר חץ ישר 241" o:spid="_x0000_s1026" type="#_x0000_t32" style="position:absolute;left:0;text-align:left;margin-left:329.5pt;margin-top:3.6pt;width:11pt;height:136.5pt;flip:y;z-index:251856896;visibility:visible;mso-wrap-style:square;mso-width-percent:0;mso-height-percent:0;mso-wrap-distance-left:9pt;mso-wrap-distance-top:0;mso-wrap-distance-right:9pt;mso-wrap-distance-bottom:0;mso-position-horizontal:absolute;mso-position-horizontal-relative:text;mso-position-vertical:absolute;mso-position-vertical-relative:text;mso-width-percent:0;mso-height-percent:0;mso-width-relative:margin;mso-height-relative:margin" o:gfxdata="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" strokecolor="#4472c4 [3204]" strokeweight=".5pt">
                 <v:stroke endarrow="block" joinstyle="miter"/>
@@ -910,7 +920,7 @@
               </wp:anchor>
             </w:drawing>
           </mc:Choice>
-          <mc:Fallback>
+          <mc:Fallback xmlns:w16cid="http://schemas.microsoft.com/office/word/2016/wordml/cid" xmlns:am3d="http://schemas.microsoft.com/office/drawing/2017/model3d" xmlns:aink="http://schemas.microsoft.com/office/drawing/2016/ink" xmlns:cx8="http://schemas.microsoft.com/office/drawing/2016/5/14/chartex" xmlns:cx7="http://schemas.microsoft.com/office/drawing/2016/5/13/chartex" xmlns:cx6="http://schemas.microsoft.com/office/drawing/2016/5/12/chartex" xmlns:cx5="http://schemas.microsoft.com/office/drawing/2016/5/11/chartex" xmlns:cx4="http://schemas.microsoft.com/office/drawing/2016/5/10/chartex" xmlns:cx3="http://schemas.microsoft.com/office/drawing/2016/5/9/chartex" xmlns:cx2="http://schemas.microsoft.com/office/drawing/2015/10/21/chartex" xmlns:cx1="http://schemas.microsoft.com/office/drawing/2015/9/8/chartex">
             <w:pict>
               <v:shape w14:anchorId="4177D095" id="_x0000_s1027" type="#_x0000_t202" style="position:absolute;left:0;text-align:left;margin-left:270.5pt;margin-top:10.65pt;width:180pt;height:78pt;flip:x;z-index:251858944;visibility:visible;mso-wrap-style:square;mso-width-percent:0;mso-height-percent:0;mso-wrap-distance-left:9pt;mso-wrap-distance-top:3.6pt;mso-wrap-distance-right:9pt;mso-wrap-distance-bottom:3.6pt;mso-position-horizontal:absolute;mso-position-horizontal-relative:margin;mso-position-vertical:absolute;mso-position-vertical-relative:text;mso-width-percent:0;mso-height-percent:0;mso-width-relative:margin;mso-height-relative:margin;v-text-anchor:top" o:gfxdata="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">
                 <v:textbox>
@@ -1176,7 +1186,7 @@
               </wp:anchor>
             </w:drawing>
           </mc:Choice>
-          <mc:Fallback>
+          <mc:Fallback xmlns:w16cid="http://schemas.microsoft.com/office/word/2016/wordml/cid" xmlns:am3d="http://schemas.microsoft.com/office/drawing/2017/model3d" xmlns:aink="http://schemas.microsoft.com/office/drawing/2016/ink" xmlns:cx8="http://schemas.microsoft.com/office/drawing/2016/5/14/chartex" xmlns:cx7="http://schemas.microsoft.com/office/drawing/2016/5/13/chartex" xmlns:cx6="http://schemas.microsoft.com/office/drawing/2016/5/12/chartex" xmlns:cx5="http://schemas.microsoft.com/office/drawing/2016/5/11/chartex" xmlns:cx4="http://schemas.microsoft.com/office/drawing/2016/5/10/chartex" xmlns:cx3="http://schemas.microsoft.com/office/drawing/2016/5/9/chartex" xmlns:cx2="http://schemas.microsoft.com/office/drawing/2015/10/21/chartex" xmlns:cx1="http://schemas.microsoft.com/office/drawing/2015/9/8/chartex">
             <w:pict>
               <v:shape w14:anchorId="4C5CCF1A" id="_x0000_s1028" type="#_x0000_t202" style="position:absolute;left:0;text-align:left;margin-left:55.5pt;margin-top:.35pt;width:180pt;height:120.5pt;flip:x;z-index:251867136;visibility:visible;mso-wrap-style:square;mso-width-percent:0;mso-height-percent:0;mso-wrap-distance-left:9pt;mso-wrap-distance-top:3.6pt;mso-wrap-distance-right:9pt;mso-wrap-distance-bottom:3.6pt;mso-position-horizontal:absolute;mso-position-horizontal-relative:margin;mso-position-vertical:absolute;mso-position-vertical-relative:text;mso-width-percent:0;mso-height-percent:0;mso-width-relative:margin;mso-height-relative:margin;v-text-anchor:top" o:gfxdata="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">
                 <v:textbox>
@@ -1355,7 +1365,7 @@
               </wp:anchor>
             </w:drawing>
           </mc:Choice>
-          <mc:Fallback>
+          <mc:Fallback xmlns:w16cid="http://schemas.microsoft.com/office/word/2016/wordml/cid" xmlns:am3d="http://schemas.microsoft.com/office/drawing/2017/model3d" xmlns:aink="http://schemas.microsoft.com/office/drawing/2016/ink" xmlns:cx8="http://schemas.microsoft.com/office/drawing/2016/5/14/chartex" xmlns:cx7="http://schemas.microsoft.com/office/drawing/2016/5/13/chartex" xmlns:cx6="http://schemas.microsoft.com/office/drawing/2016/5/12/chartex" xmlns:cx5="http://schemas.microsoft.com/office/drawing/2016/5/11/chartex" xmlns:cx4="http://schemas.microsoft.com/office/drawing/2016/5/10/chartex" xmlns:cx3="http://schemas.microsoft.com/office/drawing/2016/5/9/chartex" xmlns:cx2="http://schemas.microsoft.com/office/drawing/2015/10/21/chartex" xmlns:cx1="http://schemas.microsoft.com/office/drawing/2015/9/8/chartex">
             <w:pict>
               <v:shape w14:anchorId="16CBF2D7" id="מחבר חץ ישר 245" o:spid="_x0000_s1026" type="#_x0000_t32" style="position:absolute;left:0;text-align:left;margin-left:237pt;margin-top:22.25pt;width:34pt;height:3.6pt;z-index:251865088;visibility:visible;mso-wrap-style:square;mso-width-percent:0;mso-height-percent:0;mso-wrap-distance-left:9pt;mso-wrap-distance-top:0;mso-wrap-distance-right:9pt;mso-wrap-distance-bottom:0;mso-position-horizontal:absolute;mso-position-horizontal-relative:margin;mso-position-vertical:absolute;mso-position-vertical-relative:text;mso-width-percent:0;mso-height-percent:0;mso-width-relative:margin;mso-height-relative:margin" o:gfxdata="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" strokecolor="#4472c4 [3204]" strokeweight=".5pt">
                 <v:stroke endarrow="block" joinstyle="miter"/>
@@ -1491,7 +1501,7 @@
               </wp:anchor>
             </w:drawing>
           </mc:Choice>
-          <mc:Fallback>
+          <mc:Fallback xmlns:w16cid="http://schemas.microsoft.com/office/word/2016/wordml/cid" xmlns:am3d="http://schemas.microsoft.com/office/drawing/2017/model3d" xmlns:aink="http://schemas.microsoft.com/office/drawing/2016/ink" xmlns:cx8="http://schemas.microsoft.com/office/drawing/2016/5/14/chartex" xmlns:cx7="http://schemas.microsoft.com/office/drawing/2016/5/13/chartex" xmlns:cx6="http://schemas.microsoft.com/office/drawing/2016/5/12/chartex" xmlns:cx5="http://schemas.microsoft.com/office/drawing/2016/5/11/chartex" xmlns:cx4="http://schemas.microsoft.com/office/drawing/2016/5/10/chartex" xmlns:cx3="http://schemas.microsoft.com/office/drawing/2016/5/9/chartex" xmlns:cx2="http://schemas.microsoft.com/office/drawing/2015/10/21/chartex" xmlns:cx1="http://schemas.microsoft.com/office/drawing/2015/9/8/chartex">
             <w:pict>
               <v:shape w14:anchorId="627CAD80" id="_x0000_s1029" type="#_x0000_t202" style="position:absolute;margin-left:57.5pt;margin-top:0;width:154.5pt;height:30.5pt;flip:x;z-index:251849728;visibility:visible;mso-wrap-style:square;mso-width-percent:0;mso-height-percent:0;mso-wrap-distance-left:9pt;mso-wrap-distance-top:3.6pt;mso-wrap-distance-right:9pt;mso-wrap-distance-bottom:3.6pt;mso-position-horizontal:absolute;mso-position-horizontal-relative:margin;mso-position-vertical:absolute;mso-position-vertical-relative:text;mso-width-percent:0;mso-height-percent:0;mso-width-relative:margin;mso-height-relative:margin;v-text-anchor:top" o:gfxdata="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">
                 <v:textbox>
@@ -1584,7 +1594,7 @@
               </wp:anchor>
             </w:drawing>
           </mc:Choice>
-          <mc:Fallback>
+          <mc:Fallback xmlns:w16cid="http://schemas.microsoft.com/office/word/2016/wordml/cid" xmlns:am3d="http://schemas.microsoft.com/office/drawing/2017/model3d" xmlns:aink="http://schemas.microsoft.com/office/drawing/2016/ink" xmlns:cx8="http://schemas.microsoft.com/office/drawing/2016/5/14/chartex" xmlns:cx7="http://schemas.microsoft.com/office/drawing/2016/5/13/chartex" xmlns:cx6="http://schemas.microsoft.com/office/drawing/2016/5/12/chartex" xmlns:cx5="http://schemas.microsoft.com/office/drawing/2016/5/11/chartex" xmlns:cx4="http://schemas.microsoft.com/office/drawing/2016/5/10/chartex" xmlns:cx3="http://schemas.microsoft.com/office/drawing/2016/5/9/chartex" xmlns:cx2="http://schemas.microsoft.com/office/drawing/2015/10/21/chartex" xmlns:cx1="http://schemas.microsoft.com/office/drawing/2015/9/8/chartex">
             <w:pict>
               <v:shape w14:anchorId="5BA5CE5C" id="מחבר חץ ישר 43" o:spid="_x0000_s1026" type="#_x0000_t32" style="position:absolute;left:0;text-align:left;margin-left:214.5pt;margin-top:22.5pt;width:67pt;height:38.5pt;z-index:251847680;visibility:visible;mso-wrap-style:square;mso-width-percent:0;mso-height-percent:0;mso-wrap-distance-left:9pt;mso-wrap-distance-top:0;mso-wrap-distance-right:9pt;mso-wrap-distance-bottom:0;mso-position-horizontal:absolute;mso-position-horizontal-relative:text;mso-position-vertical:absolute;mso-position-vertical-relative:text;mso-width-percent:0;mso-height-percent:0;mso-width-relative:margin;mso-height-relative:margin" o:gfxdata="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" strokecolor="#4472c4 [3204]" strokeweight=".5pt">
                 <v:stroke endarrow="block" joinstyle="miter"/>
@@ -1657,7 +1667,7 @@
               </wp:anchor>
             </w:drawing>
           </mc:Choice>
-          <mc:Fallback>
+          <mc:Fallback xmlns:w16cid="http://schemas.microsoft.com/office/word/2016/wordml/cid" xmlns:am3d="http://schemas.microsoft.com/office/drawing/2017/model3d" xmlns:aink="http://schemas.microsoft.com/office/drawing/2016/ink" xmlns:cx8="http://schemas.microsoft.com/office/drawing/2016/5/14/chartex" xmlns:cx7="http://schemas.microsoft.com/office/drawing/2016/5/13/chartex" xmlns:cx6="http://schemas.microsoft.com/office/drawing/2016/5/12/chartex" xmlns:cx5="http://schemas.microsoft.com/office/drawing/2016/5/11/chartex" xmlns:cx4="http://schemas.microsoft.com/office/drawing/2016/5/10/chartex" xmlns:cx3="http://schemas.microsoft.com/office/drawing/2016/5/9/chartex" xmlns:cx2="http://schemas.microsoft.com/office/drawing/2015/10/21/chartex" xmlns:cx1="http://schemas.microsoft.com/office/drawing/2015/9/8/chartex">
             <w:pict>
               <v:shape w14:anchorId="74E28512" id="מחבר חץ ישר 12" o:spid="_x0000_s1026" type="#_x0000_t32" style="position:absolute;left:0;text-align:left;margin-left:70.5pt;margin-top:512pt;width:21pt;height:8pt;z-index:251680768;visibility:visible;mso-wrap-style:square;mso-width-percent:0;mso-height-percent:0;mso-wrap-distance-left:9pt;mso-wrap-distance-top:0;mso-wrap-distance-right:9pt;mso-wrap-distance-bottom:0;mso-position-horizontal:absolute;mso-position-horizontal-relative:text;mso-position-vertical:absolute;mso-position-vertical-relative:text;mso-width-percent:0;mso-height-percent:0;mso-width-relative:margin;mso-height-relative:margin" o:gfxdata="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" strokecolor="#4472c4 [3204]" strokeweight=".5pt">
                 <v:stroke endarrow="block" joinstyle="miter"/>
@@ -1750,7 +1760,7 @@
               </wp:anchor>
             </w:drawing>
           </mc:Choice>
-          <mc:Fallback>
+          <mc:Fallback xmlns:w16cid="http://schemas.microsoft.com/office/word/2016/wordml/cid" xmlns:am3d="http://schemas.microsoft.com/office/drawing/2017/model3d" xmlns:aink="http://schemas.microsoft.com/office/drawing/2016/ink" xmlns:cx8="http://schemas.microsoft.com/office/drawing/2016/5/14/chartex" xmlns:cx7="http://schemas.microsoft.com/office/drawing/2016/5/13/chartex" xmlns:cx6="http://schemas.microsoft.com/office/drawing/2016/5/12/chartex" xmlns:cx5="http://schemas.microsoft.com/office/drawing/2016/5/11/chartex" xmlns:cx4="http://schemas.microsoft.com/office/drawing/2016/5/10/chartex" xmlns:cx3="http://schemas.microsoft.com/office/drawing/2016/5/9/chartex" xmlns:cx2="http://schemas.microsoft.com/office/drawing/2015/10/21/chartex" xmlns:cx1="http://schemas.microsoft.com/office/drawing/2015/9/8/chartex">
             <w:pict>
               <v:shape w14:anchorId="5D1E73D5" id="_x0000_s1030" type="#_x0000_t202" style="position:absolute;margin-left:-27pt;margin-top:482pt;width:101pt;height:44pt;flip:x;z-index:251678720;visibility:visible;mso-wrap-style:square;mso-width-percent:0;mso-height-percent:0;mso-wrap-distance-left:9pt;mso-wrap-distance-top:3.6pt;mso-wrap-distance-right:9pt;mso-wrap-distance-bottom:3.6pt;mso-position-horizontal:absolute;mso-position-horizontal-relative:margin;mso-position-vertical:absolute;mso-position-vertical-relative:text;mso-width-percent:0;mso-height-percent:0;mso-width-relative:margin;mso-height-relative:margin;v-text-anchor:top" o:gfxdata="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">
                 <v:textbox>
@@ -1903,7 +1913,7 @@
               </wp:anchor>
             </w:drawing>
           </mc:Choice>
-          <mc:Fallback>
+          <mc:Fallback xmlns:w16cid="http://schemas.microsoft.com/office/word/2016/wordml/cid" xmlns:am3d="http://schemas.microsoft.com/office/drawing/2017/model3d" xmlns:aink="http://schemas.microsoft.com/office/drawing/2016/ink" xmlns:cx8="http://schemas.microsoft.com/office/drawing/2016/5/14/chartex" xmlns:cx7="http://schemas.microsoft.com/office/drawing/2016/5/13/chartex" xmlns:cx6="http://schemas.microsoft.com/office/drawing/2016/5/12/chartex" xmlns:cx5="http://schemas.microsoft.com/office/drawing/2016/5/11/chartex" xmlns:cx4="http://schemas.microsoft.com/office/drawing/2016/5/10/chartex" xmlns:cx3="http://schemas.microsoft.com/office/drawing/2016/5/9/chartex" xmlns:cx2="http://schemas.microsoft.com/office/drawing/2015/10/21/chartex" xmlns:cx1="http://schemas.microsoft.com/office/drawing/2015/9/8/chartex">
             <w:pict>
               <v:shape w14:anchorId="245D0639" id="מחבר חץ ישר 4" o:spid="_x0000_s1026" type="#_x0000_t32" style="position:absolute;left:0;text-align:left;margin-left:64.5pt;margin-top:111pt;width:36.5pt;height:25pt;z-index:251664384;visibility:visible;mso-wrap-style:square;mso-width-percent:0;mso-height-percent:0;mso-wrap-distance-left:9pt;mso-wrap-distance-top:0;mso-wrap-distance-right:9pt;mso-wrap-distance-bottom:0;mso-position-horizontal:absolute;mso-position-horizontal-relative:text;mso-position-vertical:absolute;mso-position-vertical-relative:text;mso-width-percent:0;mso-height-percent:0;mso-width-relative:margin;mso-height-relative:margin" o:gfxdata="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" strokecolor="#4472c4 [3204]" strokeweight=".5pt">
                 <v:stroke endarrow="block" joinstyle="miter"/>
@@ -1976,7 +1986,7 @@
               </wp:anchor>
             </w:drawing>
           </mc:Choice>
-          <mc:Fallback>
+          <mc:Fallback xmlns:w16cid="http://schemas.microsoft.com/office/word/2016/wordml/cid" xmlns:am3d="http://schemas.microsoft.com/office/drawing/2017/model3d" xmlns:aink="http://schemas.microsoft.com/office/drawing/2016/ink" xmlns:cx8="http://schemas.microsoft.com/office/drawing/2016/5/14/chartex" xmlns:cx7="http://schemas.microsoft.com/office/drawing/2016/5/13/chartex" xmlns:cx6="http://schemas.microsoft.com/office/drawing/2016/5/12/chartex" xmlns:cx5="http://schemas.microsoft.com/office/drawing/2016/5/11/chartex" xmlns:cx4="http://schemas.microsoft.com/office/drawing/2016/5/10/chartex" xmlns:cx3="http://schemas.microsoft.com/office/drawing/2016/5/9/chartex" xmlns:cx2="http://schemas.microsoft.com/office/drawing/2015/10/21/chartex" xmlns:cx1="http://schemas.microsoft.com/office/drawing/2015/9/8/chartex">
             <w:pict>
               <v:shape w14:anchorId="36DAD420" id="מחבר חץ ישר 10" o:spid="_x0000_s1026" type="#_x0000_t32" style="position:absolute;left:0;text-align:left;margin-left:418pt;margin-top:60.5pt;width:27.5pt;height:6.5pt;flip:x y;z-index:251676672;visibility:visible;mso-wrap-style:square;mso-width-percent:0;mso-height-percent:0;mso-wrap-distance-left:9pt;mso-wrap-distance-top:0;mso-wrap-distance-right:9pt;mso-wrap-distance-bottom:0;mso-position-horizontal:absolute;mso-position-horizontal-relative:text;mso-position-vertical:absolute;mso-position-vertical-relative:text;mso-width-percent:0;mso-height-percent:0;mso-width-relative:margin;mso-height-relative:margin" o:gfxdata="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" strokecolor="#4472c4 [3204]" strokeweight=".5pt">
                 <v:stroke endarrow="block" joinstyle="miter"/>
@@ -2049,7 +2059,7 @@
               </wp:anchor>
             </w:drawing>
           </mc:Choice>
-          <mc:Fallback>
+          <mc:Fallback xmlns:w16cid="http://schemas.microsoft.com/office/word/2016/wordml/cid" xmlns:am3d="http://schemas.microsoft.com/office/drawing/2017/model3d" xmlns:aink="http://schemas.microsoft.com/office/drawing/2016/ink" xmlns:cx8="http://schemas.microsoft.com/office/drawing/2016/5/14/chartex" xmlns:cx7="http://schemas.microsoft.com/office/drawing/2016/5/13/chartex" xmlns:cx6="http://schemas.microsoft.com/office/drawing/2016/5/12/chartex" xmlns:cx5="http://schemas.microsoft.com/office/drawing/2016/5/11/chartex" xmlns:cx4="http://schemas.microsoft.com/office/drawing/2016/5/10/chartex" xmlns:cx3="http://schemas.microsoft.com/office/drawing/2016/5/9/chartex" xmlns:cx2="http://schemas.microsoft.com/office/drawing/2015/10/21/chartex" xmlns:cx1="http://schemas.microsoft.com/office/drawing/2015/9/8/chartex">
             <w:pict>
               <v:shape w14:anchorId="00A6BC91" id="מחבר חץ ישר 8" o:spid="_x0000_s1026" type="#_x0000_t32" style="position:absolute;left:0;text-align:left;margin-left:70pt;margin-top:224pt;width:29pt;height:15pt;flip:y;z-index:251672576;visibility:visible;mso-wrap-style:square;mso-width-percent:0;mso-height-percent:0;mso-wrap-distance-left:9pt;mso-wrap-distance-top:0;mso-wrap-distance-right:9pt;mso-wrap-distance-bottom:0;mso-position-horizontal:absolute;mso-position-horizontal-relative:text;mso-position-vertical:absolute;mso-position-vertical-relative:text;mso-width-percent:0;mso-height-percent:0;mso-width-relative:margin;mso-height-relative:margin" o:gfxdata="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" strokecolor="#4472c4 [3204]" strokeweight=".5pt">
                 <v:stroke endarrow="block" joinstyle="miter"/>
@@ -2122,7 +2132,7 @@
               </wp:anchor>
             </w:drawing>
           </mc:Choice>
-          <mc:Fallback>
+          <mc:Fallback xmlns:w16cid="http://schemas.microsoft.com/office/word/2016/wordml/cid" xmlns:am3d="http://schemas.microsoft.com/office/drawing/2017/model3d" xmlns:aink="http://schemas.microsoft.com/office/drawing/2016/ink" xmlns:cx8="http://schemas.microsoft.com/office/drawing/2016/5/14/chartex" xmlns:cx7="http://schemas.microsoft.com/office/drawing/2016/5/13/chartex" xmlns:cx6="http://schemas.microsoft.com/office/drawing/2016/5/12/chartex" xmlns:cx5="http://schemas.microsoft.com/office/drawing/2016/5/11/chartex" xmlns:cx4="http://schemas.microsoft.com/office/drawing/2016/5/10/chartex" xmlns:cx3="http://schemas.microsoft.com/office/drawing/2016/5/9/chartex" xmlns:cx2="http://schemas.microsoft.com/office/drawing/2015/10/21/chartex" xmlns:cx1="http://schemas.microsoft.com/office/drawing/2015/9/8/chartex">
             <w:pict>
               <v:shape w14:anchorId="48282ADB" id="מחבר חץ ישר 6" o:spid="_x0000_s1026" type="#_x0000_t32" style="position:absolute;left:0;text-align:left;margin-left:66pt;margin-top:172.5pt;width:36pt;height:3.6pt;z-index:251668480;visibility:visible;mso-wrap-style:square;mso-width-percent:0;mso-height-percent:0;mso-wrap-distance-left:9pt;mso-wrap-distance-top:0;mso-wrap-distance-right:9pt;mso-wrap-distance-bottom:0;mso-position-horizontal:absolute;mso-position-horizontal-relative:text;mso-position-vertical:absolute;mso-position-vertical-relative:text;mso-width-percent:0;mso-height-percent:0;mso-width-relative:margin;mso-height-relative:margin" o:gfxdata="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" strokecolor="#4472c4 [3204]" strokeweight=".5pt">
                 <v:stroke endarrow="block" joinstyle="miter"/>
@@ -2195,7 +2205,7 @@
               </wp:anchor>
             </w:drawing>
           </mc:Choice>
-          <mc:Fallback>
+          <mc:Fallback xmlns:w16cid="http://schemas.microsoft.com/office/word/2016/wordml/cid" xmlns:am3d="http://schemas.microsoft.com/office/drawing/2017/model3d" xmlns:aink="http://schemas.microsoft.com/office/drawing/2016/ink" xmlns:cx8="http://schemas.microsoft.com/office/drawing/2016/5/14/chartex" xmlns:cx7="http://schemas.microsoft.com/office/drawing/2016/5/13/chartex" xmlns:cx6="http://schemas.microsoft.com/office/drawing/2016/5/12/chartex" xmlns:cx5="http://schemas.microsoft.com/office/drawing/2016/5/11/chartex" xmlns:cx4="http://schemas.microsoft.com/office/drawing/2016/5/10/chartex" xmlns:cx3="http://schemas.microsoft.com/office/drawing/2016/5/9/chartex" xmlns:cx2="http://schemas.microsoft.com/office/drawing/2015/10/21/chartex" xmlns:cx1="http://schemas.microsoft.com/office/drawing/2015/9/8/chartex">
             <w:pict>
               <v:shape w14:anchorId="5301450C" id="מחבר חץ ישר 3" o:spid="_x0000_s1026" type="#_x0000_t32" style="position:absolute;left:0;text-align:left;margin-left:65.5pt;margin-top:74pt;width:35.5pt;height:25pt;z-index:251662336;visibility:visible;mso-wrap-style:square;mso-width-percent:0;mso-height-percent:0;mso-wrap-distance-left:9pt;mso-wrap-distance-top:0;mso-wrap-distance-right:9pt;mso-wrap-distance-bottom:0;mso-position-horizontal:absolute;mso-position-horizontal-relative:text;mso-position-vertical:absolute;mso-position-vertical-relative:text;mso-width-percent:0;mso-height-percent:0;mso-width-relative:margin;mso-height-relative:margin" o:gfxdata="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" strokecolor="#4472c4 [3204]" strokeweight=".5pt">
                 <v:stroke endarrow="block" joinstyle="miter"/>
@@ -2355,7 +2365,7 @@
               </wp:anchor>
             </w:drawing>
           </mc:Choice>
-          <mc:Fallback>
+          <mc:Fallback xmlns:w16cid="http://schemas.microsoft.com/office/word/2016/wordml/cid" xmlns:am3d="http://schemas.microsoft.com/office/drawing/2017/model3d" xmlns:aink="http://schemas.microsoft.com/office/drawing/2016/ink" xmlns:cx8="http://schemas.microsoft.com/office/drawing/2016/5/14/chartex" xmlns:cx7="http://schemas.microsoft.com/office/drawing/2016/5/13/chartex" xmlns:cx6="http://schemas.microsoft.com/office/drawing/2016/5/12/chartex" xmlns:cx5="http://schemas.microsoft.com/office/drawing/2016/5/11/chartex" xmlns:cx4="http://schemas.microsoft.com/office/drawing/2016/5/10/chartex" xmlns:cx3="http://schemas.microsoft.com/office/drawing/2016/5/9/chartex" xmlns:cx2="http://schemas.microsoft.com/office/drawing/2015/10/21/chartex" xmlns:cx1="http://schemas.microsoft.com/office/drawing/2015/9/8/chartex">
             <w:pict>
               <v:shape w14:anchorId="3A717567" id="_x0000_s1031" type="#_x0000_t202" style="position:absolute;margin-left:-30pt;margin-top:29.5pt;width:95pt;height:108pt;flip:x;z-index:251661312;visibility:visible;mso-wrap-style:square;mso-width-percent:0;mso-height-percent:0;mso-wrap-distance-left:9pt;mso-wrap-distance-top:3.6pt;mso-wrap-distance-right:9pt;mso-wrap-distance-bottom:3.6pt;mso-position-horizontal:absolute;mso-position-horizontal-relative:margin;mso-position-vertical:absolute;mso-position-vertical-relative:text;mso-width-percent:0;mso-height-percent:0;mso-width-relative:margin;mso-height-relative:margin;v-text-anchor:top" o:gfxdata="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">
                 <v:textbox>
@@ -2597,7 +2607,7 @@
               </wp:anchor>
             </w:drawing>
           </mc:Choice>
-          <mc:Fallback>
+          <mc:Fallback xmlns:w16cid="http://schemas.microsoft.com/office/word/2016/wordml/cid" xmlns:am3d="http://schemas.microsoft.com/office/drawing/2017/model3d" xmlns:aink="http://schemas.microsoft.com/office/drawing/2016/ink" xmlns:cx8="http://schemas.microsoft.com/office/drawing/2016/5/14/chartex" xmlns:cx7="http://schemas.microsoft.com/office/drawing/2016/5/13/chartex" xmlns:cx6="http://schemas.microsoft.com/office/drawing/2016/5/12/chartex" xmlns:cx5="http://schemas.microsoft.com/office/drawing/2016/5/11/chartex" xmlns:cx4="http://schemas.microsoft.com/office/drawing/2016/5/10/chartex" xmlns:cx3="http://schemas.microsoft.com/office/drawing/2016/5/9/chartex" xmlns:cx2="http://schemas.microsoft.com/office/drawing/2015/10/21/chartex" xmlns:cx1="http://schemas.microsoft.com/office/drawing/2015/9/8/chartex">
             <w:pict>
               <v:shape w14:anchorId="67E2C6F6" id="_x0000_s1032" type="#_x0000_t202" style="position:absolute;margin-left:445pt;margin-top:29.7pt;width:95pt;height:30.5pt;flip:x;z-index:251674624;visibility:visible;mso-wrap-style:square;mso-width-percent:0;mso-height-percent:0;mso-wrap-distance-left:9pt;mso-wrap-distance-top:3.6pt;mso-wrap-distance-right:9pt;mso-wrap-distance-bottom:3.6pt;mso-position-horizontal:absolute;mso-position-horizontal-relative:margin;mso-position-vertical:absolute;mso-position-vertical-relative:text;mso-width-percent:0;mso-height-percent:0;mso-width-relative:margin;mso-height-relative:margin;v-text-anchor:top" o:gfxdata="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">
                 <v:textbox>
@@ -2776,7 +2786,7 @@
               </wp:anchor>
             </w:drawing>
           </mc:Choice>
-          <mc:Fallback>
+          <mc:Fallback xmlns:w16cid="http://schemas.microsoft.com/office/word/2016/wordml/cid" xmlns:am3d="http://schemas.microsoft.com/office/drawing/2017/model3d" xmlns:aink="http://schemas.microsoft.com/office/drawing/2016/ink" xmlns:cx8="http://schemas.microsoft.com/office/drawing/2016/5/14/chartex" xmlns:cx7="http://schemas.microsoft.com/office/drawing/2016/5/13/chartex" xmlns:cx6="http://schemas.microsoft.com/office/drawing/2016/5/12/chartex" xmlns:cx5="http://schemas.microsoft.com/office/drawing/2016/5/11/chartex" xmlns:cx4="http://schemas.microsoft.com/office/drawing/2016/5/10/chartex" xmlns:cx3="http://schemas.microsoft.com/office/drawing/2016/5/9/chartex" xmlns:cx2="http://schemas.microsoft.com/office/drawing/2015/10/21/chartex" xmlns:cx1="http://schemas.microsoft.com/office/drawing/2015/9/8/chartex">
             <w:pict>
               <v:shape w14:anchorId="46914B94" id="_x0000_s1033" type="#_x0000_t202" style="position:absolute;margin-left:-29pt;margin-top:17.4pt;width:95pt;height:101pt;flip:x;z-index:251666432;visibility:visible;mso-wrap-style:square;mso-width-percent:0;mso-height-percent:0;mso-wrap-distance-left:9pt;mso-wrap-distance-top:3.6pt;mso-wrap-distance-right:9pt;mso-wrap-distance-bottom:3.6pt;mso-position-horizontal:absolute;mso-position-horizontal-relative:margin;mso-position-vertical:absolute;mso-position-vertical-relative:text;mso-width-percent:0;mso-height-percent:0;mso-width-relative:margin;mso-height-relative:margin;v-text-anchor:top" o:gfxdata="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">
                 <v:textbox>
@@ -2971,7 +2981,7 @@
               </wp:anchor>
             </w:drawing>
           </mc:Choice>
-          <mc:Fallback>
+          <mc:Fallback xmlns:w16cid="http://schemas.microsoft.com/office/word/2016/wordml/cid" xmlns:am3d="http://schemas.microsoft.com/office/drawing/2017/model3d" xmlns:aink="http://schemas.microsoft.com/office/drawing/2016/ink" xmlns:cx8="http://schemas.microsoft.com/office/drawing/2016/5/14/chartex" xmlns:cx7="http://schemas.microsoft.com/office/drawing/2016/5/13/chartex" xmlns:cx6="http://schemas.microsoft.com/office/drawing/2016/5/12/chartex" xmlns:cx5="http://schemas.microsoft.com/office/drawing/2016/5/11/chartex" xmlns:cx4="http://schemas.microsoft.com/office/drawing/2016/5/10/chartex" xmlns:cx3="http://schemas.microsoft.com/office/drawing/2016/5/9/chartex" xmlns:cx2="http://schemas.microsoft.com/office/drawing/2015/10/21/chartex" xmlns:cx1="http://schemas.microsoft.com/office/drawing/2015/9/8/chartex">
             <w:pict>
               <v:shape w14:anchorId="681B308E" id="_x0000_s1034" type="#_x0000_t202" style="position:absolute;margin-left:-29pt;margin-top:13.95pt;width:95pt;height:31pt;flip:x;z-index:251670528;visibility:visible;mso-wrap-style:square;mso-width-percent:0;mso-height-percent:0;mso-wrap-distance-left:9pt;mso-wrap-distance-top:3.6pt;mso-wrap-distance-right:9pt;mso-wrap-distance-bottom:3.6pt;mso-position-horizontal:absolute;mso-position-horizontal-relative:margin;mso-position-vertical:absolute;mso-position-vertical-relative:text;mso-width-percent:0;mso-height-percent:0;mso-width-relative:margin;mso-height-relative:margin;v-text-anchor:top" o:gfxdata="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">
                 <v:textbox>
@@ -3357,7 +3367,7 @@
               </wp:anchor>
             </w:drawing>
           </mc:Choice>
-          <mc:Fallback>
+          <mc:Fallback xmlns:w16cid="http://schemas.microsoft.com/office/word/2016/wordml/cid" xmlns:am3d="http://schemas.microsoft.com/office/drawing/2017/model3d" xmlns:aink="http://schemas.microsoft.com/office/drawing/2016/ink" xmlns:cx8="http://schemas.microsoft.com/office/drawing/2016/5/14/chartex" xmlns:cx7="http://schemas.microsoft.com/office/drawing/2016/5/13/chartex" xmlns:cx6="http://schemas.microsoft.com/office/drawing/2016/5/12/chartex" xmlns:cx5="http://schemas.microsoft.com/office/drawing/2016/5/11/chartex" xmlns:cx4="http://schemas.microsoft.com/office/drawing/2016/5/10/chartex" xmlns:cx3="http://schemas.microsoft.com/office/drawing/2016/5/9/chartex" xmlns:cx2="http://schemas.microsoft.com/office/drawing/2015/10/21/chartex" xmlns:cx1="http://schemas.microsoft.com/office/drawing/2015/9/8/chartex">
             <w:pict>
               <v:shape w14:anchorId="1735D526" id="_x0000_s1035" type="#_x0000_t202" style="position:absolute;margin-left:-26pt;margin-top:18.7pt;width:101pt;height:45.5pt;flip:x;z-index:251683840;visibility:visible;mso-wrap-style:square;mso-width-percent:0;mso-height-percent:0;mso-wrap-distance-left:9pt;mso-wrap-distance-top:3.6pt;mso-wrap-distance-right:9pt;mso-wrap-distance-bottom:3.6pt;mso-position-horizontal:absolute;mso-position-horizontal-relative:margin;mso-position-vertical:absolute;mso-position-vertical-relative:text;mso-width-percent:0;mso-height-percent:0;mso-width-relative:margin;mso-height-relative:margin;v-text-anchor:top" o:gfxdata="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">
                 <v:textbox>
@@ -3468,7 +3478,7 @@
               </wp:anchor>
             </w:drawing>
           </mc:Choice>
-          <mc:Fallback>
+          <mc:Fallback xmlns:w16cid="http://schemas.microsoft.com/office/word/2016/wordml/cid" xmlns:am3d="http://schemas.microsoft.com/office/drawing/2017/model3d" xmlns:aink="http://schemas.microsoft.com/office/drawing/2016/ink" xmlns:cx8="http://schemas.microsoft.com/office/drawing/2016/5/14/chartex" xmlns:cx7="http://schemas.microsoft.com/office/drawing/2016/5/13/chartex" xmlns:cx6="http://schemas.microsoft.com/office/drawing/2016/5/12/chartex" xmlns:cx5="http://schemas.microsoft.com/office/drawing/2016/5/11/chartex" xmlns:cx4="http://schemas.microsoft.com/office/drawing/2016/5/10/chartex" xmlns:cx3="http://schemas.microsoft.com/office/drawing/2016/5/9/chartex" xmlns:cx2="http://schemas.microsoft.com/office/drawing/2015/10/21/chartex" xmlns:cx1="http://schemas.microsoft.com/office/drawing/2015/9/8/chartex">
             <w:pict>
               <v:shapetype w14:anchorId="563A099E" id="_x0000_t32" coordsize="21600,21600" o:spt="32" o:oned="t" path="m,l21600,21600e" filled="f">
                 <v:path arrowok="t" fillok="f" o:connecttype="none"/>
@@ -3570,7 +3580,7 @@
               </wp:anchor>
             </w:drawing>
           </mc:Choice>
-          <mc:Fallback>
+          <mc:Fallback xmlns:w16cid="http://schemas.microsoft.com/office/word/2016/wordml/cid" xmlns:am3d="http://schemas.microsoft.com/office/drawing/2017/model3d" xmlns:aink="http://schemas.microsoft.com/office/drawing/2016/ink" xmlns:cx8="http://schemas.microsoft.com/office/drawing/2016/5/14/chartex" xmlns:cx7="http://schemas.microsoft.com/office/drawing/2016/5/13/chartex" xmlns:cx6="http://schemas.microsoft.com/office/drawing/2016/5/12/chartex" xmlns:cx5="http://schemas.microsoft.com/office/drawing/2016/5/11/chartex" xmlns:cx4="http://schemas.microsoft.com/office/drawing/2016/5/10/chartex" xmlns:cx3="http://schemas.microsoft.com/office/drawing/2016/5/9/chartex" xmlns:cx2="http://schemas.microsoft.com/office/drawing/2015/10/21/chartex" xmlns:cx1="http://schemas.microsoft.com/office/drawing/2015/9/8/chartex">
             <w:pict>
               <v:shape w14:anchorId="729F909D" id="_x0000_s1036" type="#_x0000_t202" style="position:absolute;margin-left:444pt;margin-top:21.55pt;width:101pt;height:57.5pt;flip:x;z-index:251707392;visibility:visible;mso-wrap-style:square;mso-width-percent:0;mso-height-percent:0;mso-wrap-distance-left:9pt;mso-wrap-distance-top:3.6pt;mso-wrap-distance-right:9pt;mso-wrap-distance-bottom:3.6pt;mso-position-horizontal:absolute;mso-position-horizontal-relative:margin;mso-position-vertical:absolute;mso-position-vertical-relative:text;mso-width-percent:0;mso-height-percent:0;mso-width-relative:margin;mso-height-relative:margin;v-text-anchor:top" o:gfxdata="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">
                 <v:textbox>
@@ -3672,7 +3682,7 @@
               </wp:anchor>
             </w:drawing>
           </mc:Choice>
-          <mc:Fallback>
+          <mc:Fallback xmlns:w16cid="http://schemas.microsoft.com/office/word/2016/wordml/cid" xmlns:am3d="http://schemas.microsoft.com/office/drawing/2017/model3d" xmlns:aink="http://schemas.microsoft.com/office/drawing/2016/ink" xmlns:cx8="http://schemas.microsoft.com/office/drawing/2016/5/14/chartex" xmlns:cx7="http://schemas.microsoft.com/office/drawing/2016/5/13/chartex" xmlns:cx6="http://schemas.microsoft.com/office/drawing/2016/5/12/chartex" xmlns:cx5="http://schemas.microsoft.com/office/drawing/2016/5/11/chartex" xmlns:cx4="http://schemas.microsoft.com/office/drawing/2016/5/10/chartex" xmlns:cx3="http://schemas.microsoft.com/office/drawing/2016/5/9/chartex" xmlns:cx2="http://schemas.microsoft.com/office/drawing/2015/10/21/chartex" xmlns:cx1="http://schemas.microsoft.com/office/drawing/2015/9/8/chartex">
             <w:pict>
               <v:shape w14:anchorId="63E01625" id="מחבר חץ ישר 29" o:spid="_x0000_s1026" type="#_x0000_t32" style="position:absolute;left:0;text-align:left;margin-left:332pt;margin-top:2.05pt;width:113.5pt;height:3.6pt;flip:x;z-index:251709440;visibility:visible;mso-wrap-style:square;mso-width-percent:0;mso-height-percent:0;mso-wrap-distance-left:9pt;mso-wrap-distance-top:0;mso-wrap-distance-right:9pt;mso-wrap-distance-bottom:0;mso-position-horizontal:absolute;mso-position-horizontal-relative:text;mso-position-vertical:absolute;mso-position-vertical-relative:text;mso-width-percent:0;mso-height-percent:0;mso-width-relative:margin;mso-height-relative:margin" o:gfxdata="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" strokecolor="#4472c4 [3204]" strokeweight=".5pt">
                 <v:stroke endarrow="block" joinstyle="miter"/>
@@ -3763,23 +3773,7 @@
                                 <w:sz w:val="18"/>
                                 <w:szCs w:val="18"/>
                               </w:rPr>
-                              <w:t xml:space="preserve"> the user moves to </w:t>
-                            </w:r>
-                            <w:proofErr w:type="gramStart"/>
-                            <w:r>
-                              <w:rPr>
-                                <w:sz w:val="18"/>
-                                <w:szCs w:val="18"/>
-                              </w:rPr>
-                              <w:t>an another</w:t>
-                            </w:r>
-                            <w:proofErr w:type="gramEnd"/>
-                            <w:r>
-                              <w:rPr>
-                                <w:sz w:val="18"/>
-                                <w:szCs w:val="18"/>
-                              </w:rPr>
-                              <w:t xml:space="preserve"> page with extra details about a </w:t>
+                              <w:t xml:space="preserve"> the user moves to an another page with extra details about a </w:t>
                             </w:r>
                             <w:r>
                               <w:rPr>
@@ -3820,7 +3814,7 @@
               </wp:anchor>
             </w:drawing>
           </mc:Choice>
-          <mc:Fallback>
+          <mc:Fallback xmlns:w16cid="http://schemas.microsoft.com/office/word/2016/wordml/cid" xmlns:am3d="http://schemas.microsoft.com/office/drawing/2017/model3d" xmlns:aink="http://schemas.microsoft.com/office/drawing/2016/ink" xmlns:cx8="http://schemas.microsoft.com/office/drawing/2016/5/14/chartex" xmlns:cx7="http://schemas.microsoft.com/office/drawing/2016/5/13/chartex" xmlns:cx6="http://schemas.microsoft.com/office/drawing/2016/5/12/chartex" xmlns:cx5="http://schemas.microsoft.com/office/drawing/2016/5/11/chartex" xmlns:cx4="http://schemas.microsoft.com/office/drawing/2016/5/10/chartex" xmlns:cx3="http://schemas.microsoft.com/office/drawing/2016/5/9/chartex" xmlns:cx2="http://schemas.microsoft.com/office/drawing/2015/10/21/chartex" xmlns:cx1="http://schemas.microsoft.com/office/drawing/2015/9/8/chartex">
             <w:pict>
               <v:shape w14:anchorId="35DF9456" id="_x0000_s1037" type="#_x0000_t202" style="position:absolute;margin-left:-25.5pt;margin-top:27.25pt;width:101pt;height:98pt;flip:x;z-index:251692032;visibility:visible;mso-wrap-style:square;mso-width-percent:0;mso-height-percent:0;mso-wrap-distance-left:9pt;mso-wrap-distance-top:3.6pt;mso-wrap-distance-right:9pt;mso-wrap-distance-bottom:3.6pt;mso-position-horizontal:absolute;mso-position-horizontal-relative:margin;mso-position-vertical:absolute;mso-position-vertical-relative:text;mso-width-percent:0;mso-height-percent:0;mso-width-relative:margin;mso-height-relative:margin;v-text-anchor:top" o:gfxdata="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">
                 <v:textbox>
@@ -3968,7 +3962,7 @@
               </wp:anchor>
             </w:drawing>
           </mc:Choice>
-          <mc:Fallback>
+          <mc:Fallback xmlns:w16cid="http://schemas.microsoft.com/office/word/2016/wordml/cid" xmlns:am3d="http://schemas.microsoft.com/office/drawing/2017/model3d" xmlns:aink="http://schemas.microsoft.com/office/drawing/2016/ink" xmlns:cx8="http://schemas.microsoft.com/office/drawing/2016/5/14/chartex" xmlns:cx7="http://schemas.microsoft.com/office/drawing/2016/5/13/chartex" xmlns:cx6="http://schemas.microsoft.com/office/drawing/2016/5/12/chartex" xmlns:cx5="http://schemas.microsoft.com/office/drawing/2016/5/11/chartex" xmlns:cx4="http://schemas.microsoft.com/office/drawing/2016/5/10/chartex" xmlns:cx3="http://schemas.microsoft.com/office/drawing/2016/5/9/chartex" xmlns:cx2="http://schemas.microsoft.com/office/drawing/2015/10/21/chartex" xmlns:cx1="http://schemas.microsoft.com/office/drawing/2015/9/8/chartex">
             <w:pict>
               <v:shape w14:anchorId="3DDC534F" id="מחבר חץ ישר 20" o:spid="_x0000_s1026" type="#_x0000_t32" style="position:absolute;left:0;text-align:left;margin-left:76.5pt;margin-top:17.25pt;width:143.5pt;height:55pt;z-index:251693056;visibility:visible;mso-wrap-style:square;mso-width-percent:0;mso-height-percent:0;mso-wrap-distance-left:9pt;mso-wrap-distance-top:0;mso-wrap-distance-right:9pt;mso-wrap-distance-bottom:0;mso-position-horizontal:absolute;mso-position-horizontal-relative:text;mso-position-vertical:absolute;mso-position-vertical-relative:text;mso-width-percent:0;mso-height-percent:0;mso-width-relative:margin;mso-height-relative:margin" o:gfxdata="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" strokecolor="#4472c4 [3204]" strokeweight=".5pt">
                 <v:stroke endarrow="block" joinstyle="miter"/>
@@ -4104,7 +4098,7 @@
               </wp:anchor>
             </w:drawing>
           </mc:Choice>
-          <mc:Fallback>
+          <mc:Fallback xmlns:w16cid="http://schemas.microsoft.com/office/word/2016/wordml/cid" xmlns:am3d="http://schemas.microsoft.com/office/drawing/2017/model3d" xmlns:aink="http://schemas.microsoft.com/office/drawing/2016/ink" xmlns:cx8="http://schemas.microsoft.com/office/drawing/2016/5/14/chartex" xmlns:cx7="http://schemas.microsoft.com/office/drawing/2016/5/13/chartex" xmlns:cx6="http://schemas.microsoft.com/office/drawing/2016/5/12/chartex" xmlns:cx5="http://schemas.microsoft.com/office/drawing/2016/5/11/chartex" xmlns:cx4="http://schemas.microsoft.com/office/drawing/2016/5/10/chartex" xmlns:cx3="http://schemas.microsoft.com/office/drawing/2016/5/9/chartex" xmlns:cx2="http://schemas.microsoft.com/office/drawing/2015/10/21/chartex" xmlns:cx1="http://schemas.microsoft.com/office/drawing/2015/9/8/chartex">
             <w:pict>
               <v:shape w14:anchorId="6FA33EF0" id="_x0000_s1038" type="#_x0000_t202" style="position:absolute;margin-left:-25.5pt;margin-top:5.45pt;width:101pt;height:47.5pt;flip:x;z-index:251685888;visibility:visible;mso-wrap-style:square;mso-width-percent:0;mso-height-percent:0;mso-wrap-distance-left:9pt;mso-wrap-distance-top:3.6pt;mso-wrap-distance-right:9pt;mso-wrap-distance-bottom:3.6pt;mso-position-horizontal:absolute;mso-position-horizontal-relative:margin;mso-position-vertical:absolute;mso-position-vertical-relative:text;mso-width-percent:0;mso-height-percent:0;mso-width-relative:margin;mso-height-relative:margin;v-text-anchor:top" o:gfxdata="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">
                 <v:textbox>
@@ -4210,7 +4204,7 @@
               </wp:anchor>
             </w:drawing>
           </mc:Choice>
-          <mc:Fallback>
+          <mc:Fallback xmlns:w16cid="http://schemas.microsoft.com/office/word/2016/wordml/cid" xmlns:am3d="http://schemas.microsoft.com/office/drawing/2017/model3d" xmlns:aink="http://schemas.microsoft.com/office/drawing/2016/ink" xmlns:cx8="http://schemas.microsoft.com/office/drawing/2016/5/14/chartex" xmlns:cx7="http://schemas.microsoft.com/office/drawing/2016/5/13/chartex" xmlns:cx6="http://schemas.microsoft.com/office/drawing/2016/5/12/chartex" xmlns:cx5="http://schemas.microsoft.com/office/drawing/2016/5/11/chartex" xmlns:cx4="http://schemas.microsoft.com/office/drawing/2016/5/10/chartex" xmlns:cx3="http://schemas.microsoft.com/office/drawing/2016/5/9/chartex" xmlns:cx2="http://schemas.microsoft.com/office/drawing/2015/10/21/chartex" xmlns:cx1="http://schemas.microsoft.com/office/drawing/2015/9/8/chartex">
             <w:pict>
               <v:shape w14:anchorId="747D6B7F" id="מחבר חץ ישר 16" o:spid="_x0000_s1026" type="#_x0000_t32" style="position:absolute;left:0;text-align:left;margin-left:1in;margin-top:9.45pt;width:21pt;height:8pt;z-index:251686912;visibility:visible;mso-wrap-style:square;mso-width-percent:0;mso-height-percent:0;mso-wrap-distance-left:9pt;mso-wrap-distance-top:0;mso-wrap-distance-right:9pt;mso-wrap-distance-bottom:0;mso-position-horizontal:absolute;mso-position-horizontal-relative:text;mso-position-vertical:absolute;mso-position-vertical-relative:text;mso-width-percent:0;mso-height-percent:0;mso-width-relative:margin;mso-height-relative:margin" o:gfxdata="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" strokecolor="#4472c4 [3204]" strokeweight=".5pt">
                 <v:stroke endarrow="block" joinstyle="miter"/>
@@ -4360,7 +4354,7 @@
               </wp:anchor>
             </w:drawing>
           </mc:Choice>
-          <mc:Fallback>
+          <mc:Fallback xmlns:w16cid="http://schemas.microsoft.com/office/word/2016/wordml/cid" xmlns:am3d="http://schemas.microsoft.com/office/drawing/2017/model3d" xmlns:aink="http://schemas.microsoft.com/office/drawing/2016/ink" xmlns:cx8="http://schemas.microsoft.com/office/drawing/2016/5/14/chartex" xmlns:cx7="http://schemas.microsoft.com/office/drawing/2016/5/13/chartex" xmlns:cx6="http://schemas.microsoft.com/office/drawing/2016/5/12/chartex" xmlns:cx5="http://schemas.microsoft.com/office/drawing/2016/5/11/chartex" xmlns:cx4="http://schemas.microsoft.com/office/drawing/2016/5/10/chartex" xmlns:cx3="http://schemas.microsoft.com/office/drawing/2016/5/9/chartex" xmlns:cx2="http://schemas.microsoft.com/office/drawing/2015/10/21/chartex" xmlns:cx1="http://schemas.microsoft.com/office/drawing/2015/9/8/chartex">
             <w:pict>
               <v:shape w14:anchorId="4280A44D" id="מחבר חץ ישר 24" o:spid="_x0000_s1026" type="#_x0000_t32" style="position:absolute;left:0;text-align:left;margin-left:375pt;margin-top:172.35pt;width:66.5pt;height:5pt;flip:x;z-index:251701248;visibility:visible;mso-wrap-style:square;mso-width-percent:0;mso-height-percent:0;mso-wrap-distance-left:9pt;mso-wrap-distance-top:0;mso-wrap-distance-right:9pt;mso-wrap-distance-bottom:0;mso-position-horizontal:absolute;mso-position-horizontal-relative:text;mso-position-vertical:absolute;mso-position-vertical-relative:text;mso-width-percent:0;mso-height-percent:0;mso-width-relative:margin;mso-height-relative:margin" o:gfxdata="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" strokecolor="#4472c4 [3204]" strokeweight=".5pt">
                 <v:stroke endarrow="block" joinstyle="miter"/>
@@ -4473,7 +4467,7 @@
               </wp:anchor>
             </w:drawing>
           </mc:Choice>
-          <mc:Fallback>
+          <mc:Fallback xmlns:w16cid="http://schemas.microsoft.com/office/word/2016/wordml/cid" xmlns:am3d="http://schemas.microsoft.com/office/drawing/2017/model3d" xmlns:aink="http://schemas.microsoft.com/office/drawing/2016/ink" xmlns:cx8="http://schemas.microsoft.com/office/drawing/2016/5/14/chartex" xmlns:cx7="http://schemas.microsoft.com/office/drawing/2016/5/13/chartex" xmlns:cx6="http://schemas.microsoft.com/office/drawing/2016/5/12/chartex" xmlns:cx5="http://schemas.microsoft.com/office/drawing/2016/5/11/chartex" xmlns:cx4="http://schemas.microsoft.com/office/drawing/2016/5/10/chartex" xmlns:cx3="http://schemas.microsoft.com/office/drawing/2016/5/9/chartex" xmlns:cx2="http://schemas.microsoft.com/office/drawing/2015/10/21/chartex" xmlns:cx1="http://schemas.microsoft.com/office/drawing/2015/9/8/chartex">
             <w:pict>
               <v:shape w14:anchorId="64855072" id="_x0000_s1039" type="#_x0000_t202" style="position:absolute;margin-left:442pt;margin-top:141.85pt;width:101pt;height:55.5pt;flip:x;z-index:251699200;visibility:visible;mso-wrap-style:square;mso-width-percent:0;mso-height-percent:0;mso-wrap-distance-left:9pt;mso-wrap-distance-top:3.6pt;mso-wrap-distance-right:9pt;mso-wrap-distance-bottom:3.6pt;mso-position-horizontal:absolute;mso-position-horizontal-relative:margin;mso-position-vertical:absolute;mso-position-vertical-relative:text;mso-width-percent:0;mso-height-percent:0;mso-width-relative:margin;mso-height-relative:margin;v-text-anchor:top" o:gfxdata="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">
                 <v:textbox>
@@ -4586,7 +4580,7 @@
               </wp:anchor>
             </w:drawing>
           </mc:Choice>
-          <mc:Fallback>
+          <mc:Fallback xmlns:w16cid="http://schemas.microsoft.com/office/word/2016/wordml/cid" xmlns:am3d="http://schemas.microsoft.com/office/drawing/2017/model3d" xmlns:aink="http://schemas.microsoft.com/office/drawing/2016/ink" xmlns:cx8="http://schemas.microsoft.com/office/drawing/2016/5/14/chartex" xmlns:cx7="http://schemas.microsoft.com/office/drawing/2016/5/13/chartex" xmlns:cx6="http://schemas.microsoft.com/office/drawing/2016/5/12/chartex" xmlns:cx5="http://schemas.microsoft.com/office/drawing/2016/5/11/chartex" xmlns:cx4="http://schemas.microsoft.com/office/drawing/2016/5/10/chartex" xmlns:cx3="http://schemas.microsoft.com/office/drawing/2016/5/9/chartex" xmlns:cx2="http://schemas.microsoft.com/office/drawing/2015/10/21/chartex" xmlns:cx1="http://schemas.microsoft.com/office/drawing/2015/9/8/chartex">
             <w:pict>
               <v:shape w14:anchorId="1087959F" id="מחבר חץ ישר 22" o:spid="_x0000_s1026" type="#_x0000_t32" style="position:absolute;left:0;text-align:left;margin-left:76pt;margin-top:11.85pt;width:50pt;height:21pt;flip:y;z-index:251697152;visibility:visible;mso-wrap-style:square;mso-width-percent:0;mso-height-percent:0;mso-wrap-distance-left:9pt;mso-wrap-distance-top:0;mso-wrap-distance-right:9pt;mso-wrap-distance-bottom:0;mso-position-horizontal:absolute;mso-position-horizontal-relative:text;mso-position-vertical:absolute;mso-position-vertical-relative:text;mso-width-percent:0;mso-height-percent:0;mso-width-relative:margin;mso-height-relative:margin" o:gfxdata="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" strokecolor="#4472c4 [3204]" strokeweight=".5pt">
                 <v:stroke endarrow="block" joinstyle="miter"/>
@@ -4678,7 +4672,7 @@
               </wp:anchor>
             </w:drawing>
           </mc:Choice>
-          <mc:Fallback>
+          <mc:Fallback xmlns:w16cid="http://schemas.microsoft.com/office/word/2016/wordml/cid" xmlns:am3d="http://schemas.microsoft.com/office/drawing/2017/model3d" xmlns:aink="http://schemas.microsoft.com/office/drawing/2016/ink" xmlns:cx8="http://schemas.microsoft.com/office/drawing/2016/5/14/chartex" xmlns:cx7="http://schemas.microsoft.com/office/drawing/2016/5/13/chartex" xmlns:cx6="http://schemas.microsoft.com/office/drawing/2016/5/12/chartex" xmlns:cx5="http://schemas.microsoft.com/office/drawing/2016/5/11/chartex" xmlns:cx4="http://schemas.microsoft.com/office/drawing/2016/5/10/chartex" xmlns:cx3="http://schemas.microsoft.com/office/drawing/2016/5/9/chartex" xmlns:cx2="http://schemas.microsoft.com/office/drawing/2015/10/21/chartex" xmlns:cx1="http://schemas.microsoft.com/office/drawing/2015/9/8/chartex">
             <w:pict>
               <v:shape w14:anchorId="792B4058" id="_x0000_s1040" type="#_x0000_t202" style="position:absolute;margin-left:-26.5pt;margin-top:11.35pt;width:101pt;height:44pt;flip:x;z-index:251695104;visibility:visible;mso-wrap-style:square;mso-width-percent:0;mso-height-percent:0;mso-wrap-distance-left:9pt;mso-wrap-distance-top:3.6pt;mso-wrap-distance-right:9pt;mso-wrap-distance-bottom:3.6pt;mso-position-horizontal:absolute;mso-position-horizontal-relative:margin;mso-position-vertical:absolute;mso-position-vertical-relative:text;mso-width-percent:0;mso-height-percent:0;mso-width-relative:margin;mso-height-relative:margin;v-text-anchor:top" o:gfxdata="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">
                 <v:textbox>
@@ -4912,7 +4906,7 @@
               </wp:anchor>
             </w:drawing>
           </mc:Choice>
-          <mc:Fallback>
+          <mc:Fallback xmlns:w16cid="http://schemas.microsoft.com/office/word/2016/wordml/cid" xmlns:am3d="http://schemas.microsoft.com/office/drawing/2017/model3d" xmlns:aink="http://schemas.microsoft.com/office/drawing/2016/ink" xmlns:cx8="http://schemas.microsoft.com/office/drawing/2016/5/14/chartex" xmlns:cx7="http://schemas.microsoft.com/office/drawing/2016/5/13/chartex" xmlns:cx6="http://schemas.microsoft.com/office/drawing/2016/5/12/chartex" xmlns:cx5="http://schemas.microsoft.com/office/drawing/2016/5/11/chartex" xmlns:cx4="http://schemas.microsoft.com/office/drawing/2016/5/10/chartex" xmlns:cx3="http://schemas.microsoft.com/office/drawing/2016/5/9/chartex" xmlns:cx2="http://schemas.microsoft.com/office/drawing/2015/10/21/chartex" xmlns:cx1="http://schemas.microsoft.com/office/drawing/2015/9/8/chartex">
             <w:pict>
               <v:shape w14:anchorId="6A807693" id="_x0000_s1041" type="#_x0000_t202" style="position:absolute;margin-left:446pt;margin-top:8.5pt;width:102pt;height:64pt;flip:x;z-index:251853824;visibility:visible;mso-wrap-style:square;mso-width-percent:0;mso-height-percent:0;mso-wrap-distance-left:9pt;mso-wrap-distance-top:3.6pt;mso-wrap-distance-right:9pt;mso-wrap-distance-bottom:3.6pt;mso-position-horizontal:absolute;mso-position-horizontal-relative:margin;mso-position-vertical:absolute;mso-position-vertical-relative:text;mso-width-percent:0;mso-height-percent:0;mso-width-relative:margin;mso-height-relative:margin;v-text-anchor:top" o:gfxdata="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">
                 <v:textbox>
@@ -5046,7 +5040,7 @@
               </wp:anchor>
             </w:drawing>
           </mc:Choice>
-          <mc:Fallback>
+          <mc:Fallback xmlns:w16cid="http://schemas.microsoft.com/office/word/2016/wordml/cid" xmlns:am3d="http://schemas.microsoft.com/office/drawing/2017/model3d" xmlns:aink="http://schemas.microsoft.com/office/drawing/2016/ink" xmlns:cx8="http://schemas.microsoft.com/office/drawing/2016/5/14/chartex" xmlns:cx7="http://schemas.microsoft.com/office/drawing/2016/5/13/chartex" xmlns:cx6="http://schemas.microsoft.com/office/drawing/2016/5/12/chartex" xmlns:cx5="http://schemas.microsoft.com/office/drawing/2016/5/11/chartex" xmlns:cx4="http://schemas.microsoft.com/office/drawing/2016/5/10/chartex" xmlns:cx3="http://schemas.microsoft.com/office/drawing/2016/5/9/chartex" xmlns:cx2="http://schemas.microsoft.com/office/drawing/2015/10/21/chartex" xmlns:cx1="http://schemas.microsoft.com/office/drawing/2015/9/8/chartex">
             <w:pict>
               <v:shape w14:anchorId="3E58F9AB" id="מחבר חץ ישר 219" o:spid="_x0000_s1026" type="#_x0000_t32" style="position:absolute;left:0;text-align:left;margin-left:348.5pt;margin-top:21.2pt;width:127pt;height:31pt;flip:x;z-index:251851776;visibility:visible;mso-wrap-style:square;mso-width-percent:0;mso-height-percent:0;mso-wrap-distance-left:9pt;mso-wrap-distance-top:0;mso-wrap-distance-right:9pt;mso-wrap-distance-bottom:0;mso-position-horizontal:absolute;mso-position-horizontal-relative:text;mso-position-vertical:absolute;mso-position-vertical-relative:text;mso-width-percent:0;mso-height-percent:0;mso-width-relative:margin;mso-height-relative:margin" o:gfxdata="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" strokecolor="#4472c4 [3204]" strokeweight=".5pt">
                 <v:stroke endarrow="block" joinstyle="miter"/>
@@ -5145,7 +5139,7 @@
               </wp:anchor>
             </w:drawing>
           </mc:Choice>
-          <mc:Fallback>
+          <mc:Fallback xmlns:w16cid="http://schemas.microsoft.com/office/word/2016/wordml/cid" xmlns:am3d="http://schemas.microsoft.com/office/drawing/2017/model3d" xmlns:aink="http://schemas.microsoft.com/office/drawing/2016/ink" xmlns:cx8="http://schemas.microsoft.com/office/drawing/2016/5/14/chartex" xmlns:cx7="http://schemas.microsoft.com/office/drawing/2016/5/13/chartex" xmlns:cx6="http://schemas.microsoft.com/office/drawing/2016/5/12/chartex" xmlns:cx5="http://schemas.microsoft.com/office/drawing/2016/5/11/chartex" xmlns:cx4="http://schemas.microsoft.com/office/drawing/2016/5/10/chartex" xmlns:cx3="http://schemas.microsoft.com/office/drawing/2016/5/9/chartex" xmlns:cx2="http://schemas.microsoft.com/office/drawing/2015/10/21/chartex" xmlns:cx1="http://schemas.microsoft.com/office/drawing/2015/9/8/chartex">
             <w:pict>
               <v:shape w14:anchorId="1306F246" id="_x0000_s1042" type="#_x0000_t202" style="position:absolute;left:0;text-align:left;margin-left:-30.5pt;margin-top:26.7pt;width:101pt;height:59pt;flip:x;z-index:251704320;visibility:visible;mso-wrap-style:square;mso-width-percent:0;mso-height-percent:0;mso-wrap-distance-left:9pt;mso-wrap-distance-top:3.6pt;mso-wrap-distance-right:9pt;mso-wrap-distance-bottom:3.6pt;mso-position-horizontal:absolute;mso-position-horizontal-relative:margin;mso-position-vertical:absolute;mso-position-vertical-relative:text;mso-width-percent:0;mso-height-percent:0;mso-width-relative:margin;mso-height-relative:margin;v-text-anchor:top" o:gfxdata="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">
                 <v:textbox>
@@ -5314,7 +5308,7 @@
               </wp:anchor>
             </w:drawing>
           </mc:Choice>
-          <mc:Fallback>
+          <mc:Fallback xmlns:w16cid="http://schemas.microsoft.com/office/word/2016/wordml/cid" xmlns:am3d="http://schemas.microsoft.com/office/drawing/2017/model3d" xmlns:aink="http://schemas.microsoft.com/office/drawing/2016/ink" xmlns:cx8="http://schemas.microsoft.com/office/drawing/2016/5/14/chartex" xmlns:cx7="http://schemas.microsoft.com/office/drawing/2016/5/13/chartex" xmlns:cx6="http://schemas.microsoft.com/office/drawing/2016/5/12/chartex" xmlns:cx5="http://schemas.microsoft.com/office/drawing/2016/5/11/chartex" xmlns:cx4="http://schemas.microsoft.com/office/drawing/2016/5/10/chartex" xmlns:cx3="http://schemas.microsoft.com/office/drawing/2016/5/9/chartex" xmlns:cx2="http://schemas.microsoft.com/office/drawing/2015/10/21/chartex" xmlns:cx1="http://schemas.microsoft.com/office/drawing/2015/9/8/chartex">
             <w:pict>
               <v:shape w14:anchorId="4E1C2926" id="מחבר חץ ישר 27" o:spid="_x0000_s1026" type="#_x0000_t32" style="position:absolute;left:0;text-align:left;margin-left:73.5pt;margin-top:10.55pt;width:76.5pt;height:15.5pt;z-index:251705344;visibility:visible;mso-wrap-style:square;mso-width-percent:0;mso-height-percent:0;mso-wrap-distance-left:9pt;mso-wrap-distance-top:0;mso-wrap-distance-right:9pt;mso-wrap-distance-bottom:0;mso-position-horizontal:absolute;mso-position-horizontal-relative:text;mso-position-vertical:absolute;mso-position-vertical-relative:text;mso-width-percent:0;mso-height-percent:0;mso-width-relative:margin;mso-height-relative:margin" o:gfxdata="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" strokecolor="#4472c4 [3204]" strokeweight=".5pt">
                 <v:stroke endarrow="block" joinstyle="miter"/>
@@ -5391,7 +5385,7 @@
               </wp:anchor>
             </w:drawing>
           </mc:Choice>
-          <mc:Fallback>
+          <mc:Fallback xmlns:w16cid="http://schemas.microsoft.com/office/word/2016/wordml/cid" xmlns:am3d="http://schemas.microsoft.com/office/drawing/2017/model3d" xmlns:aink="http://schemas.microsoft.com/office/drawing/2016/ink" xmlns:cx8="http://schemas.microsoft.com/office/drawing/2016/5/14/chartex" xmlns:cx7="http://schemas.microsoft.com/office/drawing/2016/5/13/chartex" xmlns:cx6="http://schemas.microsoft.com/office/drawing/2016/5/12/chartex" xmlns:cx5="http://schemas.microsoft.com/office/drawing/2016/5/11/chartex" xmlns:cx4="http://schemas.microsoft.com/office/drawing/2016/5/10/chartex" xmlns:cx3="http://schemas.microsoft.com/office/drawing/2016/5/9/chartex" xmlns:cx2="http://schemas.microsoft.com/office/drawing/2015/10/21/chartex" xmlns:cx1="http://schemas.microsoft.com/office/drawing/2015/9/8/chartex">
             <w:pict>
               <v:shape w14:anchorId="43C8B4C7" id="מחבר חץ ישר 31" o:spid="_x0000_s1026" type="#_x0000_t32" style="position:absolute;left:0;text-align:left;margin-left:68.5pt;margin-top:19.2pt;width:21pt;height:40.5pt;flip:y;z-index:251713536;visibility:visible;mso-wrap-style:square;mso-width-percent:0;mso-height-percent:0;mso-wrap-distance-left:9pt;mso-wrap-distance-top:0;mso-wrap-distance-right:9pt;mso-wrap-distance-bottom:0;mso-position-horizontal:absolute;mso-position-horizontal-relative:text;mso-position-vertical:absolute;mso-position-vertical-relative:text;mso-width-percent:0;mso-height-percent:0;mso-width-relative:margin;mso-height-relative:margin" o:gfxdata="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" strokecolor="#4472c4 [3204]" strokeweight=".5pt">
                 <v:stroke endarrow="block" joinstyle="miter"/>
@@ -5539,7 +5533,7 @@
               </wp:anchor>
             </w:drawing>
           </mc:Choice>
-          <mc:Fallback>
+          <mc:Fallback xmlns:w16cid="http://schemas.microsoft.com/office/word/2016/wordml/cid" xmlns:am3d="http://schemas.microsoft.com/office/drawing/2017/model3d" xmlns:aink="http://schemas.microsoft.com/office/drawing/2016/ink" xmlns:cx8="http://schemas.microsoft.com/office/drawing/2016/5/14/chartex" xmlns:cx7="http://schemas.microsoft.com/office/drawing/2016/5/13/chartex" xmlns:cx6="http://schemas.microsoft.com/office/drawing/2016/5/12/chartex" xmlns:cx5="http://schemas.microsoft.com/office/drawing/2016/5/11/chartex" xmlns:cx4="http://schemas.microsoft.com/office/drawing/2016/5/10/chartex" xmlns:cx3="http://schemas.microsoft.com/office/drawing/2016/5/9/chartex" xmlns:cx2="http://schemas.microsoft.com/office/drawing/2015/10/21/chartex" xmlns:cx1="http://schemas.microsoft.com/office/drawing/2015/9/8/chartex">
             <w:pict>
               <v:shape w14:anchorId="67BCCF8B" id="_x0000_s1043" type="#_x0000_t202" style="position:absolute;margin-left:-33pt;margin-top:18.9pt;width:101pt;height:119pt;flip:x;z-index:251711488;visibility:visible;mso-wrap-style:square;mso-width-percent:0;mso-height-percent:0;mso-wrap-distance-left:9pt;mso-wrap-distance-top:3.6pt;mso-wrap-distance-right:9pt;mso-wrap-distance-bottom:3.6pt;mso-position-horizontal:absolute;mso-position-horizontal-relative:margin;mso-position-vertical:absolute;mso-position-vertical-relative:text;mso-width-percent:0;mso-height-percent:0;mso-width-relative:margin;mso-height-relative:margin;v-text-anchor:top" o:gfxdata="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">
                 <v:textbox>
@@ -5682,7 +5676,7 @@
               </wp:anchor>
             </w:drawing>
           </mc:Choice>
-          <mc:Fallback>
+          <mc:Fallback xmlns:w16cid="http://schemas.microsoft.com/office/word/2016/wordml/cid" xmlns:am3d="http://schemas.microsoft.com/office/drawing/2017/model3d" xmlns:aink="http://schemas.microsoft.com/office/drawing/2016/ink" xmlns:cx8="http://schemas.microsoft.com/office/drawing/2016/5/14/chartex" xmlns:cx7="http://schemas.microsoft.com/office/drawing/2016/5/13/chartex" xmlns:cx6="http://schemas.microsoft.com/office/drawing/2016/5/12/chartex" xmlns:cx5="http://schemas.microsoft.com/office/drawing/2016/5/11/chartex" xmlns:cx4="http://schemas.microsoft.com/office/drawing/2016/5/10/chartex" xmlns:cx3="http://schemas.microsoft.com/office/drawing/2016/5/9/chartex" xmlns:cx2="http://schemas.microsoft.com/office/drawing/2015/10/21/chartex" xmlns:cx1="http://schemas.microsoft.com/office/drawing/2015/9/8/chartex">
             <w:pict>
               <v:shape w14:anchorId="0979CE35" id="מחבר חץ ישר 204" o:spid="_x0000_s1026" type="#_x0000_t32" style="position:absolute;left:0;text-align:left;margin-left:411pt;margin-top:15.9pt;width:54.5pt;height:206pt;flip:x y;z-index:251731968;visibility:visible;mso-wrap-style:square;mso-width-percent:0;mso-height-percent:0;mso-wrap-distance-left:9pt;mso-wrap-distance-top:0;mso-wrap-distance-right:9pt;mso-wrap-distance-bottom:0;mso-position-horizontal:absolute;mso-position-horizontal-relative:text;mso-position-vertical:absolute;mso-position-vertical-relative:text;mso-width-percent:0;mso-height-percent:0;mso-width-relative:margin;mso-height-relative:margin" o:gfxdata="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" strokecolor="#4472c4 [3204]" strokeweight=".5pt">
                 <v:stroke endarrow="block" joinstyle="miter"/>
@@ -5764,7 +5758,7 @@
               </wp:anchor>
             </w:drawing>
           </mc:Choice>
-          <mc:Fallback>
+          <mc:Fallback xmlns:w16cid="http://schemas.microsoft.com/office/word/2016/wordml/cid" xmlns:am3d="http://schemas.microsoft.com/office/drawing/2017/model3d" xmlns:aink="http://schemas.microsoft.com/office/drawing/2016/ink" xmlns:cx8="http://schemas.microsoft.com/office/drawing/2016/5/14/chartex" xmlns:cx7="http://schemas.microsoft.com/office/drawing/2016/5/13/chartex" xmlns:cx6="http://schemas.microsoft.com/office/drawing/2016/5/12/chartex" xmlns:cx5="http://schemas.microsoft.com/office/drawing/2016/5/11/chartex" xmlns:cx4="http://schemas.microsoft.com/office/drawing/2016/5/10/chartex" xmlns:cx3="http://schemas.microsoft.com/office/drawing/2016/5/9/chartex" xmlns:cx2="http://schemas.microsoft.com/office/drawing/2015/10/21/chartex" xmlns:cx1="http://schemas.microsoft.com/office/drawing/2015/9/8/chartex">
             <w:pict>
               <v:shape w14:anchorId="08D1ED25" id="מחבר חץ ישר 192" o:spid="_x0000_s1026" type="#_x0000_t32" style="position:absolute;left:0;text-align:left;margin-left:68.5pt;margin-top:.75pt;width:16pt;height:14pt;flip:y;z-index:251715584;visibility:visible;mso-wrap-style:square;mso-width-percent:0;mso-height-percent:0;mso-wrap-distance-left:9pt;mso-wrap-distance-top:0;mso-wrap-distance-right:9pt;mso-wrap-distance-bottom:0;mso-position-horizontal:absolute;mso-position-horizontal-relative:text;mso-position-vertical:absolute;mso-position-vertical-relative:text;mso-width-percent:0;mso-height-percent:0;mso-width-relative:margin;mso-height-relative:margin" o:gfxdata="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" strokecolor="#4472c4 [3204]" strokeweight=".5pt">
                 <v:stroke endarrow="block" joinstyle="miter"/>
@@ -5841,7 +5835,7 @@
               </wp:anchor>
             </w:drawing>
           </mc:Choice>
-          <mc:Fallback>
+          <mc:Fallback xmlns:w16cid="http://schemas.microsoft.com/office/word/2016/wordml/cid" xmlns:am3d="http://schemas.microsoft.com/office/drawing/2017/model3d" xmlns:aink="http://schemas.microsoft.com/office/drawing/2016/ink" xmlns:cx8="http://schemas.microsoft.com/office/drawing/2016/5/14/chartex" xmlns:cx7="http://schemas.microsoft.com/office/drawing/2016/5/13/chartex" xmlns:cx6="http://schemas.microsoft.com/office/drawing/2016/5/12/chartex" xmlns:cx5="http://schemas.microsoft.com/office/drawing/2016/5/11/chartex" xmlns:cx4="http://schemas.microsoft.com/office/drawing/2016/5/10/chartex" xmlns:cx3="http://schemas.microsoft.com/office/drawing/2016/5/9/chartex" xmlns:cx2="http://schemas.microsoft.com/office/drawing/2015/10/21/chartex" xmlns:cx1="http://schemas.microsoft.com/office/drawing/2015/9/8/chartex">
             <w:pict>
               <v:shape w14:anchorId="24CBEB2B" id="מחבר חץ ישר 193" o:spid="_x0000_s1026" type="#_x0000_t32" style="position:absolute;left:0;text-align:left;margin-left:68.5pt;margin-top:16.9pt;width:17pt;height:3.6pt;z-index:251717632;visibility:visible;mso-wrap-style:square;mso-width-percent:0;mso-height-percent:0;mso-wrap-distance-left:9pt;mso-wrap-distance-top:0;mso-wrap-distance-right:9pt;mso-wrap-distance-bottom:0;mso-position-horizontal:absolute;mso-position-horizontal-relative:text;mso-position-vertical:absolute;mso-position-vertical-relative:text;mso-width-percent:0;mso-height-percent:0;mso-width-relative:margin;mso-height-relative:margin" o:gfxdata="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" strokecolor="#4472c4 [3204]" strokeweight=".5pt">
                 <v:stroke endarrow="block" joinstyle="miter"/>
@@ -5918,7 +5912,7 @@
               </wp:anchor>
             </w:drawing>
           </mc:Choice>
-          <mc:Fallback>
+          <mc:Fallback xmlns:w16cid="http://schemas.microsoft.com/office/word/2016/wordml/cid" xmlns:am3d="http://schemas.microsoft.com/office/drawing/2017/model3d" xmlns:aink="http://schemas.microsoft.com/office/drawing/2016/ink" xmlns:cx8="http://schemas.microsoft.com/office/drawing/2016/5/14/chartex" xmlns:cx7="http://schemas.microsoft.com/office/drawing/2016/5/13/chartex" xmlns:cx6="http://schemas.microsoft.com/office/drawing/2016/5/12/chartex" xmlns:cx5="http://schemas.microsoft.com/office/drawing/2016/5/11/chartex" xmlns:cx4="http://schemas.microsoft.com/office/drawing/2016/5/10/chartex" xmlns:cx3="http://schemas.microsoft.com/office/drawing/2016/5/9/chartex" xmlns:cx2="http://schemas.microsoft.com/office/drawing/2015/10/21/chartex" xmlns:cx1="http://schemas.microsoft.com/office/drawing/2015/9/8/chartex">
             <w:pict>
               <v:shape w14:anchorId="33D3A0CF" id="מחבר חץ ישר 194" o:spid="_x0000_s1026" type="#_x0000_t32" style="position:absolute;left:0;text-align:left;margin-left:69.5pt;margin-top:13.6pt;width:15.5pt;height:34pt;z-index:251719680;visibility:visible;mso-wrap-style:square;mso-width-percent:0;mso-height-percent:0;mso-wrap-distance-left:9pt;mso-wrap-distance-top:0;mso-wrap-distance-right:9pt;mso-wrap-distance-bottom:0;mso-position-horizontal:absolute;mso-position-horizontal-relative:text;mso-position-vertical:absolute;mso-position-vertical-relative:text;mso-width-percent:0;mso-height-percent:0;mso-width-relative:margin;mso-height-relative:margin" o:gfxdata="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" strokecolor="#4472c4 [3204]" strokeweight=".5pt">
                 <v:stroke endarrow="block" joinstyle="miter"/>
@@ -6005,7 +5999,7 @@
               </wp:anchor>
             </w:drawing>
           </mc:Choice>
-          <mc:Fallback>
+          <mc:Fallback xmlns:w16cid="http://schemas.microsoft.com/office/word/2016/wordml/cid" xmlns:am3d="http://schemas.microsoft.com/office/drawing/2017/model3d" xmlns:aink="http://schemas.microsoft.com/office/drawing/2016/ink" xmlns:cx8="http://schemas.microsoft.com/office/drawing/2016/5/14/chartex" xmlns:cx7="http://schemas.microsoft.com/office/drawing/2016/5/13/chartex" xmlns:cx6="http://schemas.microsoft.com/office/drawing/2016/5/12/chartex" xmlns:cx5="http://schemas.microsoft.com/office/drawing/2016/5/11/chartex" xmlns:cx4="http://schemas.microsoft.com/office/drawing/2016/5/10/chartex" xmlns:cx3="http://schemas.microsoft.com/office/drawing/2016/5/9/chartex" xmlns:cx2="http://schemas.microsoft.com/office/drawing/2015/10/21/chartex" xmlns:cx1="http://schemas.microsoft.com/office/drawing/2015/9/8/chartex">
             <w:pict>
               <v:shapetype w14:anchorId="1B02AF66" id="_x0000_t32" coordsize="21600,21600" o:spt="32" o:oned="t" path="m,l21600,21600e" filled="f">
                 <v:path arrowok="t" fillok="f" o:connecttype="none"/>
@@ -6081,7 +6075,7 @@
               </wp:anchor>
             </w:drawing>
           </mc:Choice>
-          <mc:Fallback>
+          <mc:Fallback xmlns:w16cid="http://schemas.microsoft.com/office/word/2016/wordml/cid" xmlns:am3d="http://schemas.microsoft.com/office/drawing/2017/model3d" xmlns:aink="http://schemas.microsoft.com/office/drawing/2016/ink" xmlns:cx8="http://schemas.microsoft.com/office/drawing/2016/5/14/chartex" xmlns:cx7="http://schemas.microsoft.com/office/drawing/2016/5/13/chartex" xmlns:cx6="http://schemas.microsoft.com/office/drawing/2016/5/12/chartex" xmlns:cx5="http://schemas.microsoft.com/office/drawing/2016/5/11/chartex" xmlns:cx4="http://schemas.microsoft.com/office/drawing/2016/5/10/chartex" xmlns:cx3="http://schemas.microsoft.com/office/drawing/2016/5/9/chartex" xmlns:cx2="http://schemas.microsoft.com/office/drawing/2015/10/21/chartex" xmlns:cx1="http://schemas.microsoft.com/office/drawing/2015/9/8/chartex">
             <w:pict>
               <v:shape w14:anchorId="590971C6" id="מחבר חץ ישר 196" o:spid="_x0000_s1026" type="#_x0000_t32" style="position:absolute;left:0;text-align:left;margin-left:178.5pt;margin-top:3.6pt;width:3.6pt;height:64pt;flip:y;z-index:251723776;visibility:visible;mso-wrap-style:square;mso-width-percent:0;mso-height-percent:0;mso-wrap-distance-left:9pt;mso-wrap-distance-top:0;mso-wrap-distance-right:9pt;mso-wrap-distance-bottom:0;mso-position-horizontal:absolute;mso-position-horizontal-relative:text;mso-position-vertical:absolute;mso-position-vertical-relative:text;mso-width-percent:0;mso-height-percent:0;mso-width-relative:margin;mso-height-relative:margin" o:gfxdata="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" strokecolor="#4472c4 [3204]" strokeweight=".5pt">
                 <v:stroke endarrow="block" joinstyle="miter"/>
@@ -6199,7 +6193,7 @@
               </wp:anchor>
             </w:drawing>
           </mc:Choice>
-          <mc:Fallback>
+          <mc:Fallback xmlns:w16cid="http://schemas.microsoft.com/office/word/2016/wordml/cid" xmlns:am3d="http://schemas.microsoft.com/office/drawing/2017/model3d" xmlns:aink="http://schemas.microsoft.com/office/drawing/2016/ink" xmlns:cx8="http://schemas.microsoft.com/office/drawing/2016/5/14/chartex" xmlns:cx7="http://schemas.microsoft.com/office/drawing/2016/5/13/chartex" xmlns:cx6="http://schemas.microsoft.com/office/drawing/2016/5/12/chartex" xmlns:cx5="http://schemas.microsoft.com/office/drawing/2016/5/11/chartex" xmlns:cx4="http://schemas.microsoft.com/office/drawing/2016/5/10/chartex" xmlns:cx3="http://schemas.microsoft.com/office/drawing/2016/5/9/chartex" xmlns:cx2="http://schemas.microsoft.com/office/drawing/2015/10/21/chartex" xmlns:cx1="http://schemas.microsoft.com/office/drawing/2015/9/8/chartex">
             <w:pict>
               <v:shape w14:anchorId="217996FD" id="_x0000_s1044" type="#_x0000_t202" style="position:absolute;margin-left:132.5pt;margin-top:22.5pt;width:101pt;height:75pt;flip:x;z-index:251721728;visibility:visible;mso-wrap-style:square;mso-width-percent:0;mso-height-percent:0;mso-wrap-distance-left:9pt;mso-wrap-distance-top:3.6pt;mso-wrap-distance-right:9pt;mso-wrap-distance-bottom:3.6pt;mso-position-horizontal:absolute;mso-position-horizontal-relative:margin;mso-position-vertical:absolute;mso-position-vertical-relative:text;mso-width-percent:0;mso-height-percent:0;mso-width-relative:margin;mso-height-relative:margin;v-text-anchor:top" o:gfxdata="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">
                 <v:textbox>
@@ -6360,7 +6354,7 @@
               </wp:anchor>
             </w:drawing>
           </mc:Choice>
-          <mc:Fallback>
+          <mc:Fallback xmlns:w16cid="http://schemas.microsoft.com/office/word/2016/wordml/cid" xmlns:am3d="http://schemas.microsoft.com/office/drawing/2017/model3d" xmlns:aink="http://schemas.microsoft.com/office/drawing/2016/ink" xmlns:cx8="http://schemas.microsoft.com/office/drawing/2016/5/14/chartex" xmlns:cx7="http://schemas.microsoft.com/office/drawing/2016/5/13/chartex" xmlns:cx6="http://schemas.microsoft.com/office/drawing/2016/5/12/chartex" xmlns:cx5="http://schemas.microsoft.com/office/drawing/2016/5/11/chartex" xmlns:cx4="http://schemas.microsoft.com/office/drawing/2016/5/10/chartex" xmlns:cx3="http://schemas.microsoft.com/office/drawing/2016/5/9/chartex" xmlns:cx2="http://schemas.microsoft.com/office/drawing/2015/10/21/chartex" xmlns:cx1="http://schemas.microsoft.com/office/drawing/2015/9/8/chartex">
             <w:pict>
               <v:shape w14:anchorId="7F040B45" id="_x0000_s1045" type="#_x0000_t202" style="position:absolute;margin-left:434.5pt;margin-top:.65pt;width:101pt;height:56pt;flip:x;z-index:251729920;visibility:visible;mso-wrap-style:square;mso-width-percent:0;mso-height-percent:0;mso-wrap-distance-left:9pt;mso-wrap-distance-top:3.6pt;mso-wrap-distance-right:9pt;mso-wrap-distance-bottom:3.6pt;mso-position-horizontal:absolute;mso-position-horizontal-relative:margin;mso-position-vertical:absolute;mso-position-vertical-relative:text;mso-width-percent:0;mso-height-percent:0;mso-width-relative:margin;mso-height-relative:margin;v-text-anchor:top" o:gfxdata="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">
                 <v:textbox>
@@ -6563,7 +6557,7 @@
               </wp:anchor>
             </w:drawing>
           </mc:Choice>
-          <mc:Fallback>
+          <mc:Fallback xmlns:w16cid="http://schemas.microsoft.com/office/word/2016/wordml/cid" xmlns:am3d="http://schemas.microsoft.com/office/drawing/2017/model3d" xmlns:aink="http://schemas.microsoft.com/office/drawing/2016/ink" xmlns:cx8="http://schemas.microsoft.com/office/drawing/2016/5/14/chartex" xmlns:cx7="http://schemas.microsoft.com/office/drawing/2016/5/13/chartex" xmlns:cx6="http://schemas.microsoft.com/office/drawing/2016/5/12/chartex" xmlns:cx5="http://schemas.microsoft.com/office/drawing/2016/5/11/chartex" xmlns:cx4="http://schemas.microsoft.com/office/drawing/2016/5/10/chartex" xmlns:cx3="http://schemas.microsoft.com/office/drawing/2016/5/9/chartex" xmlns:cx2="http://schemas.microsoft.com/office/drawing/2015/10/21/chartex" xmlns:cx1="http://schemas.microsoft.com/office/drawing/2015/9/8/chartex">
             <w:pict>
               <v:shape w14:anchorId="0AAA4A50" id="_x0000_s1046" type="#_x0000_t202" style="position:absolute;margin-left:270pt;margin-top:.65pt;width:131.5pt;height:79pt;flip:x;z-index:251725824;visibility:visible;mso-wrap-style:square;mso-width-percent:0;mso-height-percent:0;mso-wrap-distance-left:9pt;mso-wrap-distance-top:3.6pt;mso-wrap-distance-right:9pt;mso-wrap-distance-bottom:3.6pt;mso-position-horizontal:absolute;mso-position-horizontal-relative:margin;mso-position-vertical:absolute;mso-position-vertical-relative:text;mso-width-percent:0;mso-height-percent:0;mso-width-relative:margin;mso-height-relative:margin;v-text-anchor:top" o:gfxdata="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">
                 <v:textbox>
@@ -6748,7 +6742,7 @@
               </wp:anchor>
             </w:drawing>
           </mc:Choice>
-          <mc:Fallback>
+          <mc:Fallback xmlns:w16cid="http://schemas.microsoft.com/office/word/2016/wordml/cid" xmlns:am3d="http://schemas.microsoft.com/office/drawing/2017/model3d" xmlns:aink="http://schemas.microsoft.com/office/drawing/2016/ink" xmlns:cx8="http://schemas.microsoft.com/office/drawing/2016/5/14/chartex" xmlns:cx7="http://schemas.microsoft.com/office/drawing/2016/5/13/chartex" xmlns:cx6="http://schemas.microsoft.com/office/drawing/2016/5/12/chartex" xmlns:cx5="http://schemas.microsoft.com/office/drawing/2016/5/11/chartex" xmlns:cx4="http://schemas.microsoft.com/office/drawing/2016/5/10/chartex" xmlns:cx3="http://schemas.microsoft.com/office/drawing/2016/5/9/chartex" xmlns:cx2="http://schemas.microsoft.com/office/drawing/2015/10/21/chartex" xmlns:cx1="http://schemas.microsoft.com/office/drawing/2015/9/8/chartex">
             <w:pict>
               <v:shape w14:anchorId="7FDD25F0" id="מחבר חץ ישר 248" o:spid="_x0000_s1026" type="#_x0000_t32" style="position:absolute;left:0;text-align:left;margin-left:99.5pt;margin-top:41.8pt;width:52.5pt;height:3.6pt;flip:y;z-index:251872256;visibility:visible;mso-wrap-style:square;mso-width-percent:0;mso-height-percent:0;mso-wrap-distance-left:9pt;mso-wrap-distance-top:0;mso-wrap-distance-right:9pt;mso-wrap-distance-bottom:0;mso-position-horizontal:absolute;mso-position-horizontal-relative:text;mso-position-vertical:absolute;mso-position-vertical-relative:text;mso-width-percent:0;mso-height-percent:0;mso-width-relative:margin;mso-height-relative:margin" o:gfxdata="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" strokecolor="#4472c4 [3204]" strokeweight=".5pt">
                 <v:stroke endarrow="block" joinstyle="miter"/>
@@ -6840,7 +6834,7 @@
               </wp:anchor>
             </w:drawing>
           </mc:Choice>
-          <mc:Fallback>
+          <mc:Fallback xmlns:w16cid="http://schemas.microsoft.com/office/word/2016/wordml/cid" xmlns:am3d="http://schemas.microsoft.com/office/drawing/2017/model3d" xmlns:aink="http://schemas.microsoft.com/office/drawing/2016/ink" xmlns:cx8="http://schemas.microsoft.com/office/drawing/2016/5/14/chartex" xmlns:cx7="http://schemas.microsoft.com/office/drawing/2016/5/13/chartex" xmlns:cx6="http://schemas.microsoft.com/office/drawing/2016/5/12/chartex" xmlns:cx5="http://schemas.microsoft.com/office/drawing/2016/5/11/chartex" xmlns:cx4="http://schemas.microsoft.com/office/drawing/2016/5/10/chartex" xmlns:cx3="http://schemas.microsoft.com/office/drawing/2016/5/9/chartex" xmlns:cx2="http://schemas.microsoft.com/office/drawing/2015/10/21/chartex" xmlns:cx1="http://schemas.microsoft.com/office/drawing/2015/9/8/chartex">
             <w:pict>
               <v:shape w14:anchorId="2236A877" id="_x0000_s1047" type="#_x0000_t202" style="position:absolute;left:0;text-align:left;margin-left:0;margin-top:25.9pt;width:101pt;height:56pt;flip:x;z-index:251870208;visibility:visible;mso-wrap-style:square;mso-width-percent:0;mso-height-percent:0;mso-wrap-distance-left:9pt;mso-wrap-distance-top:3.6pt;mso-wrap-distance-right:9pt;mso-wrap-distance-bottom:3.6pt;mso-position-horizontal:left;mso-position-horizontal-relative:margin;mso-position-vertical:absolute;mso-position-vertical-relative:text;mso-width-percent:0;mso-height-percent:0;mso-width-relative:margin;mso-height-relative:margin;v-text-anchor:top" o:gfxdata="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">
                 <v:textbox>
@@ -7099,7 +7093,7 @@
               </wp:anchor>
             </w:drawing>
           </mc:Choice>
-          <mc:Fallback>
+          <mc:Fallback xmlns:w16cid="http://schemas.microsoft.com/office/word/2016/wordml/cid" xmlns:am3d="http://schemas.microsoft.com/office/drawing/2017/model3d" xmlns:aink="http://schemas.microsoft.com/office/drawing/2016/ink" xmlns:cx8="http://schemas.microsoft.com/office/drawing/2016/5/14/chartex" xmlns:cx7="http://schemas.microsoft.com/office/drawing/2016/5/13/chartex" xmlns:cx6="http://schemas.microsoft.com/office/drawing/2016/5/12/chartex" xmlns:cx5="http://schemas.microsoft.com/office/drawing/2016/5/11/chartex" xmlns:cx4="http://schemas.microsoft.com/office/drawing/2016/5/10/chartex" xmlns:cx3="http://schemas.microsoft.com/office/drawing/2016/5/9/chartex" xmlns:cx2="http://schemas.microsoft.com/office/drawing/2015/10/21/chartex" xmlns:cx1="http://schemas.microsoft.com/office/drawing/2015/9/8/chartex">
             <w:pict>
               <v:shape w14:anchorId="0769E4F0" id="_x0000_s1048" type="#_x0000_t202" style="position:absolute;left:0;text-align:left;margin-left:-27.5pt;margin-top:10.85pt;width:101pt;height:84.5pt;flip:x;z-index:251735040;visibility:visible;mso-wrap-style:square;mso-width-percent:0;mso-height-percent:0;mso-wrap-distance-left:9pt;mso-wrap-distance-top:3.6pt;mso-wrap-distance-right:9pt;mso-wrap-distance-bottom:3.6pt;mso-position-horizontal:absolute;mso-position-horizontal-relative:margin;mso-position-vertical:absolute;mso-position-vertical-relative:text;mso-width-percent:0;mso-height-percent:0;mso-width-relative:margin;mso-height-relative:margin;v-text-anchor:top" o:gfxdata="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">
                 <v:textbox>
@@ -7294,7 +7288,7 @@
               </wp:anchor>
             </w:drawing>
           </mc:Choice>
-          <mc:Fallback>
+          <mc:Fallback xmlns:w16cid="http://schemas.microsoft.com/office/word/2016/wordml/cid" xmlns:am3d="http://schemas.microsoft.com/office/drawing/2017/model3d" xmlns:aink="http://schemas.microsoft.com/office/drawing/2016/ink" xmlns:cx8="http://schemas.microsoft.com/office/drawing/2016/5/14/chartex" xmlns:cx7="http://schemas.microsoft.com/office/drawing/2016/5/13/chartex" xmlns:cx6="http://schemas.microsoft.com/office/drawing/2016/5/12/chartex" xmlns:cx5="http://schemas.microsoft.com/office/drawing/2016/5/11/chartex" xmlns:cx4="http://schemas.microsoft.com/office/drawing/2016/5/10/chartex" xmlns:cx3="http://schemas.microsoft.com/office/drawing/2016/5/9/chartex" xmlns:cx2="http://schemas.microsoft.com/office/drawing/2015/10/21/chartex" xmlns:cx1="http://schemas.microsoft.com/office/drawing/2015/9/8/chartex">
             <w:pict>
               <v:shape w14:anchorId="0D8595C7" id="מחבר חץ ישר 210" o:spid="_x0000_s1026" type="#_x0000_t32" style="position:absolute;left:0;text-align:left;margin-left:75.5pt;margin-top:11.05pt;width:39.5pt;height:22.5pt;z-index:251741184;visibility:visible;mso-wrap-style:square;mso-width-percent:0;mso-height-percent:0;mso-wrap-distance-left:9pt;mso-wrap-distance-top:0;mso-wrap-distance-right:9pt;mso-wrap-distance-bottom:0;mso-position-horizontal:absolute;mso-position-horizontal-relative:text;mso-position-vertical:absolute;mso-position-vertical-relative:text;mso-width-percent:0;mso-height-percent:0;mso-width-relative:margin;mso-height-relative:margin" o:gfxdata="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" strokecolor="#4472c4 [3204]" strokeweight=".5pt">
                 <v:stroke endarrow="block" joinstyle="miter"/>
@@ -7372,7 +7366,7 @@
               </wp:anchor>
             </w:drawing>
           </mc:Choice>
-          <mc:Fallback>
+          <mc:Fallback xmlns:w16cid="http://schemas.microsoft.com/office/word/2016/wordml/cid" xmlns:am3d="http://schemas.microsoft.com/office/drawing/2017/model3d" xmlns:aink="http://schemas.microsoft.com/office/drawing/2016/ink" xmlns:cx8="http://schemas.microsoft.com/office/drawing/2016/5/14/chartex" xmlns:cx7="http://schemas.microsoft.com/office/drawing/2016/5/13/chartex" xmlns:cx6="http://schemas.microsoft.com/office/drawing/2016/5/12/chartex" xmlns:cx5="http://schemas.microsoft.com/office/drawing/2016/5/11/chartex" xmlns:cx4="http://schemas.microsoft.com/office/drawing/2016/5/10/chartex" xmlns:cx3="http://schemas.microsoft.com/office/drawing/2016/5/9/chartex" xmlns:cx2="http://schemas.microsoft.com/office/drawing/2015/10/21/chartex" xmlns:cx1="http://schemas.microsoft.com/office/drawing/2015/9/8/chartex">
             <w:pict>
               <v:shape w14:anchorId="3D4A2A5F" id="מחבר חץ ישר 211" o:spid="_x0000_s1026" type="#_x0000_t32" style="position:absolute;left:0;text-align:left;margin-left:73.5pt;margin-top:18.2pt;width:41pt;height:31.5pt;z-index:251743232;visibility:visible;mso-wrap-style:square;mso-width-percent:0;mso-height-percent:0;mso-wrap-distance-left:9pt;mso-wrap-distance-top:0;mso-wrap-distance-right:9pt;mso-wrap-distance-bottom:0;mso-position-horizontal:absolute;mso-position-horizontal-relative:text;mso-position-vertical:absolute;mso-position-vertical-relative:text;mso-width-percent:0;mso-height-percent:0;mso-width-relative:margin;mso-height-relative:margin" o:gfxdata="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" strokecolor="#4472c4 [3204]" strokeweight=".5pt">
                 <v:stroke endarrow="block" joinstyle="miter"/>
@@ -7516,7 +7510,7 @@
               </wp:anchor>
             </w:drawing>
           </mc:Choice>
-          <mc:Fallback>
+          <mc:Fallback xmlns:w16cid="http://schemas.microsoft.com/office/word/2016/wordml/cid" xmlns:am3d="http://schemas.microsoft.com/office/drawing/2017/model3d" xmlns:aink="http://schemas.microsoft.com/office/drawing/2016/ink" xmlns:cx8="http://schemas.microsoft.com/office/drawing/2016/5/14/chartex" xmlns:cx7="http://schemas.microsoft.com/office/drawing/2016/5/13/chartex" xmlns:cx6="http://schemas.microsoft.com/office/drawing/2016/5/12/chartex" xmlns:cx5="http://schemas.microsoft.com/office/drawing/2016/5/11/chartex" xmlns:cx4="http://schemas.microsoft.com/office/drawing/2016/5/10/chartex" xmlns:cx3="http://schemas.microsoft.com/office/drawing/2016/5/9/chartex" xmlns:cx2="http://schemas.microsoft.com/office/drawing/2015/10/21/chartex" xmlns:cx1="http://schemas.microsoft.com/office/drawing/2015/9/8/chartex">
             <w:pict>
               <v:shape w14:anchorId="5A6D293D" id="_x0000_s1049" type="#_x0000_t202" style="position:absolute;left:0;text-align:left;margin-left:447pt;margin-top:.45pt;width:101pt;height:74.5pt;flip:x;z-index:251749376;visibility:visible;mso-wrap-style:square;mso-width-percent:0;mso-height-percent:0;mso-wrap-distance-left:9pt;mso-wrap-distance-top:3.6pt;mso-wrap-distance-right:9pt;mso-wrap-distance-bottom:3.6pt;mso-position-horizontal:absolute;mso-position-horizontal-relative:margin;mso-position-vertical:absolute;mso-position-vertical-relative:text;mso-width-percent:0;mso-height-percent:0;mso-width-relative:margin;mso-height-relative:margin;v-text-anchor:top" o:gfxdata="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">
                 <v:textbox>
@@ -7636,7 +7630,7 @@
               </wp:anchor>
             </w:drawing>
           </mc:Choice>
-          <mc:Fallback>
+          <mc:Fallback xmlns:w16cid="http://schemas.microsoft.com/office/word/2016/wordml/cid" xmlns:am3d="http://schemas.microsoft.com/office/drawing/2017/model3d" xmlns:aink="http://schemas.microsoft.com/office/drawing/2016/ink" xmlns:cx8="http://schemas.microsoft.com/office/drawing/2016/5/14/chartex" xmlns:cx7="http://schemas.microsoft.com/office/drawing/2016/5/13/chartex" xmlns:cx6="http://schemas.microsoft.com/office/drawing/2016/5/12/chartex" xmlns:cx5="http://schemas.microsoft.com/office/drawing/2016/5/11/chartex" xmlns:cx4="http://schemas.microsoft.com/office/drawing/2016/5/10/chartex" xmlns:cx3="http://schemas.microsoft.com/office/drawing/2016/5/9/chartex" xmlns:cx2="http://schemas.microsoft.com/office/drawing/2015/10/21/chartex" xmlns:cx1="http://schemas.microsoft.com/office/drawing/2015/9/8/chartex">
             <w:pict>
               <v:shape w14:anchorId="28A89C55" id="מחבר חץ ישר 215" o:spid="_x0000_s1026" type="#_x0000_t32" style="position:absolute;left:0;text-align:left;margin-left:423.5pt;margin-top:15.45pt;width:25pt;height:4.5pt;flip:x;z-index:251751424;visibility:visible;mso-wrap-style:square;mso-width-percent:0;mso-height-percent:0;mso-wrap-distance-left:9pt;mso-wrap-distance-top:0;mso-wrap-distance-right:9pt;mso-wrap-distance-bottom:0;mso-position-horizontal:absolute;mso-position-horizontal-relative:text;mso-position-vertical:absolute;mso-position-vertical-relative:text;mso-width-percent:0;mso-height-percent:0;mso-width-relative:margin;mso-height-relative:margin" o:gfxdata="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" strokecolor="#4472c4 [3204]" strokeweight=".5pt">
                 <v:stroke endarrow="block" joinstyle="miter"/>
@@ -7708,7 +7702,7 @@
               </wp:anchor>
             </w:drawing>
           </mc:Choice>
-          <mc:Fallback>
+          <mc:Fallback xmlns:w16cid="http://schemas.microsoft.com/office/word/2016/wordml/cid" xmlns:am3d="http://schemas.microsoft.com/office/drawing/2017/model3d" xmlns:aink="http://schemas.microsoft.com/office/drawing/2016/ink" xmlns:cx8="http://schemas.microsoft.com/office/drawing/2016/5/14/chartex" xmlns:cx7="http://schemas.microsoft.com/office/drawing/2016/5/13/chartex" xmlns:cx6="http://schemas.microsoft.com/office/drawing/2016/5/12/chartex" xmlns:cx5="http://schemas.microsoft.com/office/drawing/2016/5/11/chartex" xmlns:cx4="http://schemas.microsoft.com/office/drawing/2016/5/10/chartex" xmlns:cx3="http://schemas.microsoft.com/office/drawing/2016/5/9/chartex" xmlns:cx2="http://schemas.microsoft.com/office/drawing/2015/10/21/chartex" xmlns:cx1="http://schemas.microsoft.com/office/drawing/2015/9/8/chartex">
             <w:pict>
               <v:shape w14:anchorId="5ED7C506" id="מחבר חץ ישר 213" o:spid="_x0000_s1026" type="#_x0000_t32" style="position:absolute;left:0;text-align:left;margin-left:92pt;margin-top:15.95pt;width:81.5pt;height:20pt;flip:y;z-index:251747328;visibility:visible;mso-wrap-style:square;mso-width-percent:0;mso-height-percent:0;mso-wrap-distance-left:9pt;mso-wrap-distance-top:0;mso-wrap-distance-right:9pt;mso-wrap-distance-bottom:0;mso-position-horizontal:absolute;mso-position-horizontal-relative:text;mso-position-vertical:absolute;mso-position-vertical-relative:text;mso-width-percent:0;mso-height-percent:0;mso-width-relative:margin;mso-height-relative:margin" o:gfxdata="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" strokecolor="#4472c4 [3204]" strokeweight=".5pt">
                 <v:stroke endarrow="block" joinstyle="miter"/>
@@ -7807,7 +7801,7 @@
               </wp:anchor>
             </w:drawing>
           </mc:Choice>
-          <mc:Fallback>
+          <mc:Fallback xmlns:w16cid="http://schemas.microsoft.com/office/word/2016/wordml/cid" xmlns:am3d="http://schemas.microsoft.com/office/drawing/2017/model3d" xmlns:aink="http://schemas.microsoft.com/office/drawing/2016/ink" xmlns:cx8="http://schemas.microsoft.com/office/drawing/2016/5/14/chartex" xmlns:cx7="http://schemas.microsoft.com/office/drawing/2016/5/13/chartex" xmlns:cx6="http://schemas.microsoft.com/office/drawing/2016/5/12/chartex" xmlns:cx5="http://schemas.microsoft.com/office/drawing/2016/5/11/chartex" xmlns:cx4="http://schemas.microsoft.com/office/drawing/2016/5/10/chartex" xmlns:cx3="http://schemas.microsoft.com/office/drawing/2016/5/9/chartex" xmlns:cx2="http://schemas.microsoft.com/office/drawing/2015/10/21/chartex" xmlns:cx1="http://schemas.microsoft.com/office/drawing/2015/9/8/chartex">
             <w:pict>
               <v:shape w14:anchorId="6263668E" id="_x0000_s1050" type="#_x0000_t202" style="position:absolute;left:0;text-align:left;margin-left:-10pt;margin-top:24.95pt;width:101pt;height:43pt;flip:x;z-index:251745280;visibility:visible;mso-wrap-style:square;mso-width-percent:0;mso-height-percent:0;mso-wrap-distance-left:9pt;mso-wrap-distance-top:3.6pt;mso-wrap-distance-right:9pt;mso-wrap-distance-bottom:3.6pt;mso-position-horizontal:absolute;mso-position-horizontal-relative:margin;mso-position-vertical:absolute;mso-position-vertical-relative:text;mso-width-percent:0;mso-height-percent:0;mso-width-relative:margin;mso-height-relative:margin;v-text-anchor:top" o:gfxdata="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">
                 <v:textbox>
@@ -8036,7 +8030,7 @@
               </wp:anchor>
             </w:drawing>
           </mc:Choice>
-          <mc:Fallback>
+          <mc:Fallback xmlns:w16cid="http://schemas.microsoft.com/office/word/2016/wordml/cid" xmlns:am3d="http://schemas.microsoft.com/office/drawing/2017/model3d" xmlns:aink="http://schemas.microsoft.com/office/drawing/2016/ink" xmlns:cx8="http://schemas.microsoft.com/office/drawing/2016/5/14/chartex" xmlns:cx7="http://schemas.microsoft.com/office/drawing/2016/5/13/chartex" xmlns:cx6="http://schemas.microsoft.com/office/drawing/2016/5/12/chartex" xmlns:cx5="http://schemas.microsoft.com/office/drawing/2016/5/11/chartex" xmlns:cx4="http://schemas.microsoft.com/office/drawing/2016/5/10/chartex" xmlns:cx3="http://schemas.microsoft.com/office/drawing/2016/5/9/chartex" xmlns:cx2="http://schemas.microsoft.com/office/drawing/2015/10/21/chartex" xmlns:cx1="http://schemas.microsoft.com/office/drawing/2015/9/8/chartex">
             <w:pict>
               <v:shapetype w14:anchorId="3A30C1E0" id="_x0000_t32" coordsize="21600,21600" o:spt="32" o:oned="t" path="m,l21600,21600e" filled="f">
                 <v:path arrowok="t" fillok="f" o:connecttype="none"/>
@@ -8111,7 +8105,7 @@
               </wp:anchor>
             </w:drawing>
           </mc:Choice>
-          <mc:Fallback>
+          <mc:Fallback xmlns:w16cid="http://schemas.microsoft.com/office/word/2016/wordml/cid" xmlns:am3d="http://schemas.microsoft.com/office/drawing/2017/model3d" xmlns:aink="http://schemas.microsoft.com/office/drawing/2016/ink" xmlns:cx8="http://schemas.microsoft.com/office/drawing/2016/5/14/chartex" xmlns:cx7="http://schemas.microsoft.com/office/drawing/2016/5/13/chartex" xmlns:cx6="http://schemas.microsoft.com/office/drawing/2016/5/12/chartex" xmlns:cx5="http://schemas.microsoft.com/office/drawing/2016/5/11/chartex" xmlns:cx4="http://schemas.microsoft.com/office/drawing/2016/5/10/chartex" xmlns:cx3="http://schemas.microsoft.com/office/drawing/2016/5/9/chartex" xmlns:cx2="http://schemas.microsoft.com/office/drawing/2015/10/21/chartex" xmlns:cx1="http://schemas.microsoft.com/office/drawing/2015/9/8/chartex">
             <w:pict>
               <v:shapetype w14:anchorId="688A8808" id="_x0000_t32" coordsize="21600,21600" o:spt="32" o:oned="t" path="m,l21600,21600e" filled="f">
                 <v:path arrowok="t" fillok="f" o:connecttype="none"/>
@@ -8187,7 +8181,7 @@
               </wp:anchor>
             </w:drawing>
           </mc:Choice>
-          <mc:Fallback>
+          <mc:Fallback xmlns:w16cid="http://schemas.microsoft.com/office/word/2016/wordml/cid" xmlns:am3d="http://schemas.microsoft.com/office/drawing/2017/model3d" xmlns:aink="http://schemas.microsoft.com/office/drawing/2016/ink" xmlns:cx8="http://schemas.microsoft.com/office/drawing/2016/5/14/chartex" xmlns:cx7="http://schemas.microsoft.com/office/drawing/2016/5/13/chartex" xmlns:cx6="http://schemas.microsoft.com/office/drawing/2016/5/12/chartex" xmlns:cx5="http://schemas.microsoft.com/office/drawing/2016/5/11/chartex" xmlns:cx4="http://schemas.microsoft.com/office/drawing/2016/5/10/chartex" xmlns:cx3="http://schemas.microsoft.com/office/drawing/2016/5/9/chartex" xmlns:cx2="http://schemas.microsoft.com/office/drawing/2015/10/21/chartex" xmlns:cx1="http://schemas.microsoft.com/office/drawing/2015/9/8/chartex">
             <w:pict>
               <v:shapetype w14:anchorId="1E3FA3CA" id="_x0000_t32" coordsize="21600,21600" o:spt="32" o:oned="t" path="m,l21600,21600e" filled="f">
                 <v:path arrowok="t" fillok="f" o:connecttype="none"/>
@@ -8288,7 +8282,7 @@
               </wp:anchor>
             </w:drawing>
           </mc:Choice>
-          <mc:Fallback>
+          <mc:Fallback xmlns:w16cid="http://schemas.microsoft.com/office/word/2016/wordml/cid" xmlns:am3d="http://schemas.microsoft.com/office/drawing/2017/model3d" xmlns:aink="http://schemas.microsoft.com/office/drawing/2016/ink" xmlns:cx8="http://schemas.microsoft.com/office/drawing/2016/5/14/chartex" xmlns:cx7="http://schemas.microsoft.com/office/drawing/2016/5/13/chartex" xmlns:cx6="http://schemas.microsoft.com/office/drawing/2016/5/12/chartex" xmlns:cx5="http://schemas.microsoft.com/office/drawing/2016/5/11/chartex" xmlns:cx4="http://schemas.microsoft.com/office/drawing/2016/5/10/chartex" xmlns:cx3="http://schemas.microsoft.com/office/drawing/2016/5/9/chartex" xmlns:cx2="http://schemas.microsoft.com/office/drawing/2015/10/21/chartex" xmlns:cx1="http://schemas.microsoft.com/office/drawing/2015/9/8/chartex">
             <w:pict>
               <v:shape w14:anchorId="2A1B69A7" id="_x0000_s1051" type="#_x0000_t202" style="position:absolute;margin-left:-24pt;margin-top:19.65pt;width:101pt;height:81.6pt;flip:x;z-index:251757568;visibility:visible;mso-wrap-style:square;mso-width-percent:0;mso-height-percent:0;mso-wrap-distance-left:9pt;mso-wrap-distance-top:3.6pt;mso-wrap-distance-right:9pt;mso-wrap-distance-bottom:3.6pt;mso-position-horizontal:absolute;mso-position-horizontal-relative:margin;mso-position-vertical:absolute;mso-position-vertical-relative:text;mso-width-percent:0;mso-height-percent:0;mso-width-relative:margin;mso-height-relative:margin;v-text-anchor:top" o:gfxdata="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">
                 <v:textbox>
@@ -8385,7 +8379,7 @@
               </wp:anchor>
             </w:drawing>
           </mc:Choice>
-          <mc:Fallback>
+          <mc:Fallback xmlns:w16cid="http://schemas.microsoft.com/office/word/2016/wordml/cid" xmlns:am3d="http://schemas.microsoft.com/office/drawing/2017/model3d" xmlns:aink="http://schemas.microsoft.com/office/drawing/2016/ink" xmlns:cx8="http://schemas.microsoft.com/office/drawing/2016/5/14/chartex" xmlns:cx7="http://schemas.microsoft.com/office/drawing/2016/5/13/chartex" xmlns:cx6="http://schemas.microsoft.com/office/drawing/2016/5/12/chartex" xmlns:cx5="http://schemas.microsoft.com/office/drawing/2016/5/11/chartex" xmlns:cx4="http://schemas.microsoft.com/office/drawing/2016/5/10/chartex" xmlns:cx3="http://schemas.microsoft.com/office/drawing/2016/5/9/chartex" xmlns:cx2="http://schemas.microsoft.com/office/drawing/2015/10/21/chartex" xmlns:cx1="http://schemas.microsoft.com/office/drawing/2015/9/8/chartex">
             <w:pict>
               <v:shape w14:anchorId="0DD1D126" id="מחבר חץ ישר 37" o:spid="_x0000_s1026" type="#_x0000_t32" style="position:absolute;left:0;text-align:left;margin-left:56.4pt;margin-top:8.15pt;width:224.4pt;height:137.4pt;flip:y;z-index:251755520;visibility:visible;mso-wrap-style:square;mso-width-percent:0;mso-height-percent:0;mso-wrap-distance-left:9pt;mso-wrap-distance-top:0;mso-wrap-distance-right:9pt;mso-wrap-distance-bottom:0;mso-position-horizontal:absolute;mso-position-horizontal-relative:text;mso-position-vertical:absolute;mso-position-vertical-relative:text;mso-width-percent:0;mso-height-percent:0;mso-width-relative:margin;mso-height-relative:margin" o:gfxdata="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" strokecolor="#4472c4 [3204]" strokeweight=".5pt">
                 <v:stroke endarrow="block" joinstyle="miter"/>
@@ -8468,7 +8462,7 @@
               </wp:anchor>
             </w:drawing>
           </mc:Choice>
-          <mc:Fallback>
+          <mc:Fallback xmlns:w16cid="http://schemas.microsoft.com/office/word/2016/wordml/cid" xmlns:am3d="http://schemas.microsoft.com/office/drawing/2017/model3d" xmlns:aink="http://schemas.microsoft.com/office/drawing/2016/ink" xmlns:cx8="http://schemas.microsoft.com/office/drawing/2016/5/14/chartex" xmlns:cx7="http://schemas.microsoft.com/office/drawing/2016/5/13/chartex" xmlns:cx6="http://schemas.microsoft.com/office/drawing/2016/5/12/chartex" xmlns:cx5="http://schemas.microsoft.com/office/drawing/2016/5/11/chartex" xmlns:cx4="http://schemas.microsoft.com/office/drawing/2016/5/10/chartex" xmlns:cx3="http://schemas.microsoft.com/office/drawing/2016/5/9/chartex" xmlns:cx2="http://schemas.microsoft.com/office/drawing/2015/10/21/chartex" xmlns:cx1="http://schemas.microsoft.com/office/drawing/2015/9/8/chartex">
             <w:pict>
               <v:shape w14:anchorId="3978FE88" id="מחבר חץ ישר 35" o:spid="_x0000_s1026" type="#_x0000_t32" style="position:absolute;left:0;text-align:left;margin-left:390pt;margin-top:64.1pt;width:11.6pt;height:53pt;flip:y;z-index:251763712;visibility:visible;mso-wrap-style:square;mso-width-percent:0;mso-height-percent:0;mso-wrap-distance-left:9pt;mso-wrap-distance-top:0;mso-wrap-distance-right:9pt;mso-wrap-distance-bottom:0;mso-position-horizontal:absolute;mso-position-horizontal-relative:text;mso-position-vertical:absolute;mso-position-vertical-relative:text;mso-width-percent:0;mso-height-percent:0;mso-width-relative:margin;mso-height-relative:margin" o:gfxdata="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" strokecolor="#4472c4 [3204]" strokeweight=".5pt">
                 <v:stroke endarrow="block" joinstyle="miter"/>
@@ -8585,7 +8579,7 @@
               </wp:anchor>
             </w:drawing>
           </mc:Choice>
-          <mc:Fallback>
+          <mc:Fallback xmlns:w16cid="http://schemas.microsoft.com/office/word/2016/wordml/cid" xmlns:am3d="http://schemas.microsoft.com/office/drawing/2017/model3d" xmlns:aink="http://schemas.microsoft.com/office/drawing/2016/ink" xmlns:cx8="http://schemas.microsoft.com/office/drawing/2016/5/14/chartex" xmlns:cx7="http://schemas.microsoft.com/office/drawing/2016/5/13/chartex" xmlns:cx6="http://schemas.microsoft.com/office/drawing/2016/5/12/chartex" xmlns:cx5="http://schemas.microsoft.com/office/drawing/2016/5/11/chartex" xmlns:cx4="http://schemas.microsoft.com/office/drawing/2016/5/10/chartex" xmlns:cx3="http://schemas.microsoft.com/office/drawing/2016/5/9/chartex" xmlns:cx2="http://schemas.microsoft.com/office/drawing/2015/10/21/chartex" xmlns:cx1="http://schemas.microsoft.com/office/drawing/2015/9/8/chartex">
             <w:pict>
               <v:shape w14:anchorId="6EBCCA93" id="_x0000_s1052" type="#_x0000_t202" style="position:absolute;left:0;text-align:left;margin-left:-26.4pt;margin-top:49.9pt;width:101pt;height:97.2pt;flip:x;z-index:251754496;visibility:visible;mso-wrap-style:square;mso-width-percent:0;mso-height-percent:0;mso-wrap-distance-left:9pt;mso-wrap-distance-top:3.6pt;mso-wrap-distance-right:9pt;mso-wrap-distance-bottom:3.6pt;mso-position-horizontal:absolute;mso-position-horizontal-relative:margin;mso-position-vertical:absolute;mso-position-vertical-relative:text;mso-width-percent:0;mso-height-percent:0;mso-width-relative:margin;mso-height-relative:margin;v-text-anchor:top" o:gfxdata="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">
                 <v:textbox>
@@ -8747,7 +8741,7 @@
               </wp:anchor>
             </w:drawing>
           </mc:Choice>
-          <mc:Fallback>
+          <mc:Fallback xmlns:w16cid="http://schemas.microsoft.com/office/word/2016/wordml/cid" xmlns:am3d="http://schemas.microsoft.com/office/drawing/2017/model3d" xmlns:aink="http://schemas.microsoft.com/office/drawing/2016/ink" xmlns:cx8="http://schemas.microsoft.com/office/drawing/2016/5/14/chartex" xmlns:cx7="http://schemas.microsoft.com/office/drawing/2016/5/13/chartex" xmlns:cx6="http://schemas.microsoft.com/office/drawing/2016/5/12/chartex" xmlns:cx5="http://schemas.microsoft.com/office/drawing/2016/5/11/chartex" xmlns:cx4="http://schemas.microsoft.com/office/drawing/2016/5/10/chartex" xmlns:cx3="http://schemas.microsoft.com/office/drawing/2016/5/9/chartex" xmlns:cx2="http://schemas.microsoft.com/office/drawing/2015/10/21/chartex" xmlns:cx1="http://schemas.microsoft.com/office/drawing/2015/9/8/chartex">
             <w:pict>
               <v:shape w14:anchorId="324D14AE" id="_x0000_s1053" type="#_x0000_t202" style="position:absolute;margin-left:336.6pt;margin-top:7.3pt;width:101pt;height:65.4pt;flip:x;z-index:251761664;visibility:visible;mso-wrap-style:square;mso-width-percent:0;mso-height-percent:0;mso-wrap-distance-left:9pt;mso-wrap-distance-top:3.6pt;mso-wrap-distance-right:9pt;mso-wrap-distance-bottom:3.6pt;mso-position-horizontal:absolute;mso-position-horizontal-relative:margin;mso-position-vertical:absolute;mso-position-vertical-relative:text;mso-width-percent:0;mso-height-percent:0;mso-width-relative:margin;mso-height-relative:margin;v-text-anchor:top" o:gfxdata="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">
                 <v:textbox>
@@ -8859,7 +8853,7 @@
               </wp:anchor>
             </w:drawing>
           </mc:Choice>
-          <mc:Fallback>
+          <mc:Fallback xmlns:w16cid="http://schemas.microsoft.com/office/word/2016/wordml/cid" xmlns:am3d="http://schemas.microsoft.com/office/drawing/2017/model3d" xmlns:aink="http://schemas.microsoft.com/office/drawing/2016/ink" xmlns:cx8="http://schemas.microsoft.com/office/drawing/2016/5/14/chartex" xmlns:cx7="http://schemas.microsoft.com/office/drawing/2016/5/13/chartex" xmlns:cx6="http://schemas.microsoft.com/office/drawing/2016/5/12/chartex" xmlns:cx5="http://schemas.microsoft.com/office/drawing/2016/5/11/chartex" xmlns:cx4="http://schemas.microsoft.com/office/drawing/2016/5/10/chartex" xmlns:cx3="http://schemas.microsoft.com/office/drawing/2016/5/9/chartex" xmlns:cx2="http://schemas.microsoft.com/office/drawing/2015/10/21/chartex" xmlns:cx1="http://schemas.microsoft.com/office/drawing/2015/9/8/chartex">
             <w:pict>
               <v:shape w14:anchorId="5F3AFC33" id="_x0000_s1054" type="#_x0000_t202" style="position:absolute;margin-left:154.2pt;margin-top:19.9pt;width:101pt;height:64.8pt;flip:x;z-index:251765760;visibility:visible;mso-wrap-style:square;mso-width-percent:0;mso-height-percent:0;mso-wrap-distance-left:9pt;mso-wrap-distance-top:3.6pt;mso-wrap-distance-right:9pt;mso-wrap-distance-bottom:3.6pt;mso-position-horizontal:absolute;mso-position-horizontal-relative:margin;mso-position-vertical:absolute;mso-position-vertical-relative:text;mso-width-percent:0;mso-height-percent:0;mso-width-relative:margin;mso-height-relative:margin;v-text-anchor:top" o:gfxdata="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">
                 <v:textbox>
@@ -8977,7 +8971,7 @@
               </wp:anchor>
             </w:drawing>
           </mc:Choice>
-          <mc:Fallback>
+          <mc:Fallback xmlns:w16cid="http://schemas.microsoft.com/office/word/2016/wordml/cid" xmlns:am3d="http://schemas.microsoft.com/office/drawing/2017/model3d" xmlns:aink="http://schemas.microsoft.com/office/drawing/2016/ink" xmlns:cx8="http://schemas.microsoft.com/office/drawing/2016/5/14/chartex" xmlns:cx7="http://schemas.microsoft.com/office/drawing/2016/5/13/chartex" xmlns:cx6="http://schemas.microsoft.com/office/drawing/2016/5/12/chartex" xmlns:cx5="http://schemas.microsoft.com/office/drawing/2016/5/11/chartex" xmlns:cx4="http://schemas.microsoft.com/office/drawing/2016/5/10/chartex" xmlns:cx3="http://schemas.microsoft.com/office/drawing/2016/5/9/chartex" xmlns:cx2="http://schemas.microsoft.com/office/drawing/2015/10/21/chartex" xmlns:cx1="http://schemas.microsoft.com/office/drawing/2015/9/8/chartex">
             <w:pict>
               <v:shapetype w14:anchorId="014B2E70" id="_x0000_t32" coordsize="21600,21600" o:spt="32" o:oned="t" path="m,l21600,21600e" filled="f">
                 <v:path arrowok="t" fillok="f" o:connecttype="none"/>
@@ -9053,7 +9047,7 @@
               </wp:anchor>
             </w:drawing>
           </mc:Choice>
-          <mc:Fallback>
+          <mc:Fallback xmlns:w16cid="http://schemas.microsoft.com/office/word/2016/wordml/cid" xmlns:am3d="http://schemas.microsoft.com/office/drawing/2017/model3d" xmlns:aink="http://schemas.microsoft.com/office/drawing/2016/ink" xmlns:cx8="http://schemas.microsoft.com/office/drawing/2016/5/14/chartex" xmlns:cx7="http://schemas.microsoft.com/office/drawing/2016/5/13/chartex" xmlns:cx6="http://schemas.microsoft.com/office/drawing/2016/5/12/chartex" xmlns:cx5="http://schemas.microsoft.com/office/drawing/2016/5/11/chartex" xmlns:cx4="http://schemas.microsoft.com/office/drawing/2016/5/10/chartex" xmlns:cx3="http://schemas.microsoft.com/office/drawing/2016/5/9/chartex" xmlns:cx2="http://schemas.microsoft.com/office/drawing/2015/10/21/chartex" xmlns:cx1="http://schemas.microsoft.com/office/drawing/2015/9/8/chartex">
             <w:pict>
               <v:shape w14:anchorId="31360C6E" id="מחבר חץ ישר 48" o:spid="_x0000_s1026" type="#_x0000_t32" style="position:absolute;left:0;text-align:left;margin-left:68.4pt;margin-top:83.4pt;width:33pt;height:7.2pt;z-index:251778048;visibility:visible;mso-wrap-style:square;mso-width-percent:0;mso-height-percent:0;mso-wrap-distance-left:9pt;mso-wrap-distance-top:0;mso-wrap-distance-right:9pt;mso-wrap-distance-bottom:0;mso-position-horizontal:absolute;mso-position-horizontal-relative:text;mso-position-vertical:absolute;mso-position-vertical-relative:text;mso-width-percent:0;mso-height-percent:0;mso-width-relative:margin;mso-height-relative:margin" o:gfxdata="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" strokecolor="#4472c4 [3204]" strokeweight=".5pt">
                 <v:stroke endarrow="block" joinstyle="miter"/>
@@ -9125,7 +9119,7 @@
               </wp:anchor>
             </w:drawing>
           </mc:Choice>
-          <mc:Fallback>
+          <mc:Fallback xmlns:w16cid="http://schemas.microsoft.com/office/word/2016/wordml/cid" xmlns:am3d="http://schemas.microsoft.com/office/drawing/2017/model3d" xmlns:aink="http://schemas.microsoft.com/office/drawing/2016/ink" xmlns:cx8="http://schemas.microsoft.com/office/drawing/2016/5/14/chartex" xmlns:cx7="http://schemas.microsoft.com/office/drawing/2016/5/13/chartex" xmlns:cx6="http://schemas.microsoft.com/office/drawing/2016/5/12/chartex" xmlns:cx5="http://schemas.microsoft.com/office/drawing/2016/5/11/chartex" xmlns:cx4="http://schemas.microsoft.com/office/drawing/2016/5/10/chartex" xmlns:cx3="http://schemas.microsoft.com/office/drawing/2016/5/9/chartex" xmlns:cx2="http://schemas.microsoft.com/office/drawing/2015/10/21/chartex" xmlns:cx1="http://schemas.microsoft.com/office/drawing/2015/9/8/chartex">
             <w:pict>
               <v:shape w14:anchorId="66A20918" id="מחבר חץ ישר 46" o:spid="_x0000_s1026" type="#_x0000_t32" style="position:absolute;left:0;text-align:left;margin-left:426.6pt;margin-top:100.2pt;width:23.6pt;height:19.8pt;flip:x y;z-index:251773952;visibility:visible;mso-wrap-style:square;mso-width-percent:0;mso-height-percent:0;mso-wrap-distance-left:9pt;mso-wrap-distance-top:0;mso-wrap-distance-right:9pt;mso-wrap-distance-bottom:0;mso-position-horizontal:absolute;mso-position-horizontal-relative:text;mso-position-vertical:absolute;mso-position-vertical-relative:text;mso-width-percent:0;mso-height-percent:0;mso-width-relative:margin;mso-height-relative:margin" o:gfxdata="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" strokecolor="#4472c4 [3204]" strokeweight=".5pt">
                 <v:stroke endarrow="block" joinstyle="miter"/>
@@ -9233,7 +9227,7 @@
               </wp:anchor>
             </w:drawing>
           </mc:Choice>
-          <mc:Fallback>
+          <mc:Fallback xmlns:w16cid="http://schemas.microsoft.com/office/word/2016/wordml/cid" xmlns:am3d="http://schemas.microsoft.com/office/drawing/2017/model3d" xmlns:aink="http://schemas.microsoft.com/office/drawing/2016/ink" xmlns:cx8="http://schemas.microsoft.com/office/drawing/2016/5/14/chartex" xmlns:cx7="http://schemas.microsoft.com/office/drawing/2016/5/13/chartex" xmlns:cx6="http://schemas.microsoft.com/office/drawing/2016/5/12/chartex" xmlns:cx5="http://schemas.microsoft.com/office/drawing/2016/5/11/chartex" xmlns:cx4="http://schemas.microsoft.com/office/drawing/2016/5/10/chartex" xmlns:cx3="http://schemas.microsoft.com/office/drawing/2016/5/9/chartex" xmlns:cx2="http://schemas.microsoft.com/office/drawing/2015/10/21/chartex" xmlns:cx1="http://schemas.microsoft.com/office/drawing/2015/9/8/chartex">
             <w:pict>
               <v:shape w14:anchorId="131219AA" id="_x0000_s1055" type="#_x0000_t202" style="position:absolute;left:0;text-align:left;margin-left:451.8pt;margin-top:91.2pt;width:101pt;height:87pt;flip:x;z-index:251769856;visibility:visible;mso-wrap-style:square;mso-width-percent:0;mso-height-percent:0;mso-wrap-distance-left:9pt;mso-wrap-distance-top:3.6pt;mso-wrap-distance-right:9pt;mso-wrap-distance-bottom:3.6pt;mso-position-horizontal:absolute;mso-position-horizontal-relative:margin;mso-position-vertical:absolute;mso-position-vertical-relative:text;mso-width-percent:0;mso-height-percent:0;mso-width-relative:margin;mso-height-relative:margin;v-text-anchor:top" o:gfxdata="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">
                 <v:textbox>
@@ -9441,7 +9435,7 @@
               </wp:anchor>
             </w:drawing>
           </mc:Choice>
-          <mc:Fallback>
+          <mc:Fallback xmlns:w16cid="http://schemas.microsoft.com/office/word/2016/wordml/cid" xmlns:am3d="http://schemas.microsoft.com/office/drawing/2017/model3d" xmlns:aink="http://schemas.microsoft.com/office/drawing/2016/ink" xmlns:cx8="http://schemas.microsoft.com/office/drawing/2016/5/14/chartex" xmlns:cx7="http://schemas.microsoft.com/office/drawing/2016/5/13/chartex" xmlns:cx6="http://schemas.microsoft.com/office/drawing/2016/5/12/chartex" xmlns:cx5="http://schemas.microsoft.com/office/drawing/2016/5/11/chartex" xmlns:cx4="http://schemas.microsoft.com/office/drawing/2016/5/10/chartex" xmlns:cx3="http://schemas.microsoft.com/office/drawing/2016/5/9/chartex" xmlns:cx2="http://schemas.microsoft.com/office/drawing/2015/10/21/chartex" xmlns:cx1="http://schemas.microsoft.com/office/drawing/2015/9/8/chartex">
             <w:pict>
               <v:shape w14:anchorId="6F4D1D14" id="_x0000_s1056" type="#_x0000_t202" style="position:absolute;margin-left:-31.2pt;margin-top:7.55pt;width:101pt;height:68.4pt;flip:x;z-index:251776000;visibility:visible;mso-wrap-style:square;mso-width-percent:0;mso-height-percent:0;mso-wrap-distance-left:9pt;mso-wrap-distance-top:3.6pt;mso-wrap-distance-right:9pt;mso-wrap-distance-bottom:3.6pt;mso-position-horizontal:absolute;mso-position-horizontal-relative:margin;mso-position-vertical:absolute;mso-position-vertical-relative:text;mso-width-percent:0;mso-height-percent:0;mso-width-relative:margin;mso-height-relative:margin;v-text-anchor:top" o:gfxdata="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">
                 <v:textbox>
@@ -9555,7 +9549,7 @@
               </wp:anchor>
             </w:drawing>
           </mc:Choice>
-          <mc:Fallback>
+          <mc:Fallback xmlns:w16cid="http://schemas.microsoft.com/office/word/2016/wordml/cid" xmlns:am3d="http://schemas.microsoft.com/office/drawing/2017/model3d" xmlns:aink="http://schemas.microsoft.com/office/drawing/2016/ink" xmlns:cx8="http://schemas.microsoft.com/office/drawing/2016/5/14/chartex" xmlns:cx7="http://schemas.microsoft.com/office/drawing/2016/5/13/chartex" xmlns:cx6="http://schemas.microsoft.com/office/drawing/2016/5/12/chartex" xmlns:cx5="http://schemas.microsoft.com/office/drawing/2016/5/11/chartex" xmlns:cx4="http://schemas.microsoft.com/office/drawing/2016/5/10/chartex" xmlns:cx3="http://schemas.microsoft.com/office/drawing/2016/5/9/chartex" xmlns:cx2="http://schemas.microsoft.com/office/drawing/2015/10/21/chartex" xmlns:cx1="http://schemas.microsoft.com/office/drawing/2015/9/8/chartex">
             <w:pict>
               <v:shape w14:anchorId="55737743" id="מחבר חץ ישר 53" o:spid="_x0000_s1026" type="#_x0000_t32" style="position:absolute;left:0;text-align:left;margin-left:1in;margin-top:20pt;width:38.4pt;height:32.4pt;flip:y;z-index:251784192;visibility:visible;mso-wrap-style:square;mso-width-percent:0;mso-height-percent:0;mso-wrap-distance-left:9pt;mso-wrap-distance-top:0;mso-wrap-distance-right:9pt;mso-wrap-distance-bottom:0;mso-position-horizontal:absolute;mso-position-horizontal-relative:text;mso-position-vertical:absolute;mso-position-vertical-relative:text;mso-width-percent:0;mso-height-percent:0;mso-width-relative:margin;mso-height-relative:margin" o:gfxdata="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" strokecolor="#4472c4 [3204]" strokeweight=".5pt">
                 <v:stroke endarrow="block" joinstyle="miter"/>
@@ -9652,7 +9646,7 @@
               </wp:anchor>
             </w:drawing>
           </mc:Choice>
-          <mc:Fallback>
+          <mc:Fallback xmlns:w16cid="http://schemas.microsoft.com/office/word/2016/wordml/cid" xmlns:am3d="http://schemas.microsoft.com/office/drawing/2017/model3d" xmlns:aink="http://schemas.microsoft.com/office/drawing/2016/ink" xmlns:cx8="http://schemas.microsoft.com/office/drawing/2016/5/14/chartex" xmlns:cx7="http://schemas.microsoft.com/office/drawing/2016/5/13/chartex" xmlns:cx6="http://schemas.microsoft.com/office/drawing/2016/5/12/chartex" xmlns:cx5="http://schemas.microsoft.com/office/drawing/2016/5/11/chartex" xmlns:cx4="http://schemas.microsoft.com/office/drawing/2016/5/10/chartex" xmlns:cx3="http://schemas.microsoft.com/office/drawing/2016/5/9/chartex" xmlns:cx2="http://schemas.microsoft.com/office/drawing/2015/10/21/chartex" xmlns:cx1="http://schemas.microsoft.com/office/drawing/2015/9/8/chartex">
             <w:pict>
               <v:shape w14:anchorId="1D2CB00F" id="_x0000_s1057" type="#_x0000_t202" style="position:absolute;margin-left:-33.6pt;margin-top:13.25pt;width:101pt;height:45.6pt;flip:x;z-index:251782144;visibility:visible;mso-wrap-style:square;mso-width-percent:0;mso-height-percent:0;mso-wrap-distance-left:9pt;mso-wrap-distance-top:3.6pt;mso-wrap-distance-right:9pt;mso-wrap-distance-bottom:3.6pt;mso-position-horizontal:absolute;mso-position-horizontal-relative:margin;mso-position-vertical:absolute;mso-position-vertical-relative:text;mso-width-percent:0;mso-height-percent:0;mso-width-relative:margin;mso-height-relative:margin;v-text-anchor:top" o:gfxdata="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">
                 <v:textbox>
@@ -9749,7 +9743,7 @@
               </wp:anchor>
             </w:drawing>
           </mc:Choice>
-          <mc:Fallback>
+          <mc:Fallback xmlns:w16cid="http://schemas.microsoft.com/office/word/2016/wordml/cid" xmlns:am3d="http://schemas.microsoft.com/office/drawing/2017/model3d" xmlns:aink="http://schemas.microsoft.com/office/drawing/2016/ink" xmlns:cx8="http://schemas.microsoft.com/office/drawing/2016/5/14/chartex" xmlns:cx7="http://schemas.microsoft.com/office/drawing/2016/5/13/chartex" xmlns:cx6="http://schemas.microsoft.com/office/drawing/2016/5/12/chartex" xmlns:cx5="http://schemas.microsoft.com/office/drawing/2016/5/11/chartex" xmlns:cx4="http://schemas.microsoft.com/office/drawing/2016/5/10/chartex" xmlns:cx3="http://schemas.microsoft.com/office/drawing/2016/5/9/chartex" xmlns:cx2="http://schemas.microsoft.com/office/drawing/2015/10/21/chartex" xmlns:cx1="http://schemas.microsoft.com/office/drawing/2015/9/8/chartex">
             <w:pict>
               <v:shape w14:anchorId="50CD6CA6" id="מחבר חץ ישר 54" o:spid="_x0000_s1026" type="#_x0000_t32" style="position:absolute;left:0;text-align:left;margin-left:69pt;margin-top:5.6pt;width:42.6pt;height:11.4pt;flip:y;z-index:251786240;visibility:visible;mso-wrap-style:square;mso-width-percent:0;mso-height-percent:0;mso-wrap-distance-left:9pt;mso-wrap-distance-top:0;mso-wrap-distance-right:9pt;mso-wrap-distance-bottom:0;mso-position-horizontal:absolute;mso-position-horizontal-relative:text;mso-position-vertical:absolute;mso-position-vertical-relative:text;mso-width-percent:0;mso-height-percent:0;mso-width-relative:margin;mso-height-relative:margin" o:gfxdata="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" strokecolor="#4472c4 [3204]" strokeweight=".5pt">
                 <v:stroke endarrow="block" joinstyle="miter"/>
@@ -9869,7 +9863,7 @@
               </wp:anchor>
             </w:drawing>
           </mc:Choice>
-          <mc:Fallback>
+          <mc:Fallback xmlns:w16cid="http://schemas.microsoft.com/office/word/2016/wordml/cid" xmlns:am3d="http://schemas.microsoft.com/office/drawing/2017/model3d" xmlns:aink="http://schemas.microsoft.com/office/drawing/2016/ink" xmlns:cx8="http://schemas.microsoft.com/office/drawing/2016/5/14/chartex" xmlns:cx7="http://schemas.microsoft.com/office/drawing/2016/5/13/chartex" xmlns:cx6="http://schemas.microsoft.com/office/drawing/2016/5/12/chartex" xmlns:cx5="http://schemas.microsoft.com/office/drawing/2016/5/11/chartex" xmlns:cx4="http://schemas.microsoft.com/office/drawing/2016/5/10/chartex" xmlns:cx3="http://schemas.microsoft.com/office/drawing/2016/5/9/chartex" xmlns:cx2="http://schemas.microsoft.com/office/drawing/2015/10/21/chartex" xmlns:cx1="http://schemas.microsoft.com/office/drawing/2015/9/8/chartex">
             <w:pict>
               <v:shape w14:anchorId="3B000134" id="מחבר חץ ישר 60" o:spid="_x0000_s1026" type="#_x0000_t32" style="position:absolute;left:0;text-align:left;margin-left:307.8pt;margin-top:213.25pt;width:3.6pt;height:95.4pt;flip:x y;z-index:251798528;visibility:visible;mso-wrap-style:square;mso-width-percent:0;mso-height-percent:0;mso-wrap-distance-left:9pt;mso-wrap-distance-top:0;mso-wrap-distance-right:9pt;mso-wrap-distance-bottom:0;mso-position-horizontal:absolute;mso-position-horizontal-relative:text;mso-position-vertical:absolute;mso-position-vertical-relative:text;mso-width-percent:0;mso-height-percent:0;mso-width-relative:margin;mso-height-relative:margin" o:gfxdata="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" strokecolor="#4472c4 [3204]" strokeweight=".5pt">
                 <v:stroke endarrow="block" joinstyle="miter"/>
@@ -9961,7 +9955,7 @@
               </wp:anchor>
             </w:drawing>
           </mc:Choice>
-          <mc:Fallback>
+          <mc:Fallback xmlns:w16cid="http://schemas.microsoft.com/office/word/2016/wordml/cid" xmlns:am3d="http://schemas.microsoft.com/office/drawing/2017/model3d" xmlns:aink="http://schemas.microsoft.com/office/drawing/2016/ink" xmlns:cx8="http://schemas.microsoft.com/office/drawing/2016/5/14/chartex" xmlns:cx7="http://schemas.microsoft.com/office/drawing/2016/5/13/chartex" xmlns:cx6="http://schemas.microsoft.com/office/drawing/2016/5/12/chartex" xmlns:cx5="http://schemas.microsoft.com/office/drawing/2016/5/11/chartex" xmlns:cx4="http://schemas.microsoft.com/office/drawing/2016/5/10/chartex" xmlns:cx3="http://schemas.microsoft.com/office/drawing/2016/5/9/chartex" xmlns:cx2="http://schemas.microsoft.com/office/drawing/2015/10/21/chartex" xmlns:cx1="http://schemas.microsoft.com/office/drawing/2015/9/8/chartex">
             <w:pict>
               <v:shape w14:anchorId="5E762DDF" id="_x0000_s1058" type="#_x0000_t202" style="position:absolute;margin-left:289.2pt;margin-top:309.1pt;width:101pt;height:52.8pt;flip:x;z-index:251796480;visibility:visible;mso-wrap-style:square;mso-width-percent:0;mso-height-percent:0;mso-wrap-distance-left:9pt;mso-wrap-distance-top:3.6pt;mso-wrap-distance-right:9pt;mso-wrap-distance-bottom:3.6pt;mso-position-horizontal:absolute;mso-position-horizontal-relative:margin;mso-position-vertical:absolute;mso-position-vertical-relative:text;mso-width-percent:0;mso-height-percent:0;mso-width-relative:margin;mso-height-relative:margin;v-text-anchor:top" o:gfxdata="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">
                 <v:textbox>
@@ -10053,7 +10047,7 @@
               </wp:anchor>
             </w:drawing>
           </mc:Choice>
-          <mc:Fallback>
+          <mc:Fallback xmlns:w16cid="http://schemas.microsoft.com/office/word/2016/wordml/cid" xmlns:am3d="http://schemas.microsoft.com/office/drawing/2017/model3d" xmlns:aink="http://schemas.microsoft.com/office/drawing/2016/ink" xmlns:cx8="http://schemas.microsoft.com/office/drawing/2016/5/14/chartex" xmlns:cx7="http://schemas.microsoft.com/office/drawing/2016/5/13/chartex" xmlns:cx6="http://schemas.microsoft.com/office/drawing/2016/5/12/chartex" xmlns:cx5="http://schemas.microsoft.com/office/drawing/2016/5/11/chartex" xmlns:cx4="http://schemas.microsoft.com/office/drawing/2016/5/10/chartex" xmlns:cx3="http://schemas.microsoft.com/office/drawing/2016/5/9/chartex" xmlns:cx2="http://schemas.microsoft.com/office/drawing/2015/10/21/chartex" xmlns:cx1="http://schemas.microsoft.com/office/drawing/2015/9/8/chartex">
             <w:pict>
               <v:shape w14:anchorId="22487648" id="מחבר חץ ישר 58" o:spid="_x0000_s1026" type="#_x0000_t32" style="position:absolute;left:0;text-align:left;margin-left:198pt;margin-top:213.85pt;width:3.6pt;height:95.4pt;flip:x y;z-index:251794432;visibility:visible;mso-wrap-style:square;mso-width-percent:0;mso-height-percent:0;mso-wrap-distance-left:9pt;mso-wrap-distance-top:0;mso-wrap-distance-right:9pt;mso-wrap-distance-bottom:0;mso-position-horizontal:absolute;mso-position-horizontal-relative:text;mso-position-vertical:absolute;mso-position-vertical-relative:text;mso-width-percent:0;mso-height-percent:0;mso-width-relative:margin;mso-height-relative:margin" o:gfxdata="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" strokecolor="#4472c4 [3204]" strokeweight=".5pt">
                 <v:stroke endarrow="block" joinstyle="miter"/>
@@ -10145,7 +10139,7 @@
               </wp:anchor>
             </w:drawing>
           </mc:Choice>
-          <mc:Fallback>
+          <mc:Fallback xmlns:w16cid="http://schemas.microsoft.com/office/word/2016/wordml/cid" xmlns:am3d="http://schemas.microsoft.com/office/drawing/2017/model3d" xmlns:aink="http://schemas.microsoft.com/office/drawing/2016/ink" xmlns:cx8="http://schemas.microsoft.com/office/drawing/2016/5/14/chartex" xmlns:cx7="http://schemas.microsoft.com/office/drawing/2016/5/13/chartex" xmlns:cx6="http://schemas.microsoft.com/office/drawing/2016/5/12/chartex" xmlns:cx5="http://schemas.microsoft.com/office/drawing/2016/5/11/chartex" xmlns:cx4="http://schemas.microsoft.com/office/drawing/2016/5/10/chartex" xmlns:cx3="http://schemas.microsoft.com/office/drawing/2016/5/9/chartex" xmlns:cx2="http://schemas.microsoft.com/office/drawing/2015/10/21/chartex" xmlns:cx1="http://schemas.microsoft.com/office/drawing/2015/9/8/chartex">
             <w:pict>
               <v:shape w14:anchorId="4C514B63" id="_x0000_s1059" type="#_x0000_t202" style="position:absolute;margin-left:148.2pt;margin-top:309.1pt;width:101pt;height:52.8pt;flip:x;z-index:251792384;visibility:visible;mso-wrap-style:square;mso-width-percent:0;mso-height-percent:0;mso-wrap-distance-left:9pt;mso-wrap-distance-top:3.6pt;mso-wrap-distance-right:9pt;mso-wrap-distance-bottom:3.6pt;mso-position-horizontal:absolute;mso-position-horizontal-relative:margin;mso-position-vertical:absolute;mso-position-vertical-relative:text;mso-width-percent:0;mso-height-percent:0;mso-width-relative:margin;mso-height-relative:margin;v-text-anchor:top" o:gfxdata="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">
                 <v:textbox>
@@ -10237,7 +10231,7 @@
               </wp:anchor>
             </w:drawing>
           </mc:Choice>
-          <mc:Fallback>
+          <mc:Fallback xmlns:w16cid="http://schemas.microsoft.com/office/word/2016/wordml/cid" xmlns:am3d="http://schemas.microsoft.com/office/drawing/2017/model3d" xmlns:aink="http://schemas.microsoft.com/office/drawing/2016/ink" xmlns:cx8="http://schemas.microsoft.com/office/drawing/2016/5/14/chartex" xmlns:cx7="http://schemas.microsoft.com/office/drawing/2016/5/13/chartex" xmlns:cx6="http://schemas.microsoft.com/office/drawing/2016/5/12/chartex" xmlns:cx5="http://schemas.microsoft.com/office/drawing/2016/5/11/chartex" xmlns:cx4="http://schemas.microsoft.com/office/drawing/2016/5/10/chartex" xmlns:cx3="http://schemas.microsoft.com/office/drawing/2016/5/9/chartex" xmlns:cx2="http://schemas.microsoft.com/office/drawing/2015/10/21/chartex" xmlns:cx1="http://schemas.microsoft.com/office/drawing/2015/9/8/chartex">
             <w:pict>
               <v:shape w14:anchorId="4DB36EC6" id="מחבר חץ ישר 56" o:spid="_x0000_s1026" type="#_x0000_t32" style="position:absolute;left:0;text-align:left;margin-left:74.4pt;margin-top:92.05pt;width:19.2pt;height:8.4pt;z-index:251790336;visibility:visible;mso-wrap-style:square;mso-width-percent:0;mso-height-percent:0;mso-wrap-distance-left:9pt;mso-wrap-distance-top:0;mso-wrap-distance-right:9pt;mso-wrap-distance-bottom:0;mso-position-horizontal:absolute;mso-position-horizontal-relative:text;mso-position-vertical:absolute;mso-position-vertical-relative:text;mso-width-percent:0;mso-height-percent:0;mso-width-relative:margin;mso-height-relative:margin" o:gfxdata="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" strokecolor="#4472c4 [3204]" strokeweight=".5pt">
                 <v:stroke endarrow="block" joinstyle="miter"/>
@@ -10329,7 +10323,7 @@
               </wp:anchor>
             </w:drawing>
           </mc:Choice>
-          <mc:Fallback>
+          <mc:Fallback xmlns:w16cid="http://schemas.microsoft.com/office/word/2016/wordml/cid" xmlns:am3d="http://schemas.microsoft.com/office/drawing/2017/model3d" xmlns:aink="http://schemas.microsoft.com/office/drawing/2016/ink" xmlns:cx8="http://schemas.microsoft.com/office/drawing/2016/5/14/chartex" xmlns:cx7="http://schemas.microsoft.com/office/drawing/2016/5/13/chartex" xmlns:cx6="http://schemas.microsoft.com/office/drawing/2016/5/12/chartex" xmlns:cx5="http://schemas.microsoft.com/office/drawing/2016/5/11/chartex" xmlns:cx4="http://schemas.microsoft.com/office/drawing/2016/5/10/chartex" xmlns:cx3="http://schemas.microsoft.com/office/drawing/2016/5/9/chartex" xmlns:cx2="http://schemas.microsoft.com/office/drawing/2015/10/21/chartex" xmlns:cx1="http://schemas.microsoft.com/office/drawing/2015/9/8/chartex">
             <w:pict>
               <v:shape w14:anchorId="6A51CC90" id="_x0000_s1060" type="#_x0000_t202" style="position:absolute;margin-left:-27.6pt;margin-top:71.05pt;width:101pt;height:34.8pt;flip:x;z-index:251788288;visibility:visible;mso-wrap-style:square;mso-width-percent:0;mso-height-percent:0;mso-wrap-distance-left:9pt;mso-wrap-distance-top:3.6pt;mso-wrap-distance-right:9pt;mso-wrap-distance-bottom:3.6pt;mso-position-horizontal:absolute;mso-position-horizontal-relative:margin;mso-position-vertical:absolute;mso-position-vertical-relative:text;mso-width-percent:0;mso-height-percent:0;mso-width-relative:margin;mso-height-relative:margin;v-text-anchor:top" o:gfxdata="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">
                 <v:textbox>
@@ -10425,7 +10419,7 @@
               </wp:anchor>
             </w:drawing>
           </mc:Choice>
-          <mc:Fallback>
+          <mc:Fallback xmlns:w16cid="http://schemas.microsoft.com/office/word/2016/wordml/cid" xmlns:am3d="http://schemas.microsoft.com/office/drawing/2017/model3d" xmlns:aink="http://schemas.microsoft.com/office/drawing/2016/ink" xmlns:cx8="http://schemas.microsoft.com/office/drawing/2016/5/14/chartex" xmlns:cx7="http://schemas.microsoft.com/office/drawing/2016/5/13/chartex" xmlns:cx6="http://schemas.microsoft.com/office/drawing/2016/5/12/chartex" xmlns:cx5="http://schemas.microsoft.com/office/drawing/2016/5/11/chartex" xmlns:cx4="http://schemas.microsoft.com/office/drawing/2016/5/10/chartex" xmlns:cx3="http://schemas.microsoft.com/office/drawing/2016/5/9/chartex" xmlns:cx2="http://schemas.microsoft.com/office/drawing/2015/10/21/chartex" xmlns:cx1="http://schemas.microsoft.com/office/drawing/2015/9/8/chartex">
             <w:pict>
               <v:rect w14:anchorId="03BE407E" id="מלבן 51" o:spid="_x0000_s1026" style="position:absolute;left:0;text-align:left;margin-left:90.6pt;margin-top:88.2pt;width:60pt;height:34.8pt;z-index:251780096;visibility:visible;mso-wrap-style:square;mso-wrap-distance-left:9pt;mso-wrap-distance-top:0;mso-wrap-distance-right:9pt;mso-wrap-distance-bottom:0;mso-position-horizontal:absolute;mso-position-horizontal-relative:text;mso-position-vertical:absolute;mso-position-vertical-relative:text;v-text-anchor:middle" o:gfxdata="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" filled="f" strokecolor="red" strokeweight="1pt"/>
             </w:pict>
@@ -10639,7 +10633,7 @@
               </wp:anchor>
             </w:drawing>
           </mc:Choice>
-          <mc:Fallback>
+          <mc:Fallback xmlns:w16cid="http://schemas.microsoft.com/office/word/2016/wordml/cid" xmlns:am3d="http://schemas.microsoft.com/office/drawing/2017/model3d" xmlns:aink="http://schemas.microsoft.com/office/drawing/2016/ink" xmlns:cx8="http://schemas.microsoft.com/office/drawing/2016/5/14/chartex" xmlns:cx7="http://schemas.microsoft.com/office/drawing/2016/5/13/chartex" xmlns:cx6="http://schemas.microsoft.com/office/drawing/2016/5/12/chartex" xmlns:cx5="http://schemas.microsoft.com/office/drawing/2016/5/11/chartex" xmlns:cx4="http://schemas.microsoft.com/office/drawing/2016/5/10/chartex" xmlns:cx3="http://schemas.microsoft.com/office/drawing/2016/5/9/chartex" xmlns:cx2="http://schemas.microsoft.com/office/drawing/2015/10/21/chartex" xmlns:cx1="http://schemas.microsoft.com/office/drawing/2015/9/8/chartex">
             <w:pict>
               <v:shape w14:anchorId="45F92331" id="מחבר חץ ישר 199" o:spid="_x0000_s1026" type="#_x0000_t32" style="position:absolute;left:0;text-align:left;margin-left:76.75pt;margin-top:120.6pt;width:27.65pt;height:30.6pt;z-index:251805696;visibility:visible;mso-wrap-style:square;mso-width-percent:0;mso-height-percent:0;mso-wrap-distance-left:9pt;mso-wrap-distance-top:0;mso-wrap-distance-right:9pt;mso-wrap-distance-bottom:0;mso-position-horizontal:absolute;mso-position-horizontal-relative:text;mso-position-vertical:absolute;mso-position-vertical-relative:text;mso-width-percent:0;mso-height-percent:0;mso-width-relative:margin;mso-height-relative:margin" o:gfxdata="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" strokecolor="#4472c4 [3204]" strokeweight=".5pt">
                 <v:stroke endarrow="block" joinstyle="miter"/>
@@ -10731,7 +10725,7 @@
               </wp:anchor>
             </w:drawing>
           </mc:Choice>
-          <mc:Fallback>
+          <mc:Fallback xmlns:w16cid="http://schemas.microsoft.com/office/word/2016/wordml/cid" xmlns:am3d="http://schemas.microsoft.com/office/drawing/2017/model3d" xmlns:aink="http://schemas.microsoft.com/office/drawing/2016/ink" xmlns:cx8="http://schemas.microsoft.com/office/drawing/2016/5/14/chartex" xmlns:cx7="http://schemas.microsoft.com/office/drawing/2016/5/13/chartex" xmlns:cx6="http://schemas.microsoft.com/office/drawing/2016/5/12/chartex" xmlns:cx5="http://schemas.microsoft.com/office/drawing/2016/5/11/chartex" xmlns:cx4="http://schemas.microsoft.com/office/drawing/2016/5/10/chartex" xmlns:cx3="http://schemas.microsoft.com/office/drawing/2016/5/9/chartex" xmlns:cx2="http://schemas.microsoft.com/office/drawing/2015/10/21/chartex" xmlns:cx1="http://schemas.microsoft.com/office/drawing/2015/9/8/chartex">
             <w:pict>
               <v:shape w14:anchorId="15D93E0C" id="_x0000_s1061" type="#_x0000_t202" style="position:absolute;margin-left:10.8pt;margin-top:109.8pt;width:101pt;height:43.2pt;flip:x;z-index:251803648;visibility:visible;mso-wrap-style:square;mso-width-percent:0;mso-height-percent:0;mso-wrap-distance-left:9pt;mso-wrap-distance-top:3.6pt;mso-wrap-distance-right:9pt;mso-wrap-distance-bottom:3.6pt;mso-position-horizontal:absolute;mso-position-horizontal-relative:page;mso-position-vertical:absolute;mso-position-vertical-relative:text;mso-width-percent:0;mso-height-percent:0;mso-width-relative:margin;mso-height-relative:margin;v-text-anchor:top" o:gfxdata="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">
                 <v:textbox>
@@ -10827,7 +10821,7 @@
               </wp:anchor>
             </w:drawing>
           </mc:Choice>
-          <mc:Fallback>
+          <mc:Fallback xmlns:w16cid="http://schemas.microsoft.com/office/word/2016/wordml/cid" xmlns:am3d="http://schemas.microsoft.com/office/drawing/2017/model3d" xmlns:aink="http://schemas.microsoft.com/office/drawing/2016/ink" xmlns:cx8="http://schemas.microsoft.com/office/drawing/2016/5/14/chartex" xmlns:cx7="http://schemas.microsoft.com/office/drawing/2016/5/13/chartex" xmlns:cx6="http://schemas.microsoft.com/office/drawing/2016/5/12/chartex" xmlns:cx5="http://schemas.microsoft.com/office/drawing/2016/5/11/chartex" xmlns:cx4="http://schemas.microsoft.com/office/drawing/2016/5/10/chartex" xmlns:cx3="http://schemas.microsoft.com/office/drawing/2016/5/9/chartex" xmlns:cx2="http://schemas.microsoft.com/office/drawing/2015/10/21/chartex" xmlns:cx1="http://schemas.microsoft.com/office/drawing/2015/9/8/chartex">
             <w:pict>
               <v:rect w14:anchorId="52DACCDD" id="מלבן 62" o:spid="_x0000_s1026" style="position:absolute;left:0;text-align:left;margin-left:105pt;margin-top:136.2pt;width:60pt;height:34.8pt;z-index:251801600;visibility:visible;mso-wrap-style:square;mso-wrap-distance-left:9pt;mso-wrap-distance-top:0;mso-wrap-distance-right:9pt;mso-wrap-distance-bottom:0;mso-position-horizontal:absolute;mso-position-horizontal-relative:text;mso-position-vertical:absolute;mso-position-vertical-relative:text;v-text-anchor:middle" o:gfxdata="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" filled="f" strokecolor="red" strokeweight="1pt"/>
             </w:pict>
@@ -11017,7 +11011,7 @@
               </wp:anchor>
             </w:drawing>
           </mc:Choice>
-          <mc:Fallback>
+          <mc:Fallback xmlns:w16cid="http://schemas.microsoft.com/office/word/2016/wordml/cid" xmlns:am3d="http://schemas.microsoft.com/office/drawing/2017/model3d" xmlns:aink="http://schemas.microsoft.com/office/drawing/2016/ink" xmlns:cx8="http://schemas.microsoft.com/office/drawing/2016/5/14/chartex" xmlns:cx7="http://schemas.microsoft.com/office/drawing/2016/5/13/chartex" xmlns:cx6="http://schemas.microsoft.com/office/drawing/2016/5/12/chartex" xmlns:cx5="http://schemas.microsoft.com/office/drawing/2016/5/11/chartex" xmlns:cx4="http://schemas.microsoft.com/office/drawing/2016/5/10/chartex" xmlns:cx3="http://schemas.microsoft.com/office/drawing/2016/5/9/chartex" xmlns:cx2="http://schemas.microsoft.com/office/drawing/2015/10/21/chartex" xmlns:cx1="http://schemas.microsoft.com/office/drawing/2015/9/8/chartex">
             <w:pict>
               <v:shape w14:anchorId="32D1DB46" id="_x0000_s1062" type="#_x0000_t202" style="position:absolute;margin-left:10.8pt;margin-top:26pt;width:101pt;height:54pt;flip:x;z-index:251809792;visibility:visible;mso-wrap-style:square;mso-width-percent:0;mso-height-percent:0;mso-wrap-distance-left:9pt;mso-wrap-distance-top:3.6pt;mso-wrap-distance-right:9pt;mso-wrap-distance-bottom:3.6pt;mso-position-horizontal:absolute;mso-position-horizontal-relative:page;mso-position-vertical:absolute;mso-position-vertical-relative:text;mso-width-percent:0;mso-height-percent:0;mso-width-relative:margin;mso-height-relative:margin;v-text-anchor:top" o:gfxdata="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">
                 <v:textbox>
@@ -11109,7 +11103,7 @@
               </wp:anchor>
             </w:drawing>
           </mc:Choice>
-          <mc:Fallback>
+          <mc:Fallback xmlns:w16cid="http://schemas.microsoft.com/office/word/2016/wordml/cid" xmlns:am3d="http://schemas.microsoft.com/office/drawing/2017/model3d" xmlns:aink="http://schemas.microsoft.com/office/drawing/2016/ink" xmlns:cx8="http://schemas.microsoft.com/office/drawing/2016/5/14/chartex" xmlns:cx7="http://schemas.microsoft.com/office/drawing/2016/5/13/chartex" xmlns:cx6="http://schemas.microsoft.com/office/drawing/2016/5/12/chartex" xmlns:cx5="http://schemas.microsoft.com/office/drawing/2016/5/11/chartex" xmlns:cx4="http://schemas.microsoft.com/office/drawing/2016/5/10/chartex" xmlns:cx3="http://schemas.microsoft.com/office/drawing/2016/5/9/chartex" xmlns:cx2="http://schemas.microsoft.com/office/drawing/2015/10/21/chartex" xmlns:cx1="http://schemas.microsoft.com/office/drawing/2015/9/8/chartex">
             <w:pict>
               <v:shape w14:anchorId="59219AB1" id="מחבר חץ ישר 200" o:spid="_x0000_s1026" type="#_x0000_t32" style="position:absolute;left:0;text-align:left;margin-left:76.75pt;margin-top:3.8pt;width:174.65pt;height:50.4pt;flip:y;z-index:251807744;visibility:visible;mso-wrap-style:square;mso-width-percent:0;mso-height-percent:0;mso-wrap-distance-left:9pt;mso-wrap-distance-top:0;mso-wrap-distance-right:9pt;mso-wrap-distance-bottom:0;mso-position-horizontal:absolute;mso-position-horizontal-relative:text;mso-position-vertical:absolute;mso-position-vertical-relative:text;mso-width-percent:0;mso-height-percent:0;mso-width-relative:margin;mso-height-relative:margin" o:gfxdata="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" strokecolor="#4472c4 [3204]" strokeweight=".5pt">
                 <v:stroke endarrow="block" joinstyle="miter"/>
@@ -11211,7 +11205,7 @@
               </wp:anchor>
             </w:drawing>
           </mc:Choice>
-          <mc:Fallback>
+          <mc:Fallback xmlns:w16cid="http://schemas.microsoft.com/office/word/2016/wordml/cid" xmlns:am3d="http://schemas.microsoft.com/office/drawing/2017/model3d" xmlns:aink="http://schemas.microsoft.com/office/drawing/2016/ink" xmlns:cx8="http://schemas.microsoft.com/office/drawing/2016/5/14/chartex" xmlns:cx7="http://schemas.microsoft.com/office/drawing/2016/5/13/chartex" xmlns:cx6="http://schemas.microsoft.com/office/drawing/2016/5/12/chartex" xmlns:cx5="http://schemas.microsoft.com/office/drawing/2016/5/11/chartex" xmlns:cx4="http://schemas.microsoft.com/office/drawing/2016/5/10/chartex" xmlns:cx3="http://schemas.microsoft.com/office/drawing/2016/5/9/chartex" xmlns:cx2="http://schemas.microsoft.com/office/drawing/2015/10/21/chartex" xmlns:cx1="http://schemas.microsoft.com/office/drawing/2015/9/8/chartex">
             <w:pict>
               <v:shape w14:anchorId="5B0573DE" id="_x0000_s1063" type="#_x0000_t202" style="position:absolute;margin-left:281.4pt;margin-top:119.95pt;width:101pt;height:53.4pt;flip:x;z-index:251811840;visibility:visible;mso-wrap-style:square;mso-width-percent:0;mso-height-percent:0;mso-wrap-distance-left:9pt;mso-wrap-distance-top:3.6pt;mso-wrap-distance-right:9pt;mso-wrap-distance-bottom:3.6pt;mso-position-horizontal:absolute;mso-position-horizontal-relative:page;mso-position-vertical:absolute;mso-position-vertical-relative:text;mso-width-percent:0;mso-height-percent:0;mso-width-relative:margin;mso-height-relative:margin;v-text-anchor:top" o:gfxdata="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">
                 <v:textbox>
@@ -11297,7 +11291,7 @@
               </wp:anchor>
             </w:drawing>
           </mc:Choice>
-          <mc:Fallback>
+          <mc:Fallback xmlns:w16cid="http://schemas.microsoft.com/office/word/2016/wordml/cid" xmlns:am3d="http://schemas.microsoft.com/office/drawing/2017/model3d" xmlns:aink="http://schemas.microsoft.com/office/drawing/2016/ink" xmlns:cx8="http://schemas.microsoft.com/office/drawing/2016/5/14/chartex" xmlns:cx7="http://schemas.microsoft.com/office/drawing/2016/5/13/chartex" xmlns:cx6="http://schemas.microsoft.com/office/drawing/2016/5/12/chartex" xmlns:cx5="http://schemas.microsoft.com/office/drawing/2016/5/11/chartex" xmlns:cx4="http://schemas.microsoft.com/office/drawing/2016/5/10/chartex" xmlns:cx3="http://schemas.microsoft.com/office/drawing/2016/5/9/chartex" xmlns:cx2="http://schemas.microsoft.com/office/drawing/2015/10/21/chartex" xmlns:cx1="http://schemas.microsoft.com/office/drawing/2015/9/8/chartex">
             <w:pict>
               <v:shape w14:anchorId="13244973" id="מחבר חץ ישר 205" o:spid="_x0000_s1026" type="#_x0000_t32" style="position:absolute;left:0;text-align:left;margin-left:271.2pt;margin-top:58.75pt;width:22.2pt;height:69pt;flip:x y;z-index:251812864;visibility:visible;mso-wrap-style:square;mso-wrap-distance-left:9pt;mso-wrap-distance-top:0;mso-wrap-distance-right:9pt;mso-wrap-distance-bottom:0;mso-position-horizontal:absolute;mso-position-horizontal-relative:text;mso-position-vertical:absolute;mso-position-vertical-relative:text" o:gfxdata="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" strokecolor="#4472c4 [3204]" strokeweight=".5pt">
                 <v:stroke endarrow="block" joinstyle="miter"/>
@@ -11513,23 +11507,7 @@
                                 <w:sz w:val="18"/>
                                 <w:szCs w:val="18"/>
                               </w:rPr>
-                              <w:t xml:space="preserve">When the page </w:t>
-                            </w:r>
-                            <w:proofErr w:type="gramStart"/>
-                            <w:r>
-                              <w:rPr>
-                                <w:sz w:val="18"/>
-                                <w:szCs w:val="18"/>
-                              </w:rPr>
-                              <w:t>open</w:t>
-                            </w:r>
-                            <w:proofErr w:type="gramEnd"/>
-                            <w:r>
-                              <w:rPr>
-                                <w:sz w:val="18"/>
-                                <w:szCs w:val="18"/>
-                              </w:rPr>
-                              <w:t xml:space="preserve"> the supervisor see the table with all the change requests</w:t>
+                              <w:t>When the page open the supervisor see the table with all the change requests</w:t>
                             </w:r>
                             <w:r>
                               <w:rPr>
@@ -11609,7 +11587,7 @@
               </wp:anchor>
             </w:drawing>
           </mc:Choice>
-          <mc:Fallback>
+          <mc:Fallback xmlns:w16cid="http://schemas.microsoft.com/office/word/2016/wordml/cid" xmlns:am3d="http://schemas.microsoft.com/office/drawing/2017/model3d" xmlns:aink="http://schemas.microsoft.com/office/drawing/2016/ink" xmlns:cx8="http://schemas.microsoft.com/office/drawing/2016/5/14/chartex" xmlns:cx7="http://schemas.microsoft.com/office/drawing/2016/5/13/chartex" xmlns:cx6="http://schemas.microsoft.com/office/drawing/2016/5/12/chartex" xmlns:cx5="http://schemas.microsoft.com/office/drawing/2016/5/11/chartex" xmlns:cx4="http://schemas.microsoft.com/office/drawing/2016/5/10/chartex" xmlns:cx3="http://schemas.microsoft.com/office/drawing/2016/5/9/chartex" xmlns:cx2="http://schemas.microsoft.com/office/drawing/2015/10/21/chartex" xmlns:cx1="http://schemas.microsoft.com/office/drawing/2015/9/8/chartex">
             <w:pict>
               <v:shape w14:anchorId="4D925F31" id="_x0000_s1064" type="#_x0000_t202" style="position:absolute;left:0;text-align:left;margin-left:13.5pt;margin-top:20.2pt;width:87.6pt;height:185pt;flip:x;z-index:251815936;visibility:visible;mso-wrap-style:square;mso-width-percent:0;mso-height-percent:0;mso-wrap-distance-left:9pt;mso-wrap-distance-top:3.6pt;mso-wrap-distance-right:9pt;mso-wrap-distance-bottom:3.6pt;mso-position-horizontal:absolute;mso-position-horizontal-relative:page;mso-position-vertical:absolute;mso-position-vertical-relative:text;mso-width-percent:0;mso-height-percent:0;mso-width-relative:margin;mso-height-relative:margin;v-text-anchor:top" o:gfxdata="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">
                 <v:textbox>
@@ -11771,7 +11749,7 @@
               </wp:anchor>
             </w:drawing>
           </mc:Choice>
-          <mc:Fallback>
+          <mc:Fallback xmlns:w16cid="http://schemas.microsoft.com/office/word/2016/wordml/cid" xmlns:am3d="http://schemas.microsoft.com/office/drawing/2017/model3d" xmlns:aink="http://schemas.microsoft.com/office/drawing/2016/ink" xmlns:cx8="http://schemas.microsoft.com/office/drawing/2016/5/14/chartex" xmlns:cx7="http://schemas.microsoft.com/office/drawing/2016/5/13/chartex" xmlns:cx6="http://schemas.microsoft.com/office/drawing/2016/5/12/chartex" xmlns:cx5="http://schemas.microsoft.com/office/drawing/2016/5/11/chartex" xmlns:cx4="http://schemas.microsoft.com/office/drawing/2016/5/10/chartex" xmlns:cx3="http://schemas.microsoft.com/office/drawing/2016/5/9/chartex" xmlns:cx2="http://schemas.microsoft.com/office/drawing/2015/10/21/chartex" xmlns:cx1="http://schemas.microsoft.com/office/drawing/2015/9/8/chartex">
             <w:pict>
               <v:shapetype w14:anchorId="3A34B46E" id="_x0000_t32" coordsize="21600,21600" o:spt="32" o:oned="t" path="m,l21600,21600e" filled="f">
                 <v:path arrowok="t" fillok="f" o:connecttype="none"/>
@@ -11841,7 +11819,7 @@
               </wp:anchor>
             </w:drawing>
           </mc:Choice>
-          <mc:Fallback>
+          <mc:Fallback xmlns:w16cid="http://schemas.microsoft.com/office/word/2016/wordml/cid" xmlns:am3d="http://schemas.microsoft.com/office/drawing/2017/model3d" xmlns:aink="http://schemas.microsoft.com/office/drawing/2016/ink" xmlns:cx8="http://schemas.microsoft.com/office/drawing/2016/5/14/chartex" xmlns:cx7="http://schemas.microsoft.com/office/drawing/2016/5/13/chartex" xmlns:cx6="http://schemas.microsoft.com/office/drawing/2016/5/12/chartex" xmlns:cx5="http://schemas.microsoft.com/office/drawing/2016/5/11/chartex" xmlns:cx4="http://schemas.microsoft.com/office/drawing/2016/5/10/chartex" xmlns:cx3="http://schemas.microsoft.com/office/drawing/2016/5/9/chartex" xmlns:cx2="http://schemas.microsoft.com/office/drawing/2015/10/21/chartex" xmlns:cx1="http://schemas.microsoft.com/office/drawing/2015/9/8/chartex">
             <w:pict>
               <v:shape w14:anchorId="1B5E65C5" id="מחבר חץ ישר 216" o:spid="_x0000_s1026" type="#_x0000_t32" style="position:absolute;left:0;text-align:left;margin-left:55.1pt;margin-top:67.1pt;width:163.2pt;height:44.4pt;z-index:251816960;visibility:visible;mso-wrap-style:square;mso-wrap-distance-left:9pt;mso-wrap-distance-top:0;mso-wrap-distance-right:9pt;mso-wrap-distance-bottom:0;mso-position-horizontal:absolute;mso-position-horizontal-relative:text;mso-position-vertical:absolute;mso-position-vertical-relative:text" o:gfxdata="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" strokecolor="#4472c4 [3204]" strokeweight=".5pt">
                 <v:stroke endarrow="block" joinstyle="miter"/>
@@ -11990,7 +11968,6 @@
       <w:pPr>
         <w:bidi w:val="0"/>
       </w:pPr>
-      <w:bookmarkStart w:id="0" w:name="_GoBack"/>
       <w:r>
         <w:rPr>
           <w:noProof/>
@@ -12174,7 +12151,7 @@
               </wp:anchor>
             </w:drawing>
           </mc:Choice>
-          <mc:Fallback>
+          <mc:Fallback xmlns:w16cid="http://schemas.microsoft.com/office/word/2016/wordml/cid" xmlns:am3d="http://schemas.microsoft.com/office/drawing/2017/model3d" xmlns:aink="http://schemas.microsoft.com/office/drawing/2016/ink" xmlns:cx8="http://schemas.microsoft.com/office/drawing/2016/5/14/chartex" xmlns:cx7="http://schemas.microsoft.com/office/drawing/2016/5/13/chartex" xmlns:cx6="http://schemas.microsoft.com/office/drawing/2016/5/12/chartex" xmlns:cx5="http://schemas.microsoft.com/office/drawing/2016/5/11/chartex" xmlns:cx4="http://schemas.microsoft.com/office/drawing/2016/5/10/chartex" xmlns:cx3="http://schemas.microsoft.com/office/drawing/2016/5/9/chartex" xmlns:cx2="http://schemas.microsoft.com/office/drawing/2015/10/21/chartex" xmlns:cx1="http://schemas.microsoft.com/office/drawing/2015/9/8/chartex">
             <w:pict>
               <v:shape w14:anchorId="7C4201A4" id="_x0000_s1065" type="#_x0000_t202" style="position:absolute;margin-left:13.4pt;margin-top:11.45pt;width:87.6pt;height:81.6pt;flip:x;z-index:251823104;visibility:visible;mso-wrap-style:square;mso-width-percent:0;mso-height-percent:0;mso-wrap-distance-left:9pt;mso-wrap-distance-top:3.6pt;mso-wrap-distance-right:9pt;mso-wrap-distance-bottom:3.6pt;mso-position-horizontal:absolute;mso-position-horizontal-relative:page;mso-position-vertical:absolute;mso-position-vertical-relative:text;mso-width-percent:0;mso-height-percent:0;mso-width-relative:margin;mso-height-relative:margin;v-text-anchor:top" o:gfxdata="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">
                 <v:textbox>
@@ -12296,7 +12273,7 @@
               </wp:anchor>
             </w:drawing>
           </mc:Choice>
-          <mc:Fallback>
+          <mc:Fallback xmlns:w16cid="http://schemas.microsoft.com/office/word/2016/wordml/cid" xmlns:am3d="http://schemas.microsoft.com/office/drawing/2017/model3d" xmlns:aink="http://schemas.microsoft.com/office/drawing/2016/ink" xmlns:cx8="http://schemas.microsoft.com/office/drawing/2016/5/14/chartex" xmlns:cx7="http://schemas.microsoft.com/office/drawing/2016/5/13/chartex" xmlns:cx6="http://schemas.microsoft.com/office/drawing/2016/5/12/chartex" xmlns:cx5="http://schemas.microsoft.com/office/drawing/2016/5/11/chartex" xmlns:cx4="http://schemas.microsoft.com/office/drawing/2016/5/10/chartex" xmlns:cx3="http://schemas.microsoft.com/office/drawing/2016/5/9/chartex" xmlns:cx2="http://schemas.microsoft.com/office/drawing/2015/10/21/chartex" xmlns:cx1="http://schemas.microsoft.com/office/drawing/2015/9/8/chartex">
             <w:pict>
               <v:shape w14:anchorId="4B51220A" id="מחבר חץ ישר 223" o:spid="_x0000_s1026" type="#_x0000_t32" style="position:absolute;left:0;text-align:left;margin-left:57.2pt;margin-top:10.75pt;width:38.4pt;height:43.8pt;z-index:251824128;visibility:visible;mso-wrap-style:square;mso-wrap-distance-left:9pt;mso-wrap-distance-top:0;mso-wrap-distance-right:9pt;mso-wrap-distance-bottom:0;mso-position-horizontal:absolute;mso-position-horizontal-relative:text;mso-position-vertical:absolute;mso-position-vertical-relative:text" o:gfxdata="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" strokecolor="#4472c4 [3204]" strokeweight=".5pt">
                 <v:stroke endarrow="block" joinstyle="miter"/>
@@ -12378,7 +12355,7 @@
               </wp:anchor>
             </w:drawing>
           </mc:Choice>
-          <mc:Fallback>
+          <mc:Fallback xmlns:w16cid="http://schemas.microsoft.com/office/word/2016/wordml/cid" xmlns:am3d="http://schemas.microsoft.com/office/drawing/2017/model3d" xmlns:aink="http://schemas.microsoft.com/office/drawing/2016/ink" xmlns:cx8="http://schemas.microsoft.com/office/drawing/2016/5/14/chartex" xmlns:cx7="http://schemas.microsoft.com/office/drawing/2016/5/13/chartex" xmlns:cx6="http://schemas.microsoft.com/office/drawing/2016/5/12/chartex" xmlns:cx5="http://schemas.microsoft.com/office/drawing/2016/5/11/chartex" xmlns:cx4="http://schemas.microsoft.com/office/drawing/2016/5/10/chartex" xmlns:cx3="http://schemas.microsoft.com/office/drawing/2016/5/9/chartex" xmlns:cx2="http://schemas.microsoft.com/office/drawing/2015/10/21/chartex" xmlns:cx1="http://schemas.microsoft.com/office/drawing/2015/9/8/chartex">
             <w:pict>
               <v:rect w14:anchorId="5F179B1A" id="מלבן 221" o:spid="_x0000_s1026" style="position:absolute;left:0;text-align:left;margin-left:69pt;margin-top:41.35pt;width:64.8pt;height:36.6pt;z-index:251821056;visibility:visible;mso-wrap-style:square;mso-width-percent:0;mso-height-percent:0;mso-wrap-distance-left:9pt;mso-wrap-distance-top:0;mso-wrap-distance-right:9pt;mso-wrap-distance-bottom:0;mso-position-horizontal:absolute;mso-position-horizontal-relative:text;mso-position-vertical:absolute;mso-position-vertical-relative:text;mso-width-percent:0;mso-height-percent:0;mso-width-relative:margin;mso-height-relative:margin;v-text-anchor:middle" o:gfxdata="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" filled="f" strokecolor="red" strokeweight="1pt"/>
             </w:pict>
@@ -12473,23 +12450,7 @@
                                 <w:sz w:val="18"/>
                                 <w:szCs w:val="18"/>
                               </w:rPr>
-                              <w:t xml:space="preserve">By pressing a row at the </w:t>
-                            </w:r>
-                            <w:proofErr w:type="gramStart"/>
-                            <w:r>
-                              <w:rPr>
-                                <w:sz w:val="18"/>
-                                <w:szCs w:val="18"/>
-                              </w:rPr>
-                              <w:t>table</w:t>
-                            </w:r>
-                            <w:proofErr w:type="gramEnd"/>
-                            <w:r>
-                              <w:rPr>
-                                <w:sz w:val="18"/>
-                                <w:szCs w:val="18"/>
-                              </w:rPr>
-                              <w:t xml:space="preserve"> the combo box will show up and ask the supervisor to select an execution leader</w:t>
+                              <w:t>By pressing a row at the table the combo box will show up and ask the supervisor to select an execution leader</w:t>
                             </w:r>
                             <w:r>
                               <w:rPr>
@@ -12516,7 +12477,7 @@
               </wp:anchor>
             </w:drawing>
           </mc:Choice>
-          <mc:Fallback>
+          <mc:Fallback xmlns:w16cid="http://schemas.microsoft.com/office/word/2016/wordml/cid" xmlns:am3d="http://schemas.microsoft.com/office/drawing/2017/model3d" xmlns:aink="http://schemas.microsoft.com/office/drawing/2016/ink" xmlns:cx8="http://schemas.microsoft.com/office/drawing/2016/5/14/chartex" xmlns:cx7="http://schemas.microsoft.com/office/drawing/2016/5/13/chartex" xmlns:cx6="http://schemas.microsoft.com/office/drawing/2016/5/12/chartex" xmlns:cx5="http://schemas.microsoft.com/office/drawing/2016/5/11/chartex" xmlns:cx4="http://schemas.microsoft.com/office/drawing/2016/5/10/chartex" xmlns:cx3="http://schemas.microsoft.com/office/drawing/2016/5/9/chartex" xmlns:cx2="http://schemas.microsoft.com/office/drawing/2015/10/21/chartex" xmlns:cx1="http://schemas.microsoft.com/office/drawing/2015/9/8/chartex">
             <w:pict>
               <v:shape w14:anchorId="709C22DA" id="_x0000_s1066" type="#_x0000_t202" style="position:absolute;margin-left:16.5pt;margin-top:26.45pt;width:87.6pt;height:118.5pt;flip:x;z-index:251826176;visibility:visible;mso-wrap-style:square;mso-width-percent:0;mso-height-percent:0;mso-wrap-distance-left:9pt;mso-wrap-distance-top:3.6pt;mso-wrap-distance-right:9pt;mso-wrap-distance-bottom:3.6pt;mso-position-horizontal:absolute;mso-position-horizontal-relative:page;mso-position-vertical:absolute;mso-position-vertical-relative:text;mso-width-percent:0;mso-height-percent:0;mso-width-relative:margin;mso-height-relative:margin;v-text-anchor:top" o:gfxdata="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">
                 <v:textbox>
@@ -12630,7 +12591,7 @@
               </wp:anchor>
             </w:drawing>
           </mc:Choice>
-          <mc:Fallback>
+          <mc:Fallback xmlns:w16cid="http://schemas.microsoft.com/office/word/2016/wordml/cid" xmlns:am3d="http://schemas.microsoft.com/office/drawing/2017/model3d" xmlns:aink="http://schemas.microsoft.com/office/drawing/2016/ink" xmlns:cx8="http://schemas.microsoft.com/office/drawing/2016/5/14/chartex" xmlns:cx7="http://schemas.microsoft.com/office/drawing/2016/5/13/chartex" xmlns:cx6="http://schemas.microsoft.com/office/drawing/2016/5/12/chartex" xmlns:cx5="http://schemas.microsoft.com/office/drawing/2016/5/11/chartex" xmlns:cx4="http://schemas.microsoft.com/office/drawing/2016/5/10/chartex" xmlns:cx3="http://schemas.microsoft.com/office/drawing/2016/5/9/chartex" xmlns:cx2="http://schemas.microsoft.com/office/drawing/2015/10/21/chartex" xmlns:cx1="http://schemas.microsoft.com/office/drawing/2015/9/8/chartex">
             <w:pict>
               <v:shape w14:anchorId="32A567BF" id="מחבר חץ ישר 225" o:spid="_x0000_s1026" type="#_x0000_t32" style="position:absolute;left:0;text-align:left;margin-left:56pt;margin-top:18.4pt;width:168pt;height:33pt;flip:y;z-index:251827200;visibility:visible;mso-wrap-style:square;mso-wrap-distance-left:9pt;mso-wrap-distance-top:0;mso-wrap-distance-right:9pt;mso-wrap-distance-bottom:0;mso-position-horizontal:absolute;mso-position-horizontal-relative:text;mso-position-vertical:absolute;mso-position-vertical-relative:text" o:gfxdata="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" strokecolor="#4472c4 [3204]" strokeweight=".5pt">
                 <v:stroke endarrow="block" joinstyle="miter"/>
@@ -12639,7 +12600,6 @@
           </mc:Fallback>
         </mc:AlternateContent>
       </w:r>
-      <w:bookmarkEnd w:id="0"/>
     </w:p>
     <w:p>
       <w:pPr>
@@ -12813,7 +12773,7 @@
               </wp:anchor>
             </w:drawing>
           </mc:Choice>
-          <mc:Fallback>
+          <mc:Fallback xmlns:w16cid="http://schemas.microsoft.com/office/word/2016/wordml/cid" xmlns:am3d="http://schemas.microsoft.com/office/drawing/2017/model3d" xmlns:aink="http://schemas.microsoft.com/office/drawing/2016/ink" xmlns:cx8="http://schemas.microsoft.com/office/drawing/2016/5/14/chartex" xmlns:cx7="http://schemas.microsoft.com/office/drawing/2016/5/13/chartex" xmlns:cx6="http://schemas.microsoft.com/office/drawing/2016/5/12/chartex" xmlns:cx5="http://schemas.microsoft.com/office/drawing/2016/5/11/chartex" xmlns:cx4="http://schemas.microsoft.com/office/drawing/2016/5/10/chartex" xmlns:cx3="http://schemas.microsoft.com/office/drawing/2016/5/9/chartex" xmlns:cx2="http://schemas.microsoft.com/office/drawing/2015/10/21/chartex" xmlns:cx1="http://schemas.microsoft.com/office/drawing/2015/9/8/chartex">
             <w:pict>
               <v:shape w14:anchorId="099747F9" id="מחבר חץ ישר 229" o:spid="_x0000_s1026" type="#_x0000_t32" style="position:absolute;left:0;text-align:left;margin-left:38.4pt;margin-top:50.3pt;width:48pt;height:78pt;z-index:251833344;visibility:visible;mso-wrap-style:square;mso-wrap-distance-left:9pt;mso-wrap-distance-top:0;mso-wrap-distance-right:9pt;mso-wrap-distance-bottom:0;mso-position-horizontal:absolute;mso-position-horizontal-relative:text;mso-position-vertical:absolute;mso-position-vertical-relative:text" o:gfxdata="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" strokecolor="#4472c4 [3204]" strokeweight=".5pt">
                 <v:stroke endarrow="block" joinstyle="miter"/>
@@ -12914,7 +12874,7 @@
               </wp:anchor>
             </w:drawing>
           </mc:Choice>
-          <mc:Fallback>
+          <mc:Fallback xmlns:w16cid="http://schemas.microsoft.com/office/word/2016/wordml/cid" xmlns:am3d="http://schemas.microsoft.com/office/drawing/2017/model3d" xmlns:aink="http://schemas.microsoft.com/office/drawing/2016/ink" xmlns:cx8="http://schemas.microsoft.com/office/drawing/2016/5/14/chartex" xmlns:cx7="http://schemas.microsoft.com/office/drawing/2016/5/13/chartex" xmlns:cx6="http://schemas.microsoft.com/office/drawing/2016/5/12/chartex" xmlns:cx5="http://schemas.microsoft.com/office/drawing/2016/5/11/chartex" xmlns:cx4="http://schemas.microsoft.com/office/drawing/2016/5/10/chartex" xmlns:cx3="http://schemas.microsoft.com/office/drawing/2016/5/9/chartex" xmlns:cx2="http://schemas.microsoft.com/office/drawing/2015/10/21/chartex" xmlns:cx1="http://schemas.microsoft.com/office/drawing/2015/9/8/chartex">
             <w:pict>
               <v:shape w14:anchorId="58205212" id="_x0000_s1067" type="#_x0000_t202" style="position:absolute;left:0;text-align:left;margin-left:7.2pt;margin-top:11.9pt;width:87.6pt;height:103.2pt;flip:x;z-index:251832320;visibility:visible;mso-wrap-style:square;mso-width-percent:0;mso-height-percent:0;mso-wrap-distance-left:9pt;mso-wrap-distance-top:3.6pt;mso-wrap-distance-right:9pt;mso-wrap-distance-bottom:3.6pt;mso-position-horizontal:absolute;mso-position-horizontal-relative:page;mso-position-vertical:absolute;mso-position-vertical-relative:text;mso-width-percent:0;mso-height-percent:0;mso-width-relative:margin;mso-height-relative:margin;v-text-anchor:top" o:gfxdata="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">
                 <v:textbox>
@@ -13025,7 +12985,7 @@
               </wp:anchor>
             </w:drawing>
           </mc:Choice>
-          <mc:Fallback>
+          <mc:Fallback xmlns:w16cid="http://schemas.microsoft.com/office/word/2016/wordml/cid" xmlns:am3d="http://schemas.microsoft.com/office/drawing/2017/model3d" xmlns:aink="http://schemas.microsoft.com/office/drawing/2016/ink" xmlns:cx8="http://schemas.microsoft.com/office/drawing/2016/5/14/chartex" xmlns:cx7="http://schemas.microsoft.com/office/drawing/2016/5/13/chartex" xmlns:cx6="http://schemas.microsoft.com/office/drawing/2016/5/12/chartex" xmlns:cx5="http://schemas.microsoft.com/office/drawing/2016/5/11/chartex" xmlns:cx4="http://schemas.microsoft.com/office/drawing/2016/5/10/chartex" xmlns:cx3="http://schemas.microsoft.com/office/drawing/2016/5/9/chartex" xmlns:cx2="http://schemas.microsoft.com/office/drawing/2015/10/21/chartex" xmlns:cx1="http://schemas.microsoft.com/office/drawing/2015/9/8/chartex">
             <w:pict>
               <v:rect w14:anchorId="14800CD4" id="מלבן 227" o:spid="_x0000_s1026" style="position:absolute;left:0;text-align:left;margin-left:67.8pt;margin-top:118.1pt;width:64.8pt;height:36.6pt;z-index:251830272;visibility:visible;mso-wrap-style:square;mso-width-percent:0;mso-height-percent:0;mso-wrap-distance-left:9pt;mso-wrap-distance-top:0;mso-wrap-distance-right:9pt;mso-wrap-distance-bottom:0;mso-position-horizontal:absolute;mso-position-horizontal-relative:text;mso-position-vertical:absolute;mso-position-vertical-relative:text;mso-width-percent:0;mso-height-percent:0;mso-width-relative:margin;mso-height-relative:margin;v-text-anchor:middle" o:gfxdata="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" filled="f" strokecolor="red" strokeweight="1pt"/>
             </w:pict>
@@ -13161,7 +13121,7 @@
               </wp:anchor>
             </w:drawing>
           </mc:Choice>
-          <mc:Fallback>
+          <mc:Fallback xmlns:w16cid="http://schemas.microsoft.com/office/word/2016/wordml/cid" xmlns:am3d="http://schemas.microsoft.com/office/drawing/2017/model3d" xmlns:aink="http://schemas.microsoft.com/office/drawing/2016/ink" xmlns:cx8="http://schemas.microsoft.com/office/drawing/2016/5/14/chartex" xmlns:cx7="http://schemas.microsoft.com/office/drawing/2016/5/13/chartex" xmlns:cx6="http://schemas.microsoft.com/office/drawing/2016/5/12/chartex" xmlns:cx5="http://schemas.microsoft.com/office/drawing/2016/5/11/chartex" xmlns:cx4="http://schemas.microsoft.com/office/drawing/2016/5/10/chartex" xmlns:cx3="http://schemas.microsoft.com/office/drawing/2016/5/9/chartex" xmlns:cx2="http://schemas.microsoft.com/office/drawing/2015/10/21/chartex" xmlns:cx1="http://schemas.microsoft.com/office/drawing/2015/9/8/chartex">
             <w:pict>
               <v:shape w14:anchorId="3EEB94C2" id="_x0000_s1068" type="#_x0000_t202" style="position:absolute;margin-left:5.4pt;margin-top:21.95pt;width:87.6pt;height:158.4pt;flip:x;z-index:251835392;visibility:visible;mso-wrap-style:square;mso-width-percent:0;mso-height-percent:0;mso-wrap-distance-left:9pt;mso-wrap-distance-top:3.6pt;mso-wrap-distance-right:9pt;mso-wrap-distance-bottom:3.6pt;mso-position-horizontal:absolute;mso-position-horizontal-relative:page;mso-position-vertical:absolute;mso-position-vertical-relative:text;mso-width-percent:0;mso-height-percent:0;mso-width-relative:margin;mso-height-relative:margin;v-text-anchor:top" o:gfxdata="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">
                 <v:textbox>
@@ -13273,7 +13233,7 @@
               </wp:anchor>
             </w:drawing>
           </mc:Choice>
-          <mc:Fallback>
+          <mc:Fallback xmlns:w16cid="http://schemas.microsoft.com/office/word/2016/wordml/cid" xmlns:am3d="http://schemas.microsoft.com/office/drawing/2017/model3d" xmlns:aink="http://schemas.microsoft.com/office/drawing/2016/ink" xmlns:cx8="http://schemas.microsoft.com/office/drawing/2016/5/14/chartex" xmlns:cx7="http://schemas.microsoft.com/office/drawing/2016/5/13/chartex" xmlns:cx6="http://schemas.microsoft.com/office/drawing/2016/5/12/chartex" xmlns:cx5="http://schemas.microsoft.com/office/drawing/2016/5/11/chartex" xmlns:cx4="http://schemas.microsoft.com/office/drawing/2016/5/10/chartex" xmlns:cx3="http://schemas.microsoft.com/office/drawing/2016/5/9/chartex" xmlns:cx2="http://schemas.microsoft.com/office/drawing/2015/10/21/chartex" xmlns:cx1="http://schemas.microsoft.com/office/drawing/2015/9/8/chartex">
             <w:pict>
               <v:shape w14:anchorId="6AF5AB23" id="מחבר חץ ישר 231" o:spid="_x0000_s1026" type="#_x0000_t32" style="position:absolute;left:0;text-align:left;margin-left:42.6pt;margin-top:10.9pt;width:159pt;height:24.6pt;flip:y;z-index:251836416;visibility:visible;mso-wrap-style:square;mso-wrap-distance-left:9pt;mso-wrap-distance-top:0;mso-wrap-distance-right:9pt;mso-wrap-distance-bottom:0;mso-position-horizontal:absolute;mso-position-horizontal-relative:text;mso-position-vertical:absolute;mso-position-vertical-relative:text" o:gfxdata="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" strokecolor="#4472c4 [3204]" strokeweight=".5pt">
                 <v:stroke endarrow="block" joinstyle="miter"/>
@@ -13458,7 +13418,7 @@
               </wp:anchor>
             </w:drawing>
           </mc:Choice>
-          <mc:Fallback>
+          <mc:Fallback xmlns:w16cid="http://schemas.microsoft.com/office/word/2016/wordml/cid" xmlns:am3d="http://schemas.microsoft.com/office/drawing/2017/model3d" xmlns:aink="http://schemas.microsoft.com/office/drawing/2016/ink" xmlns:cx8="http://schemas.microsoft.com/office/drawing/2016/5/14/chartex" xmlns:cx7="http://schemas.microsoft.com/office/drawing/2016/5/13/chartex" xmlns:cx6="http://schemas.microsoft.com/office/drawing/2016/5/12/chartex" xmlns:cx5="http://schemas.microsoft.com/office/drawing/2016/5/11/chartex" xmlns:cx4="http://schemas.microsoft.com/office/drawing/2016/5/10/chartex" xmlns:cx3="http://schemas.microsoft.com/office/drawing/2016/5/9/chartex" xmlns:cx2="http://schemas.microsoft.com/office/drawing/2015/10/21/chartex" xmlns:cx1="http://schemas.microsoft.com/office/drawing/2015/9/8/chartex">
             <w:pict>
               <v:shape w14:anchorId="34B66E21" id="מחבר חץ ישר 235" o:spid="_x0000_s1026" type="#_x0000_t32" style="position:absolute;left:0;text-align:left;margin-left:31.2pt;margin-top:77.45pt;width:58.8pt;height:49.8pt;z-index:251842560;visibility:visible;mso-wrap-style:square;mso-width-percent:0;mso-height-percent:0;mso-wrap-distance-left:9pt;mso-wrap-distance-top:0;mso-wrap-distance-right:9pt;mso-wrap-distance-bottom:0;mso-position-horizontal:absolute;mso-position-horizontal-relative:text;mso-position-vertical:absolute;mso-position-vertical-relative:text;mso-width-percent:0;mso-height-percent:0;mso-width-relative:margin;mso-height-relative:margin" o:gfxdata="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" strokecolor="#4472c4 [3204]" strokeweight=".5pt">
                 <v:stroke endarrow="block" joinstyle="miter"/>
@@ -13550,7 +13510,7 @@
               </wp:anchor>
             </w:drawing>
           </mc:Choice>
-          <mc:Fallback>
+          <mc:Fallback xmlns:w16cid="http://schemas.microsoft.com/office/word/2016/wordml/cid" xmlns:am3d="http://schemas.microsoft.com/office/drawing/2017/model3d" xmlns:aink="http://schemas.microsoft.com/office/drawing/2016/ink" xmlns:cx8="http://schemas.microsoft.com/office/drawing/2016/5/14/chartex" xmlns:cx7="http://schemas.microsoft.com/office/drawing/2016/5/13/chartex" xmlns:cx6="http://schemas.microsoft.com/office/drawing/2016/5/12/chartex" xmlns:cx5="http://schemas.microsoft.com/office/drawing/2016/5/11/chartex" xmlns:cx4="http://schemas.microsoft.com/office/drawing/2016/5/10/chartex" xmlns:cx3="http://schemas.microsoft.com/office/drawing/2016/5/9/chartex" xmlns:cx2="http://schemas.microsoft.com/office/drawing/2015/10/21/chartex" xmlns:cx1="http://schemas.microsoft.com/office/drawing/2015/9/8/chartex">
             <w:pict>
               <v:shape w14:anchorId="38110649" id="_x0000_s1069" type="#_x0000_t202" style="position:absolute;margin-left:6pt;margin-top:22.85pt;width:87.6pt;height:69.6pt;flip:x;z-index:251841536;visibility:visible;mso-wrap-style:square;mso-width-percent:0;mso-height-percent:0;mso-wrap-distance-left:9pt;mso-wrap-distance-top:3.6pt;mso-wrap-distance-right:9pt;mso-wrap-distance-bottom:3.6pt;mso-position-horizontal:absolute;mso-position-horizontal-relative:page;mso-position-vertical:absolute;mso-position-vertical-relative:text;mso-width-percent:0;mso-height-percent:0;mso-width-relative:margin;mso-height-relative:margin;v-text-anchor:top" o:gfxdata="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">
                 <v:textbox>
@@ -13652,7 +13612,7 @@
               </wp:anchor>
             </w:drawing>
           </mc:Choice>
-          <mc:Fallback>
+          <mc:Fallback xmlns:w16cid="http://schemas.microsoft.com/office/word/2016/wordml/cid" xmlns:am3d="http://schemas.microsoft.com/office/drawing/2017/model3d" xmlns:aink="http://schemas.microsoft.com/office/drawing/2016/ink" xmlns:cx8="http://schemas.microsoft.com/office/drawing/2016/5/14/chartex" xmlns:cx7="http://schemas.microsoft.com/office/drawing/2016/5/13/chartex" xmlns:cx6="http://schemas.microsoft.com/office/drawing/2016/5/12/chartex" xmlns:cx5="http://schemas.microsoft.com/office/drawing/2016/5/11/chartex" xmlns:cx4="http://schemas.microsoft.com/office/drawing/2016/5/10/chartex" xmlns:cx3="http://schemas.microsoft.com/office/drawing/2016/5/9/chartex" xmlns:cx2="http://schemas.microsoft.com/office/drawing/2015/10/21/chartex" xmlns:cx1="http://schemas.microsoft.com/office/drawing/2015/9/8/chartex">
             <w:pict>
               <v:rect w14:anchorId="20E56848" id="מלבן 233" o:spid="_x0000_s1026" style="position:absolute;left:0;text-align:left;margin-left:70.2pt;margin-top:112.25pt;width:64.8pt;height:36.6pt;z-index:251839488;visibility:visible;mso-wrap-style:square;mso-width-percent:0;mso-height-percent:0;mso-wrap-distance-left:9pt;mso-wrap-distance-top:0;mso-wrap-distance-right:9pt;mso-wrap-distance-bottom:0;mso-position-horizontal:absolute;mso-position-horizontal-relative:text;mso-position-vertical:absolute;mso-position-vertical-relative:text;mso-width-percent:0;mso-height-percent:0;mso-width-relative:margin;mso-height-relative:margin;v-text-anchor:middle" o:gfxdata="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" filled="f" strokecolor="red" strokeweight="1pt"/>
             </w:pict>
@@ -13749,7 +13709,7 @@
               </wp:anchor>
             </w:drawing>
           </mc:Choice>
-          <mc:Fallback>
+          <mc:Fallback xmlns:w16cid="http://schemas.microsoft.com/office/word/2016/wordml/cid" xmlns:am3d="http://schemas.microsoft.com/office/drawing/2017/model3d" xmlns:aink="http://schemas.microsoft.com/office/drawing/2016/ink" xmlns:cx8="http://schemas.microsoft.com/office/drawing/2016/5/14/chartex" xmlns:cx7="http://schemas.microsoft.com/office/drawing/2016/5/13/chartex" xmlns:cx6="http://schemas.microsoft.com/office/drawing/2016/5/12/chartex" xmlns:cx5="http://schemas.microsoft.com/office/drawing/2016/5/11/chartex" xmlns:cx4="http://schemas.microsoft.com/office/drawing/2016/5/10/chartex" xmlns:cx3="http://schemas.microsoft.com/office/drawing/2016/5/9/chartex" xmlns:cx2="http://schemas.microsoft.com/office/drawing/2015/10/21/chartex" xmlns:cx1="http://schemas.microsoft.com/office/drawing/2015/9/8/chartex">
             <w:pict>
               <v:shape w14:anchorId="686445B2" id="מחבר חץ ישר 237" o:spid="_x0000_s1026" type="#_x0000_t32" style="position:absolute;left:0;text-align:left;margin-left:156.6pt;margin-top:41.35pt;width:70.2pt;height:110.4pt;flip:y;z-index:251845632;visibility:visible;mso-wrap-style:square;mso-wrap-distance-left:9pt;mso-wrap-distance-top:0;mso-wrap-distance-right:9pt;mso-wrap-distance-bottom:0;mso-position-horizontal:absolute;mso-position-horizontal-relative:text;mso-position-vertical:absolute;mso-position-vertical-relative:text" o:gfxdata="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" strokecolor="#4472c4 [3204]" strokeweight=".5pt">
                 <v:stroke endarrow="block" joinstyle="miter"/>
@@ -13848,7 +13808,7 @@
               </wp:anchor>
             </w:drawing>
           </mc:Choice>
-          <mc:Fallback>
+          <mc:Fallback xmlns:w16cid="http://schemas.microsoft.com/office/word/2016/wordml/cid" xmlns:am3d="http://schemas.microsoft.com/office/drawing/2017/model3d" xmlns:aink="http://schemas.microsoft.com/office/drawing/2016/ink" xmlns:cx8="http://schemas.microsoft.com/office/drawing/2016/5/14/chartex" xmlns:cx7="http://schemas.microsoft.com/office/drawing/2016/5/13/chartex" xmlns:cx6="http://schemas.microsoft.com/office/drawing/2016/5/12/chartex" xmlns:cx5="http://schemas.microsoft.com/office/drawing/2016/5/11/chartex" xmlns:cx4="http://schemas.microsoft.com/office/drawing/2016/5/10/chartex" xmlns:cx3="http://schemas.microsoft.com/office/drawing/2016/5/9/chartex" xmlns:cx2="http://schemas.microsoft.com/office/drawing/2015/10/21/chartex" xmlns:cx1="http://schemas.microsoft.com/office/drawing/2015/9/8/chartex">
             <w:pict>
               <v:shape w14:anchorId="17FF5907" id="_x0000_s1070" type="#_x0000_t202" style="position:absolute;margin-left:34.8pt;margin-top:134.95pt;width:157.8pt;height:74.4pt;flip:x;z-index:251844608;visibility:visible;mso-wrap-style:square;mso-width-percent:0;mso-height-percent:0;mso-wrap-distance-left:9pt;mso-wrap-distance-top:3.6pt;mso-wrap-distance-right:9pt;mso-wrap-distance-bottom:3.6pt;mso-position-horizontal:absolute;mso-position-horizontal-relative:margin;mso-position-vertical:absolute;mso-position-vertical-relative:text;mso-width-percent:0;mso-height-percent:0;mso-width-relative:margin;mso-height-relative:margin;v-text-anchor:top" o:gfxdata="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">
                 <v:textbox>
@@ -13898,7 +13858,7 @@
 </file>
 
 <file path=word/styles.xml><?xml version="1.0" encoding="utf-8"?>
-<w:styles xmlns:mc="http://schemas.openxmlformats.org/markup-compatibility/2006" xmlns:r="http://schemas.openxmlformats.org/officeDocument/2006/relationships" xmlns:w="http://schemas.openxmlformats.org/wordprocessingml/2006/main" xmlns:w14="http://schemas.microsoft.com/office/word/2010/wordml" xmlns:w15="http://schemas.microsoft.com/office/word/2012/wordml" xmlns:w16cid="http://schemas.microsoft.com/office/word/2016/wordml/cid" xmlns:w16se="http://schemas.microsoft.com/office/word/2015/wordml/symex" mc:Ignorable="w14 w15 w16se w16cid">
+<w:styles xmlns:mc="http://schemas.openxmlformats.org/markup-compatibility/2006" xmlns:r="http://schemas.openxmlformats.org/officeDocument/2006/relationships" xmlns:w="http://schemas.openxmlformats.org/wordprocessingml/2006/main" xmlns:w14="http://schemas.microsoft.com/office/word/2010/wordml" xmlns:w15="http://schemas.microsoft.com/office/word/2012/wordml" xmlns:w16se="http://schemas.microsoft.com/office/word/2015/wordml/symex" mc:Ignorable="w14 w15 w16se">
   <w:docDefaults>
     <w:rPrDefault>
       <w:rPr>
@@ -13914,7 +13874,7 @@
       </w:pPr>
     </w:pPrDefault>
   </w:docDefaults>
-  <w:latentStyles w:defLockedState="0" w:defUIPriority="99" w:defSemiHidden="0" w:defUnhideWhenUsed="0" w:defQFormat="0" w:count="376">
+  <w:latentStyles w:defLockedState="0" w:defUIPriority="99" w:defSemiHidden="0" w:defUnhideWhenUsed="0" w:defQFormat="0" w:count="371">
     <w:lsdException w:name="Normal" w:uiPriority="0" w:qFormat="1"/>
     <w:lsdException w:name="heading 1" w:uiPriority="9" w:qFormat="1"/>
     <w:lsdException w:name="heading 2" w:semiHidden="1" w:uiPriority="9" w:unhideWhenUsed="1" w:qFormat="1"/>
@@ -14286,11 +14246,6 @@
     <w:lsdException w:name="List Table 5 Dark Accent 6" w:uiPriority="50"/>
     <w:lsdException w:name="List Table 6 Colorful Accent 6" w:uiPriority="51"/>
     <w:lsdException w:name="List Table 7 Colorful Accent 6" w:uiPriority="52"/>
-    <w:lsdException w:name="Mention" w:semiHidden="1" w:unhideWhenUsed="1"/>
-    <w:lsdException w:name="Smart Hyperlink" w:semiHidden="1" w:unhideWhenUsed="1"/>
-    <w:lsdException w:name="Hashtag" w:semiHidden="1" w:unhideWhenUsed="1"/>
-    <w:lsdException w:name="Unresolved Mention" w:semiHidden="1" w:unhideWhenUsed="1"/>
-    <w:lsdException w:name="Smart Link" w:semiHidden="1" w:unhideWhenUsed="1"/>
   </w:latentStyles>
   <w:style w:type="paragraph" w:default="1" w:styleId="a">
     <w:name w:val="Normal"/>
@@ -14631,7 +14586,7 @@
 </file>
 
 <file path=customXml/itemProps1.xml><?xml version="1.0" encoding="utf-8"?>
-<ds:datastoreItem xmlns:ds="http://schemas.openxmlformats.org/officeDocument/2006/customXml" ds:itemID="{33641098-A7C8-4B08-B541-303D0DEE009C}">
+<ds:datastoreItem xmlns:ds="http://schemas.openxmlformats.org/officeDocument/2006/customXml" ds:itemID="{52A1DC99-0DA7-4BC6-B333-F592C9AFBD4A}">
   <ds:schemaRefs>
     <ds:schemaRef ds:uri="http://schemas.openxmlformats.org/officeDocument/2006/bibliography"/>
   </ds:schemaRefs>

</xml_diff>